<commit_message>
Changes in Spirited Away
</commit_message>
<xml_diff>
--- a/Some lessons/Spirited away.docx
+++ b/Some lessons/Spirited away.docx
@@ -1,6 +1,6 @@
 
 <file path=word/document.xml><?xml version="1.0" encoding="utf-8"?>
-<w:document xmlns:wpc="http://schemas.microsoft.com/office/word/2010/wordprocessingCanvas" xmlns:mc="http://schemas.openxmlformats.org/markup-compatibility/2006" xmlns:o="urn:schemas-microsoft-com:office:office" xmlns:r="http://schemas.openxmlformats.org/officeDocument/2006/relationships" xmlns:m="http://schemas.openxmlformats.org/officeDocument/2006/math" xmlns:v="urn:schemas-microsoft-com:vml" xmlns:wp14="http://schemas.microsoft.com/office/word/2010/wordprocessingDrawing" xmlns:wp="http://schemas.openxmlformats.org/drawingml/2006/wordprocessingDrawing" xmlns:w10="urn:schemas-microsoft-com:office:word" xmlns:w="http://schemas.openxmlformats.org/wordprocessingml/2006/main" xmlns:w14="http://schemas.microsoft.com/office/word/2010/wordml" xmlns:wpg="http://schemas.microsoft.com/office/word/2010/wordprocessingGroup" xmlns:wpi="http://schemas.microsoft.com/office/word/2010/wordprocessingInk" xmlns:wne="http://schemas.microsoft.com/office/word/2006/wordml" xmlns:wps="http://schemas.microsoft.com/office/word/2010/wordprocessingShape" mc:Ignorable="w14 wp14">
+<w:document xmlns:wpc="http://schemas.microsoft.com/office/word/2010/wordprocessingCanvas" xmlns:mo="http://schemas.microsoft.com/office/mac/office/2008/main" xmlns:mc="http://schemas.openxmlformats.org/markup-compatibility/2006" xmlns:mv="urn:schemas-microsoft-com:mac:vml" xmlns:o="urn:schemas-microsoft-com:office:office" xmlns:r="http://schemas.openxmlformats.org/officeDocument/2006/relationships" xmlns:m="http://schemas.openxmlformats.org/officeDocument/2006/math" xmlns:v="urn:schemas-microsoft-com:vml" xmlns:wp14="http://schemas.microsoft.com/office/word/2010/wordprocessingDrawing" xmlns:wp="http://schemas.openxmlformats.org/drawingml/2006/wordprocessingDrawing" xmlns:w10="urn:schemas-microsoft-com:office:word" xmlns:w="http://schemas.openxmlformats.org/wordprocessingml/2006/main" xmlns:w14="http://schemas.microsoft.com/office/word/2010/wordml" xmlns:w15="http://schemas.microsoft.com/office/word/2012/wordml" xmlns:wpg="http://schemas.microsoft.com/office/word/2010/wordprocessingGroup" xmlns:wpi="http://schemas.microsoft.com/office/word/2010/wordprocessingInk" xmlns:wne="http://schemas.microsoft.com/office/word/2006/wordml" xmlns:wps="http://schemas.microsoft.com/office/word/2010/wordprocessingShape" mc:Ignorable="w14 w15 wp14">
   <w:body>
     <w:sdt>
       <w:sdtPr>
@@ -642,11 +642,9 @@
       <w:r>
         <w:t xml:space="preserve"> kind of art </w:t>
       </w:r>
-      <w:proofErr w:type="gramStart"/>
       <w:r>
         <w:t>piece, that</w:t>
       </w:r>
-      <w:proofErr w:type="gramEnd"/>
       <w:r>
         <w:t xml:space="preserve"> will</w:t>
       </w:r>
@@ -1443,7 +1441,22 @@
         <w:t>’</w:t>
       </w:r>
       <w:r>
-        <w:t>ve taken it from. Chihiro discovery of train</w:t>
+        <w:t>ve taken it from. Chihiro</w:t>
+      </w:r>
+      <w:r>
+        <w:rPr>
+          <w:lang w:val="en-US"/>
+        </w:rPr>
+        <w:t>’</w:t>
+      </w:r>
+      <w:r>
+        <w:rPr>
+          <w:lang w:val="en-US"/>
+        </w:rPr>
+        <w:t>s</w:t>
+      </w:r>
+      <w:r>
+        <w:t xml:space="preserve"> discovery of train</w:t>
       </w:r>
       <w:r>
         <w:t>s</w:t>
@@ -1859,19 +1872,18 @@
         <w:t xml:space="preserve"> to forget his humanity in the f</w:t>
       </w:r>
       <w:r>
-        <w:t>ace of work. This also explains</w:t>
-      </w:r>
-      <w:r>
-        <w:t xml:space="preserve"> the advice Haku had for Chihiro, Haku probably </w:t>
-      </w:r>
-      <w:proofErr w:type="spellStart"/>
-      <w:r>
-        <w:t>aware</w:t>
+        <w:t xml:space="preserve">ace </w:t>
+      </w:r>
+      <w:r>
+        <w:lastRenderedPageBreak/>
+        <w:t>of work. This also explains</w:t>
+      </w:r>
+      <w:r>
+        <w:t xml:space="preserve"> the advice Haku had for Chihiro, Haku probably aware</w:t>
       </w:r>
       <w:r>
         <w:t>s</w:t>
       </w:r>
-      <w:proofErr w:type="spellEnd"/>
       <w:r>
         <w:t xml:space="preserve"> of </w:t>
       </w:r>
@@ -1879,11 +1891,7 @@
         <w:t>Kamaji’s</w:t>
       </w:r>
       <w:r>
-        <w:t xml:space="preserve"> </w:t>
-      </w:r>
-      <w:r>
-        <w:lastRenderedPageBreak/>
-        <w:t xml:space="preserve">warm heart </w:t>
+        <w:t xml:space="preserve"> warm heart </w:t>
       </w:r>
       <w:r>
         <w:t>wrapping</w:t>
@@ -2339,7 +2347,13 @@
         <w:t>“</w:t>
       </w:r>
       <w:r>
-        <w:t>6 million weary gods</w:t>
+        <w:rPr>
+          <w:lang w:val="en-US"/>
+        </w:rPr>
+        <w:t xml:space="preserve">8 </w:t>
+      </w:r>
+      <w:r>
+        <w:t>million weary gods</w:t>
       </w:r>
       <w:r>
         <w:rPr>
@@ -2366,7 +2380,11 @@
         <w:t>also has</w:t>
       </w:r>
       <w:r>
-        <w:t xml:space="preserve"> respect for customers she is serving, and empathy with their damages which was caused by human. The grudge she hold</w:t>
+        <w:t xml:space="preserve"> respect for customers she is serving, and empathy with their damages which was </w:t>
+      </w:r>
+      <w:r>
+        <w:lastRenderedPageBreak/>
+        <w:t>caused by human. The grudge she hold</w:t>
       </w:r>
       <w:r>
         <w:t>s</w:t>
@@ -2381,11 +2399,7 @@
         <w:t xml:space="preserve"> probably not personal, but to human</w:t>
       </w:r>
       <w:r>
-        <w:t xml:space="preserve"> as </w:t>
-      </w:r>
-      <w:r>
-        <w:lastRenderedPageBreak/>
-        <w:t xml:space="preserve">general. The awaken of Boh </w:t>
+        <w:t xml:space="preserve"> as general. The awaken of Boh </w:t>
       </w:r>
       <w:r>
         <w:t>does</w:t>
@@ -2900,17 +2914,17 @@
         <w:t>bring</w:t>
       </w:r>
       <w:r>
-        <w:t xml:space="preserve"> out the best in each other. Haku play</w:t>
+        <w:t xml:space="preserve"> </w:t>
+      </w:r>
+      <w:r>
+        <w:lastRenderedPageBreak/>
+        <w:t>out the best in each other. Haku play</w:t>
       </w:r>
       <w:r>
         <w:t>s</w:t>
       </w:r>
       <w:r>
-        <w:t xml:space="preserve"> a vital role in transforming the dependent and insecure </w:t>
-      </w:r>
-      <w:r>
-        <w:lastRenderedPageBreak/>
-        <w:t>Chihiro to a bra</w:t>
+        <w:t xml:space="preserve"> a vital role in transforming the dependent and insecure Chihiro to a bra</w:t>
       </w:r>
       <w:r>
         <w:t xml:space="preserve">ver and wiser Sen, and Sen’s bravery </w:t>
@@ -3029,16 +3043,11 @@
         <w:t xml:space="preserve"> but seems to stumble be</w:t>
       </w:r>
       <w:r>
-        <w:t xml:space="preserve">hind. And like this new life </w:t>
-      </w:r>
-      <w:proofErr w:type="spellStart"/>
-      <w:r>
-        <w:t>is</w:t>
+        <w:t>hind. And like this new life is</w:t>
       </w:r>
       <w:r>
         <w:t>n</w:t>
       </w:r>
-      <w:proofErr w:type="spellEnd"/>
       <w:r>
         <w:rPr>
           <w:rFonts w:ascii="Arial Unicode MS"/>
@@ -3233,7 +3242,11 @@
         <w:t>s</w:t>
       </w:r>
       <w:r>
-        <w:t xml:space="preserve"> a strong psychological effect to audience, as we can </w:t>
+        <w:t xml:space="preserve"> a strong psychological effect to audience, as we </w:t>
+      </w:r>
+      <w:r>
+        <w:lastRenderedPageBreak/>
+        <w:t xml:space="preserve">can </w:t>
       </w:r>
       <w:r>
         <w:t xml:space="preserve">actually </w:t>
@@ -3242,7 +3255,6 @@
         <w:t xml:space="preserve">feel the horrible smell the character have to deal with (which actually turn my skin </w:t>
       </w:r>
       <w:r>
-        <w:lastRenderedPageBreak/>
         <w:t>goose-bumped</w:t>
       </w:r>
       <w:r>
@@ -3573,11 +3585,9 @@
         </w:rPr>
         <w:t>“</w:t>
       </w:r>
-      <w:proofErr w:type="spellStart"/>
       <w:r>
         <w:t>Phuutt</w:t>
       </w:r>
-      <w:proofErr w:type="spellEnd"/>
       <w:r>
         <w:rPr>
           <w:rFonts w:ascii="Arial Unicode MS"/>
@@ -3729,15 +3739,7 @@
         <w:t xml:space="preserve"> alon</w:t>
       </w:r>
       <w:r>
-        <w:t xml:space="preserve">e was not </w:t>
-      </w:r>
-      <w:proofErr w:type="gramStart"/>
-      <w:r>
-        <w:t>enough,</w:t>
-      </w:r>
-      <w:proofErr w:type="gramEnd"/>
-      <w:r>
-        <w:t xml:space="preserve"> she also needed</w:t>
+        <w:t>e was not enough, she also needed</w:t>
       </w:r>
       <w:r>
         <w:t xml:space="preserve"> experience and leadership of Yubaba, and the </w:t>
@@ -4057,16 +4059,11 @@
         <w:t>is</w:t>
       </w:r>
       <w:r>
-        <w:t xml:space="preserve"> capable of not just saving, but radically transforming people around her. This is where we see Hayao </w:t>
-      </w:r>
-      <w:proofErr w:type="spellStart"/>
-      <w:r>
-        <w:t>Mizayaki</w:t>
+        <w:t xml:space="preserve"> capable of not just saving, but radically transforming people around her. This is where we see Hayao Mizayaki</w:t>
       </w:r>
       <w:r>
         <w:t>’s</w:t>
       </w:r>
-      <w:proofErr w:type="spellEnd"/>
       <w:r>
         <w:t xml:space="preserve"> pragmatism </w:t>
       </w:r>
@@ -4462,16 +4459,11 @@
         <w:t xml:space="preserve"> it as more than she deserved, and poli</w:t>
       </w:r>
       <w:r>
-        <w:t xml:space="preserve">tely turn it down, saying she </w:t>
-      </w:r>
-      <w:proofErr w:type="spellStart"/>
-      <w:r>
-        <w:t>did</w:t>
+        <w:t>tely turn it down, saying she did</w:t>
       </w:r>
       <w:r>
         <w:t>n</w:t>
       </w:r>
-      <w:proofErr w:type="spellEnd"/>
       <w:r>
         <w:rPr>
           <w:rFonts w:ascii="Arial Unicode MS"/>
@@ -4535,15 +4527,7 @@
         <w:t>saw</w:t>
       </w:r>
       <w:r>
-        <w:t xml:space="preserve"> </w:t>
-      </w:r>
-      <w:proofErr w:type="gramStart"/>
-      <w:r>
-        <w:t>an</w:t>
-      </w:r>
-      <w:proofErr w:type="gramEnd"/>
-      <w:r>
-        <w:t xml:space="preserve"> self-controlled and intelligent Sen, who </w:t>
+        <w:t xml:space="preserve"> an self-controlled and intelligent Sen, who </w:t>
       </w:r>
       <w:r>
         <w:t xml:space="preserve">can </w:t>
@@ -4579,15 +4563,7 @@
         <w:t xml:space="preserve">first thing about </w:t>
       </w:r>
       <w:r>
-        <w:t>No-</w:t>
-      </w:r>
-      <w:proofErr w:type="gramStart"/>
-      <w:r>
-        <w:t>Face,</w:t>
-      </w:r>
-      <w:proofErr w:type="gramEnd"/>
-      <w:r>
-        <w:t xml:space="preserve"> </w:t>
+        <w:t xml:space="preserve">No-Face, </w:t>
       </w:r>
       <w:r>
         <w:t>he gains</w:t>
@@ -4625,19 +4601,11 @@
       <w:r>
         <w:t>H</w:t>
       </w:r>
-      <w:proofErr w:type="spellStart"/>
       <w:r>
         <w:rPr>
           <w:lang w:val="en-US"/>
         </w:rPr>
-        <w:t>owever</w:t>
-      </w:r>
-      <w:proofErr w:type="spellEnd"/>
-      <w:r>
-        <w:rPr>
-          <w:lang w:val="en-US"/>
-        </w:rPr>
-        <w:t xml:space="preserve">, </w:t>
+        <w:t xml:space="preserve">owever, </w:t>
       </w:r>
       <w:r>
         <w:t xml:space="preserve">he </w:t>
@@ -5473,11 +5441,9 @@
       <w:r>
         <w:t xml:space="preserve"> the deep love Chihiro has for this </w:t>
       </w:r>
-      <w:proofErr w:type="spellStart"/>
       <w:r>
         <w:t>tragical</w:t>
       </w:r>
-      <w:proofErr w:type="spellEnd"/>
       <w:r>
         <w:t xml:space="preserve"> sorceress and </w:t>
       </w:r>
@@ -5669,15 +5635,7 @@
         <w:t>’</w:t>
       </w:r>
       <w:r>
-        <w:t xml:space="preserve">s life at the face of aggressive minions, we started to see an important </w:t>
-      </w:r>
-      <w:proofErr w:type="gramStart"/>
-      <w:r>
-        <w:t>milestone, that</w:t>
-      </w:r>
-      <w:proofErr w:type="gramEnd"/>
-      <w:r>
-        <w:t xml:space="preserve"> </w:t>
+        <w:t xml:space="preserve">s life at the face of aggressive minions, we started to see an important milestone, that </w:t>
       </w:r>
       <w:r>
         <w:t>proved</w:t>
@@ -7140,15 +7098,7 @@
         <w:t>No-Face:</w:t>
       </w:r>
       <w:r>
-        <w:t xml:space="preserve"> Huh? </w:t>
-      </w:r>
-      <w:proofErr w:type="spellStart"/>
-      <w:r>
-        <w:t>Ow</w:t>
-      </w:r>
-      <w:proofErr w:type="spellEnd"/>
-      <w:r>
-        <w:t>.</w:t>
+        <w:t xml:space="preserve"> Huh? Ow.</w:t>
       </w:r>
     </w:p>
     <w:p>
@@ -8203,16 +8153,11 @@
       <w:r>
         <w:t>!</w:t>
       </w:r>
-      <w:proofErr w:type="gramStart"/>
       <w:r>
         <w:t>”</w:t>
       </w:r>
       <w:r>
-        <w:t>,</w:t>
-      </w:r>
-      <w:proofErr w:type="gramEnd"/>
-      <w:r>
-        <w:t xml:space="preserve"> which was an act of de</w:t>
+        <w:t>, which was an act of de</w:t>
       </w:r>
       <w:r>
         <w:t>claring her authority</w:t>
@@ -9066,15 +9011,7 @@
     </w:p>
     <w:p>
       <w:r>
-        <w:t xml:space="preserve">Haku says this to Yubaba after Chihiro heals him and takes off for </w:t>
-      </w:r>
-      <w:proofErr w:type="spellStart"/>
-      <w:r>
-        <w:t>Zeniba’s</w:t>
-      </w:r>
-      <w:proofErr w:type="spellEnd"/>
-      <w:r>
-        <w:t xml:space="preserve"> with baby Boh. Yubaba doesn’t realize Boh is missing because Zenib</w:t>
+        <w:t>Haku says this to Yubaba after Chihiro heals him and takes off for Zeniba’s with baby Boh. Yubaba doesn’t realize Boh is missing because Zenib</w:t>
       </w:r>
       <w:r>
         <w:t xml:space="preserve">a has made Yubaba’s attendants </w:t>
@@ -9213,6 +9150,219 @@
       </w:r>
       <w:r>
         <w:t xml:space="preserve">crouching under Yubaba’s feet. </w:t>
+      </w:r>
+    </w:p>
+    <w:p>
+      <w:pPr>
+        <w:pStyle w:val="Quote"/>
+      </w:pPr>
+      <w:hyperlink r:id="rId9" w:history="1">
+        <w:r>
+          <w:rPr>
+            <w:rStyle w:val="character"/>
+            <w:rFonts w:ascii="Verdana" w:hAnsi="Verdana"/>
+            <w:b/>
+            <w:bCs/>
+            <w:color w:val="70579D"/>
+            <w:sz w:val="20"/>
+            <w:szCs w:val="20"/>
+            <w:shd w:val="clear" w:color="auto" w:fill="FCFAE7"/>
+          </w:rPr>
+          <w:t>Zeniba</w:t>
+        </w:r>
+      </w:hyperlink>
+      <w:r>
+        <w:rPr>
+          <w:shd w:val="clear" w:color="auto" w:fill="FCFAE7"/>
+        </w:rPr>
+        <w:t>: Once you do something, you never forget. Even if you can't remember.</w:t>
+      </w:r>
+    </w:p>
+    <w:p>
+      <w:r>
+        <w:t xml:space="preserve">Contrast to </w:t>
+      </w:r>
+      <w:r>
+        <w:t>tensing</w:t>
+      </w:r>
+      <w:r>
+        <w:t xml:space="preserve"> atmosphere at Yubaba places, Zeniba house </w:t>
+      </w:r>
+      <w:r>
+        <w:t>is</w:t>
+      </w:r>
+      <w:r>
+        <w:t xml:space="preserve"> warm and endearing. </w:t>
+      </w:r>
+      <w:r>
+        <w:t xml:space="preserve">At first Zeniba seems as unscrupulous as her sister, but Zeniba leans more consistently toward good. At one point she notes that she and Yubaba are complete opposites even though they are identical twins, but their differences aren’t always so black and white. While Zeniba threatens to kill Haku for stealing her seal, she later forgives him with no strings attached. </w:t>
+      </w:r>
+      <w:r>
+        <w:t xml:space="preserve">She even gives hint </w:t>
+      </w:r>
+      <w:r>
+        <w:t>to</w:t>
+      </w:r>
+      <w:r>
+        <w:t xml:space="preserve"> Chihiro to save Haku by saying “</w:t>
+      </w:r>
+      <w:r>
+        <w:t>Once you do something, you never forget. Even if you can't remember.</w:t>
+      </w:r>
+      <w:r>
+        <w:t>”</w:t>
+      </w:r>
+      <w:r>
+        <w:t xml:space="preserve"> This profound quote reveals</w:t>
+      </w:r>
+      <w:r>
+        <w:t xml:space="preserve"> a truth about human</w:t>
+      </w:r>
+      <w:r>
+        <w:t>: o</w:t>
+      </w:r>
+      <w:r>
+        <w:t xml:space="preserve">ur actions in the past subconsciously </w:t>
+      </w:r>
+      <w:r>
+        <w:t>influence</w:t>
+      </w:r>
+      <w:r>
+        <w:t xml:space="preserve"> our life, and explain our present behaviours.</w:t>
+      </w:r>
+      <w:r>
+        <w:t xml:space="preserve"> Therefore to find answer, one </w:t>
+      </w:r>
+      <w:r>
+        <w:t>need</w:t>
+      </w:r>
+      <w:r>
+        <w:t xml:space="preserve"> to look deep into one’s past.</w:t>
+      </w:r>
+    </w:p>
+    <w:p>
+      <w:r>
+        <w:t>Zeniba</w:t>
+      </w:r>
+      <w:r>
+        <w:t xml:space="preserve"> also critiques greed and overconsumption, and she insults Yubaba’s indulgent parenting. Zeniba is no saint, but her </w:t>
+      </w:r>
+      <w:r>
+        <w:t xml:space="preserve">old age </w:t>
+      </w:r>
+      <w:r>
+        <w:t>wisdom helps</w:t>
+      </w:r>
+      <w:r>
+        <w:t xml:space="preserve"> everyone to discover the truth about themselves</w:t>
+      </w:r>
+      <w:r>
+        <w:t xml:space="preserve">. </w:t>
+      </w:r>
+      <w:r>
+        <w:t>Later on as we can see, b</w:t>
+      </w:r>
+      <w:r>
+        <w:t>y the end of the film Sen addresses both Zeniba and Yubaba as “Granny,” which suggests not only that both twins are wise in their own way, but that they are merely two sides of the same coin.</w:t>
+      </w:r>
+    </w:p>
+    <w:p>
+      <w:r>
+        <w:t>As the final gift to Chihiro, Zeniba, Boh and No Face personally join together to made Chihiro a purple hair tier.</w:t>
+      </w:r>
+      <w:r>
+        <w:t xml:space="preserve"> This hair tier was a symbol</w:t>
+      </w:r>
+      <w:r>
+        <w:t xml:space="preserve"> of</w:t>
+      </w:r>
+      <w:r>
+        <w:t xml:space="preserve"> friendship,</w:t>
+      </w:r>
+      <w:r>
+        <w:t xml:space="preserve"> old age wisdom</w:t>
+      </w:r>
+      <w:r>
+        <w:t xml:space="preserve"> and desires</w:t>
+      </w:r>
+      <w:r>
+        <w:t>, which is something she should tie to her head</w:t>
+      </w:r>
+      <w:r>
+        <w:t xml:space="preserve">. As the dragon soars high into sky night, we knew they are </w:t>
+      </w:r>
+      <w:r>
+        <w:t>flying</w:t>
+      </w:r>
+      <w:r>
+        <w:t xml:space="preserve"> to</w:t>
+      </w:r>
+      <w:r>
+        <w:t>ward their</w:t>
+      </w:r>
+      <w:r>
+        <w:t xml:space="preserve"> ultimate</w:t>
+      </w:r>
+      <w:r>
+        <w:t xml:space="preserve"> freedom</w:t>
+      </w:r>
+      <w:r>
+        <w:t>, the gift of life that only the bravest people deserves</w:t>
+      </w:r>
+      <w:r>
+        <w:t>.</w:t>
+      </w:r>
+    </w:p>
+    <w:p>
+      <w:pPr>
+        <w:pStyle w:val="Heading2"/>
+      </w:pPr>
+      <w:r>
+        <w:t>The</w:t>
+      </w:r>
+      <w:r>
+        <w:t xml:space="preserve"> </w:t>
+      </w:r>
+      <w:r>
+        <w:t>conquer</w:t>
+      </w:r>
+      <w:r>
+        <w:t xml:space="preserve"> of</w:t>
+      </w:r>
+      <w:r>
+        <w:t xml:space="preserve"> anger</w:t>
+      </w:r>
+    </w:p>
+    <w:p>
+      <w:r>
+        <w:t xml:space="preserve">While on their way back, Chihiro has remembered the first time </w:t>
+      </w:r>
+      <w:r>
+        <w:t>she me</w:t>
+      </w:r>
+      <w:r>
+        <w:t>t</w:t>
+      </w:r>
+      <w:r>
+        <w:t xml:space="preserve"> Haku</w:t>
+      </w:r>
+      <w:r>
+        <w:t xml:space="preserve">. The next dialog revealed everything about </w:t>
+      </w:r>
+      <w:r>
+        <w:t>Haku’s</w:t>
+      </w:r>
+      <w:r>
+        <w:t xml:space="preserve"> character. It is the strongest condemnation to human violation, and </w:t>
+      </w:r>
+      <w:r>
+        <w:t>pave</w:t>
+      </w:r>
+      <w:r>
+        <w:t>s</w:t>
+      </w:r>
+      <w:r>
+        <w:t xml:space="preserve"> us a way to conquer the violence and anger in our heart.</w:t>
       </w:r>
     </w:p>
     <w:p>
@@ -9229,221 +9379,63 @@
             <w:color w:val="70579D"/>
             <w:sz w:val="20"/>
             <w:szCs w:val="20"/>
-            <w:shd w:val="clear" w:color="auto" w:fill="FCFAE7"/>
           </w:rPr>
-          <w:t>Zeniba</w:t>
+          <w:t>Chihiro</w:t>
         </w:r>
       </w:hyperlink>
       <w:r>
-        <w:rPr>
-          <w:shd w:val="clear" w:color="auto" w:fill="FCFAE7"/>
-        </w:rPr>
-        <w:t xml:space="preserve">: Once you do something, you never forget. </w:t>
-      </w:r>
-      <w:proofErr w:type="gramStart"/>
-      <w:r>
-        <w:rPr>
-          <w:shd w:val="clear" w:color="auto" w:fill="FCFAE7"/>
-        </w:rPr>
-        <w:t>Even if you can't remember.</w:t>
-      </w:r>
-      <w:proofErr w:type="gramEnd"/>
-    </w:p>
-    <w:p>
-      <w:r>
-        <w:t xml:space="preserve">Contrast to </w:t>
-      </w:r>
-      <w:r>
-        <w:t>tensing</w:t>
-      </w:r>
-      <w:r>
-        <w:t xml:space="preserve"> atmosphere at Yubaba places, Zeniba house </w:t>
-      </w:r>
-      <w:r>
-        <w:t>is</w:t>
-      </w:r>
-      <w:r>
-        <w:t xml:space="preserve"> warm and endearing. </w:t>
-      </w:r>
-      <w:r>
-        <w:t xml:space="preserve">At first Zeniba seems as unscrupulous as her sister, but Zeniba leans more consistently toward good. At one point she notes that she and Yubaba are complete opposites even though they are identical twins, but their differences aren’t always so black and white. While Zeniba threatens to kill Haku for stealing her seal, she later forgives him with no strings attached. </w:t>
-      </w:r>
-      <w:r>
-        <w:t xml:space="preserve">She even gives hint </w:t>
-      </w:r>
-      <w:r>
-        <w:t>to</w:t>
-      </w:r>
-      <w:r>
-        <w:t xml:space="preserve"> Chihiro to save Haku by saying “</w:t>
-      </w:r>
-      <w:r>
-        <w:t>Once you do something, you never forget. Even if you can't remember.</w:t>
-      </w:r>
-      <w:r>
-        <w:t>”</w:t>
-      </w:r>
-      <w:r>
-        <w:t xml:space="preserve"> This profound quote reveals</w:t>
-      </w:r>
-      <w:r>
-        <w:t xml:space="preserve"> a truth about human</w:t>
-      </w:r>
-      <w:r>
-        <w:t>: o</w:t>
-      </w:r>
-      <w:r>
-        <w:t xml:space="preserve">ur actions in the past subconsciously </w:t>
-      </w:r>
-      <w:r>
-        <w:t>influence</w:t>
-      </w:r>
-      <w:r>
-        <w:t xml:space="preserve"> our life, and explain our present behaviours.</w:t>
-      </w:r>
-      <w:r>
-        <w:t xml:space="preserve"> Therefore to find answer, one </w:t>
-      </w:r>
-      <w:r>
-        <w:t>need</w:t>
-      </w:r>
-      <w:r>
-        <w:t xml:space="preserve"> to look deep into one’s past.</w:t>
-      </w:r>
-    </w:p>
-    <w:p>
-      <w:r>
-        <w:t>Zeniba</w:t>
-      </w:r>
-      <w:r>
-        <w:t xml:space="preserve"> also critiques greed and overconsumption, and she insults Yubaba’s indulgent parenting. Zeniba is no saint, but her </w:t>
-      </w:r>
-      <w:r>
-        <w:t xml:space="preserve">old age </w:t>
-      </w:r>
-      <w:r>
-        <w:t>wisdom helps</w:t>
-      </w:r>
-      <w:r>
-        <w:t xml:space="preserve"> everyone to discover the truth about </w:t>
-      </w:r>
-      <w:proofErr w:type="gramStart"/>
-      <w:r>
-        <w:t>themselves</w:t>
-      </w:r>
-      <w:proofErr w:type="gramEnd"/>
-      <w:r>
-        <w:t xml:space="preserve">. </w:t>
-      </w:r>
-      <w:r>
-        <w:t>Later on as we can see, b</w:t>
-      </w:r>
-      <w:r>
-        <w:t>y the end of the film Sen addresses both Zeniba and Yubaba as “Granny,” which suggests not only that both twins are wise in their own way, but that they are merely two sides of the same coin.</w:t>
-      </w:r>
-    </w:p>
-    <w:p>
-      <w:r>
-        <w:t>As the final gift to Chihiro, Zeniba, Boh and No Face personally join together to made Chihiro a purple hair tier.</w:t>
-      </w:r>
-      <w:r>
-        <w:t xml:space="preserve"> This hair tier was a symbol</w:t>
-      </w:r>
-      <w:r>
-        <w:t xml:space="preserve"> of</w:t>
-      </w:r>
-      <w:r>
-        <w:t xml:space="preserve"> friendship,</w:t>
-      </w:r>
-      <w:r>
-        <w:t xml:space="preserve"> old age wisdom</w:t>
-      </w:r>
-      <w:r>
-        <w:t xml:space="preserve"> and desires</w:t>
-      </w:r>
-      <w:r>
-        <w:t>, which is something she should tie to her head</w:t>
-      </w:r>
-      <w:r>
-        <w:t xml:space="preserve">. As the dragon soars high into sky night, we knew they are </w:t>
-      </w:r>
-      <w:r>
-        <w:t>flying</w:t>
-      </w:r>
-      <w:r>
-        <w:t xml:space="preserve"> to</w:t>
-      </w:r>
-      <w:r>
-        <w:t>ward their</w:t>
-      </w:r>
-      <w:r>
-        <w:t xml:space="preserve"> ultimate</w:t>
-      </w:r>
-      <w:r>
-        <w:t xml:space="preserve"> freedom</w:t>
-      </w:r>
-      <w:r>
-        <w:t xml:space="preserve">, the </w:t>
-      </w:r>
-      <w:bookmarkStart w:id="0" w:name="_GoBack"/>
-      <w:bookmarkEnd w:id="0"/>
-      <w:r>
-        <w:t>gift of life that only the bravest people deserves</w:t>
-      </w:r>
-      <w:r>
-        <w:t>.</w:t>
+        <w:t xml:space="preserve">: Listen, Haku. I don't remember it, but my mom told me... Once, when I was little, I fell into a river. She said they'd drained it and built things on top. But </w:t>
+      </w:r>
+      <w:r>
+        <w:lastRenderedPageBreak/>
+        <w:t>I've just remembered. The river was called... Its name was the Kohaku River. Your real name is Kohaku.</w:t>
       </w:r>
     </w:p>
     <w:p>
       <w:pPr>
-        <w:pStyle w:val="Heading2"/>
+        <w:pStyle w:val="Quote"/>
       </w:pPr>
       <w:r>
-        <w:t>The</w:t>
-      </w:r>
-      <w:r>
-        <w:t xml:space="preserve"> </w:t>
-      </w:r>
-      <w:r>
-        <w:t>conquer</w:t>
-      </w:r>
-      <w:r>
-        <w:t xml:space="preserve"> of</w:t>
-      </w:r>
-      <w:r>
-        <w:t xml:space="preserve"> anger</w:t>
-      </w:r>
-    </w:p>
-    <w:p>
-      <w:r>
-        <w:t xml:space="preserve">While on their way back, Chihiro has remembered the first time </w:t>
-      </w:r>
-      <w:r>
-        <w:t>she me</w:t>
-      </w:r>
-      <w:r>
-        <w:t>t</w:t>
-      </w:r>
-      <w:r>
-        <w:t xml:space="preserve"> Haku</w:t>
-      </w:r>
-      <w:r>
-        <w:t xml:space="preserve">. The next dialog revealed everything about </w:t>
-      </w:r>
-      <w:r>
-        <w:t>Haku’s</w:t>
-      </w:r>
-      <w:r>
-        <w:t xml:space="preserve"> character. It is the strongest condemnation to human violation, and </w:t>
-      </w:r>
-      <w:r>
-        <w:t>pave</w:t>
-      </w:r>
-      <w:r>
-        <w:t>s</w:t>
-      </w:r>
-      <w:r>
-        <w:t xml:space="preserve"> us a way to conquer the violence and anger in our heart.</w:t>
+        <w:t>[</w:t>
+      </w:r>
+      <w:r>
+        <w:rPr>
+          <w:rStyle w:val="fine"/>
+          <w:rFonts w:ascii="Verdana" w:hAnsi="Verdana"/>
+          <w:i w:val="0"/>
+          <w:iCs w:val="0"/>
+          <w:color w:val="333333"/>
+          <w:sz w:val="20"/>
+          <w:szCs w:val="20"/>
+        </w:rPr>
+        <w:t xml:space="preserve">Haku </w:t>
+      </w:r>
+      <w:r>
+        <w:rPr>
+          <w:rStyle w:val="fine"/>
+          <w:rFonts w:ascii="Verdana" w:hAnsi="Verdana"/>
+          <w:i w:val="0"/>
+          <w:iCs w:val="0"/>
+          <w:color w:val="333333"/>
+          <w:sz w:val="20"/>
+          <w:szCs w:val="20"/>
+        </w:rPr>
+        <w:t xml:space="preserve">is </w:t>
+      </w:r>
+      <w:r>
+        <w:rPr>
+          <w:rStyle w:val="fine"/>
+          <w:rFonts w:ascii="Verdana" w:hAnsi="Verdana"/>
+          <w:i w:val="0"/>
+          <w:iCs w:val="0"/>
+          <w:color w:val="333333"/>
+          <w:sz w:val="20"/>
+          <w:szCs w:val="20"/>
+        </w:rPr>
+        <w:t>shedding away his white dragon skin. The two are falling from the sky, holding each other's hands</w:t>
+      </w:r>
+      <w:r>
+        <w:t>]</w:t>
       </w:r>
     </w:p>
     <w:p>
@@ -9461,62 +9453,11 @@
             <w:sz w:val="20"/>
             <w:szCs w:val="20"/>
           </w:rPr>
-          <w:t>Chihiro</w:t>
+          <w:t>Haku</w:t>
         </w:r>
       </w:hyperlink>
       <w:r>
-        <w:t xml:space="preserve">: Listen, Haku. I don't remember it, but my mom told me... Once, when I was little, I fell into a river. She said they'd drained it and built things on top. But </w:t>
-      </w:r>
-      <w:r>
-        <w:lastRenderedPageBreak/>
-        <w:t>I've just remembered. The river was called... Its name was the Kohaku River. Your real name is Kohaku.</w:t>
-      </w:r>
-    </w:p>
-    <w:p>
-      <w:pPr>
-        <w:pStyle w:val="Quote"/>
-      </w:pPr>
-      <w:r>
-        <w:t>[</w:t>
-      </w:r>
-      <w:r>
-        <w:rPr>
-          <w:rStyle w:val="fine"/>
-          <w:rFonts w:ascii="Verdana" w:hAnsi="Verdana"/>
-          <w:i w:val="0"/>
-          <w:iCs w:val="0"/>
-          <w:color w:val="333333"/>
-          <w:sz w:val="20"/>
-          <w:szCs w:val="20"/>
-        </w:rPr>
-        <w:t xml:space="preserve">Haku </w:t>
-      </w:r>
-      <w:r>
-        <w:rPr>
-          <w:rStyle w:val="fine"/>
-          <w:rFonts w:ascii="Verdana" w:hAnsi="Verdana"/>
-          <w:i w:val="0"/>
-          <w:iCs w:val="0"/>
-          <w:color w:val="333333"/>
-          <w:sz w:val="20"/>
-          <w:szCs w:val="20"/>
-        </w:rPr>
-        <w:t xml:space="preserve">is </w:t>
-      </w:r>
-      <w:r>
-        <w:rPr>
-          <w:rStyle w:val="fine"/>
-          <w:rFonts w:ascii="Verdana" w:hAnsi="Verdana"/>
-          <w:i w:val="0"/>
-          <w:iCs w:val="0"/>
-          <w:color w:val="333333"/>
-          <w:sz w:val="20"/>
-          <w:szCs w:val="20"/>
-        </w:rPr>
-        <w:t>shedding away his white dragon skin. The two are falling from the sky, holding each other's hands</w:t>
-      </w:r>
-      <w:r>
-        <w:t>]</w:t>
+        <w:t>: Chihiro, thank you. My real name is Nigihayami Kohaku Nushi.</w:t>
       </w:r>
     </w:p>
     <w:p>
@@ -9534,27 +9475,11 @@
             <w:sz w:val="20"/>
             <w:szCs w:val="20"/>
           </w:rPr>
-          <w:t>Haku</w:t>
+          <w:t>Chihiro</w:t>
         </w:r>
       </w:hyperlink>
       <w:r>
-        <w:t xml:space="preserve">: Chihiro, thank you. My real name is </w:t>
-      </w:r>
-      <w:proofErr w:type="spellStart"/>
-      <w:r>
-        <w:t>Nigihayami</w:t>
-      </w:r>
-      <w:proofErr w:type="spellEnd"/>
-      <w:r>
-        <w:t xml:space="preserve"> Kohaku </w:t>
-      </w:r>
-      <w:proofErr w:type="spellStart"/>
-      <w:r>
-        <w:t>Nushi</w:t>
-      </w:r>
-      <w:proofErr w:type="spellEnd"/>
-      <w:r>
-        <w:t>.</w:t>
+        <w:t>: Nigihayami?</w:t>
       </w:r>
     </w:p>
     <w:p>
@@ -9572,19 +9497,11 @@
             <w:sz w:val="20"/>
             <w:szCs w:val="20"/>
           </w:rPr>
-          <w:t>Chihiro</w:t>
+          <w:t>Haku</w:t>
         </w:r>
       </w:hyperlink>
       <w:r>
-        <w:t xml:space="preserve">: </w:t>
-      </w:r>
-      <w:proofErr w:type="spellStart"/>
-      <w:r>
-        <w:t>Nigihayami</w:t>
-      </w:r>
-      <w:proofErr w:type="spellEnd"/>
-      <w:r>
-        <w:t>?</w:t>
+        <w:t>: Nigihayami Kohaku Nushi.</w:t>
       </w:r>
     </w:p>
     <w:p>
@@ -9602,27 +9519,26 @@
             <w:sz w:val="20"/>
             <w:szCs w:val="20"/>
           </w:rPr>
-          <w:t>Haku</w:t>
+          <w:t>Chihiro</w:t>
         </w:r>
       </w:hyperlink>
       <w:r>
-        <w:t xml:space="preserve">: </w:t>
-      </w:r>
-      <w:proofErr w:type="spellStart"/>
-      <w:r>
-        <w:t>Nigihayami</w:t>
-      </w:r>
-      <w:proofErr w:type="spellEnd"/>
-      <w:r>
-        <w:t xml:space="preserve"> Kohaku </w:t>
-      </w:r>
-      <w:proofErr w:type="spellStart"/>
-      <w:r>
-        <w:t>Nushi</w:t>
-      </w:r>
-      <w:proofErr w:type="spellEnd"/>
-      <w:r>
-        <w:t>.</w:t>
+        <w:t>: [</w:t>
+      </w:r>
+      <w:r>
+        <w:rPr>
+          <w:rStyle w:val="fine"/>
+          <w:rFonts w:ascii="Verdana" w:hAnsi="Verdana"/>
+          <w:i w:val="0"/>
+          <w:iCs w:val="0"/>
+          <w:color w:val="333333"/>
+          <w:sz w:val="20"/>
+          <w:szCs w:val="20"/>
+        </w:rPr>
+        <w:t>starts to cry</w:t>
+      </w:r>
+      <w:r>
+        <w:t>] What a name. Sounds like a god.</w:t>
       </w:r>
     </w:p>
     <w:p>
@@ -9640,26 +9556,11 @@
             <w:sz w:val="20"/>
             <w:szCs w:val="20"/>
           </w:rPr>
-          <w:t>Chihiro</w:t>
+          <w:t>Haku</w:t>
         </w:r>
       </w:hyperlink>
       <w:r>
-        <w:t>: [</w:t>
-      </w:r>
-      <w:r>
-        <w:rPr>
-          <w:rStyle w:val="fine"/>
-          <w:rFonts w:ascii="Verdana" w:hAnsi="Verdana"/>
-          <w:i w:val="0"/>
-          <w:iCs w:val="0"/>
-          <w:color w:val="333333"/>
-          <w:sz w:val="20"/>
-          <w:szCs w:val="20"/>
-        </w:rPr>
-        <w:t>starts to cry</w:t>
-      </w:r>
-      <w:r>
-        <w:t>] What a name. Sounds like a god.</w:t>
+        <w:t>: I remember too, how you fell into me as a child. You had dropped your shoe.</w:t>
       </w:r>
     </w:p>
     <w:p>
@@ -9677,11 +9578,40 @@
             <w:sz w:val="20"/>
             <w:szCs w:val="20"/>
           </w:rPr>
-          <w:t>Haku</w:t>
+          <w:t>Chihiro</w:t>
         </w:r>
       </w:hyperlink>
       <w:r>
-        <w:t>: I remember too, how you fell into me as a child. You had dropped your shoe.</w:t>
+        <w:t xml:space="preserve">: Yes, </w:t>
+      </w:r>
+      <w:r>
+        <w:t xml:space="preserve">and </w:t>
+      </w:r>
+      <w:r>
+        <w:t>you carried me to shallow water, Kohaku.</w:t>
+      </w:r>
+    </w:p>
+    <w:p>
+      <w:pPr>
+        <w:pStyle w:val="Quote"/>
+      </w:pPr>
+      <w:r>
+        <w:t>[</w:t>
+      </w:r>
+      <w:r>
+        <w:rPr>
+          <w:rStyle w:val="fine"/>
+          <w:rFonts w:ascii="Verdana" w:hAnsi="Verdana"/>
+          <w:i w:val="0"/>
+          <w:iCs w:val="0"/>
+          <w:color w:val="333333"/>
+          <w:sz w:val="20"/>
+          <w:szCs w:val="20"/>
+        </w:rPr>
+        <w:t>they put their faces close together</w:t>
+      </w:r>
+      <w:r>
+        <w:t>]</w:t>
       </w:r>
     </w:p>
     <w:p>
@@ -9703,373 +9633,332 @@
         </w:r>
       </w:hyperlink>
       <w:r>
-        <w:t xml:space="preserve">: Yes, </w:t>
+        <w:t xml:space="preserve">: </w:t>
+      </w:r>
+      <w:r>
+        <w:rPr>
+          <w:shd w:val="clear" w:color="auto" w:fill="FCFAE7"/>
+        </w:rPr>
+        <w:t>I knew you were good!</w:t>
+      </w:r>
+    </w:p>
+    <w:p>
+      <w:r>
+        <w:t>In these few seconds every</w:t>
+      </w:r>
+      <w:r>
+        <w:t>thing</w:t>
+      </w:r>
+      <w:r>
+        <w:t xml:space="preserve"> fall together, Haku</w:t>
+      </w:r>
+      <w:r>
+        <w:t>’s</w:t>
+      </w:r>
+      <w:r>
+        <w:t xml:space="preserve"> nature was revealed, which explain</w:t>
+      </w:r>
+      <w:r>
+        <w:t>ed</w:t>
+      </w:r>
+      <w:r>
+        <w:t xml:space="preserve"> all the conflict</w:t>
+      </w:r>
+      <w:r>
+        <w:t>s</w:t>
+      </w:r>
+      <w:r>
+        <w:t xml:space="preserve">. </w:t>
+      </w:r>
+      <w:r>
+        <w:t>It is important to recall that t</w:t>
+      </w:r>
+      <w:r>
+        <w:t xml:space="preserve">hroughout his various forms and identities, both good and bad, the only thing that </w:t>
+      </w:r>
+      <w:r>
+        <w:t>has always been</w:t>
+      </w:r>
+      <w:r>
+        <w:t xml:space="preserve"> remained in him was his green iris, which </w:t>
+      </w:r>
+      <w:r>
+        <w:t>hint</w:t>
+      </w:r>
+      <w:r>
+        <w:t>s</w:t>
+      </w:r>
+      <w:r>
+        <w:t xml:space="preserve"> at</w:t>
+      </w:r>
+      <w:r>
+        <w:t xml:space="preserve"> his </w:t>
+      </w:r>
+      <w:r>
+        <w:t>core</w:t>
+      </w:r>
+      <w:r>
+        <w:t xml:space="preserve"> as a god of nature and a benevolent </w:t>
+      </w:r>
+      <w:r>
+        <w:t>deity</w:t>
+      </w:r>
+      <w:r>
+        <w:t xml:space="preserve">. His greed, violence and thirst for power, which eventually pushed him to Yubaba, was probably resulted from human act of draining all the fresh water </w:t>
+      </w:r>
+      <w:r>
+        <w:t>inside</w:t>
+      </w:r>
+      <w:r>
+        <w:t xml:space="preserve"> him </w:t>
+      </w:r>
+      <w:r>
+        <w:t xml:space="preserve">and fill </w:t>
+      </w:r>
+      <w:r>
+        <w:t xml:space="preserve">in </w:t>
+      </w:r>
+      <w:r>
+        <w:t>his river with their greedy projects. His feeling for Chihiro was complex as Chihiro was a reminder of his good side and his initial love and caring for human</w:t>
+      </w:r>
+      <w:r>
+        <w:t>, something belong to his essence that Yubaba‘s magic can’t repress</w:t>
+      </w:r>
+      <w:r>
+        <w:t>. However, he had an instinctive hatred and distrusted for human, especially when he is under dragon form, for what they have done to him. Although he already forgot his past, the feeling of being betrayed was still there, causing conflicts every time he see Chihiro, and so he repeatedly refuse</w:t>
+      </w:r>
+      <w:r>
+        <w:t>s her help, and thus puts</w:t>
+      </w:r>
+      <w:r>
+        <w:t xml:space="preserve"> his life and her life in danger. The worst part was that he </w:t>
+      </w:r>
+      <w:r>
+        <w:t>could not</w:t>
+      </w:r>
+      <w:r>
+        <w:t xml:space="preserve"> understand why he </w:t>
+      </w:r>
+      <w:r>
+        <w:t>was</w:t>
+      </w:r>
+      <w:r>
+        <w:t xml:space="preserve"> angry, which </w:t>
+      </w:r>
+      <w:r>
+        <w:t>drowned</w:t>
+      </w:r>
+      <w:r>
+        <w:t xml:space="preserve"> him further into crimes. However, as Chihiro explained to him the source of his hatred and reclaimed his ide</w:t>
+      </w:r>
+      <w:r>
+        <w:t>ntity, his internal struggle vanished</w:t>
+      </w:r>
+      <w:r>
+        <w:t>, and he was finally free</w:t>
+      </w:r>
+      <w:r>
+        <w:t>.</w:t>
+      </w:r>
+      <w:r>
+        <w:t xml:space="preserve"> </w:t>
+      </w:r>
+      <w:r>
+        <w:t>His dissolving</w:t>
+      </w:r>
+      <w:r>
+        <w:t xml:space="preserve"> into human form implied that he </w:t>
+      </w:r>
+      <w:r>
+        <w:t>is ready to leave</w:t>
+      </w:r>
+      <w:r>
+        <w:t xml:space="preserve"> the past behind, and build a</w:t>
+      </w:r>
+      <w:r>
+        <w:t xml:space="preserve"> new life around his new </w:t>
+      </w:r>
+      <w:r>
+        <w:t>wisdom</w:t>
+      </w:r>
+      <w:r>
+        <w:t>.</w:t>
+      </w:r>
+    </w:p>
+    <w:p>
+      <w:r>
+        <w:t xml:space="preserve">We can now see that Haku was a victim of human cruelty act to the very thing that nurtured them. Ghibi’s artists did it once when they portray the Unnamed River God under the shell of stink spirit, but by </w:t>
+      </w:r>
+      <w:r>
+        <w:t>illustrating</w:t>
+      </w:r>
+      <w:r>
+        <w:t xml:space="preserve"> Hak</w:t>
+      </w:r>
+      <w:r>
+        <w:t xml:space="preserve">u as a </w:t>
+      </w:r>
+      <w:r>
+        <w:t>person</w:t>
+      </w:r>
+      <w:r>
+        <w:t xml:space="preserve"> and introducing</w:t>
+      </w:r>
+      <w:r>
+        <w:t xml:space="preserve"> his conflict throughout the movie, they deepen this pain much further. His suffering now was the suffering of</w:t>
+      </w:r>
+      <w:r>
+        <w:t xml:space="preserve"> a</w:t>
+      </w:r>
+      <w:r>
+        <w:t xml:space="preserve"> human being, even bitterer, suffering of a juvenile child that had his home destroyed, had his blood</w:t>
+      </w:r>
+      <w:r>
+        <w:t xml:space="preserve"> </w:t>
+      </w:r>
+      <w:r>
+        <w:t>shed and almost lost his life for stealing.</w:t>
+      </w:r>
+    </w:p>
+    <w:p>
+      <w:r>
+        <w:t xml:space="preserve">As these two young </w:t>
+      </w:r>
+      <w:r>
+        <w:t xml:space="preserve">protagonists floating in the sky, we see </w:t>
+      </w:r>
+      <w:r>
+        <w:t>Chihiro</w:t>
+      </w:r>
+      <w:r>
+        <w:t>’s</w:t>
+      </w:r>
+      <w:r>
+        <w:t xml:space="preserve"> tears, </w:t>
       </w:r>
       <w:r>
         <w:t xml:space="preserve">and </w:t>
       </w:r>
       <w:r>
-        <w:t>you carried me to shallow water, Kohaku.</w:t>
+        <w:t xml:space="preserve">these were tears of bliss. She has agonized about Haku’s true motives and character since the moment she met </w:t>
+      </w:r>
+      <w:r>
+        <w:lastRenderedPageBreak/>
+        <w:t>him, and she now remembers that he saved her from drowning when she was very young. Suddenly, all of her decisions are justified, and her doubts about her abilities disappear</w:t>
+      </w:r>
+      <w:r>
+        <w:t>ed</w:t>
+      </w:r>
+      <w:r>
+        <w:t>. She has trusted her instincts, and her instincts have proved trustworthy. That explained her final whisper “I knew you were good”.</w:t>
+      </w:r>
+    </w:p>
+    <w:p>
+      <w:r>
+        <w:t>Throughout the movie, Sen has doubts about Haku, but she nonetheless stands by him. Her loyalty reveals her understanding that a person’s character is multi-layered and that appearances can be deceiving. While the rest of the bathhouse workers seem to hold fast to the first impressions they hav</w:t>
+      </w:r>
+      <w:r>
+        <w:t>e of their customers, Sen treats</w:t>
+      </w:r>
+      <w:r>
+        <w:t xml:space="preserve"> everyone equally and </w:t>
+      </w:r>
+      <w:r>
+        <w:t>finds</w:t>
+      </w:r>
+      <w:r>
+        <w:t xml:space="preserve"> out what’s beneath the surface. </w:t>
+      </w:r>
+      <w:r>
+        <w:t>Chihiro</w:t>
+      </w:r>
+      <w:r>
+        <w:t xml:space="preserve"> gi</w:t>
+      </w:r>
+      <w:r>
+        <w:t>ve</w:t>
+      </w:r>
+      <w:r>
+        <w:t>s</w:t>
+      </w:r>
+      <w:r>
+        <w:t xml:space="preserve"> people and spirits a chance to prove their </w:t>
+      </w:r>
+      <w:r>
+        <w:t xml:space="preserve">goodness even if that goodness </w:t>
+      </w:r>
+      <w:r>
+        <w:t>is</w:t>
+      </w:r>
+      <w:r>
+        <w:t xml:space="preserve"> </w:t>
+      </w:r>
+      <w:r>
+        <w:t>h</w:t>
+      </w:r>
+      <w:r>
+        <w:t>idden, and her acceptance helps</w:t>
+      </w:r>
+      <w:r>
+        <w:t xml:space="preserve"> to free her.</w:t>
       </w:r>
     </w:p>
     <w:p>
       <w:pPr>
-        <w:pStyle w:val="Quote"/>
+        <w:rPr>
+          <w:lang w:val="en-US"/>
+        </w:rPr>
       </w:pPr>
       <w:r>
-        <w:t>[</w:t>
-      </w:r>
-      <w:r>
-        <w:rPr>
-          <w:rStyle w:val="fine"/>
-          <w:rFonts w:ascii="Verdana" w:hAnsi="Verdana"/>
-          <w:i w:val="0"/>
-          <w:iCs w:val="0"/>
-          <w:color w:val="333333"/>
-          <w:sz w:val="20"/>
-          <w:szCs w:val="20"/>
-        </w:rPr>
-        <w:t>they put their faces close together</w:t>
-      </w:r>
-      <w:r>
-        <w:t>]</w:t>
+        <w:t xml:space="preserve">The </w:t>
+      </w:r>
+      <w:r>
+        <w:t>marvellous</w:t>
+      </w:r>
+      <w:r>
+        <w:t xml:space="preserve"> disembodiment of Haku</w:t>
+      </w:r>
+      <w:r>
+        <w:t xml:space="preserve">, which </w:t>
+      </w:r>
+      <w:r>
+        <w:t>blasting</w:t>
+      </w:r>
+      <w:r>
+        <w:t xml:space="preserve"> his silver scales into</w:t>
+      </w:r>
+      <w:r>
+        <w:t xml:space="preserve"> vast</w:t>
+      </w:r>
+      <w:r>
+        <w:t xml:space="preserve"> blue sky was the most beautiful scene in “Spirited Away” to my personal view. It was just … magical, and liberating</w:t>
+      </w:r>
+      <w:r>
+        <w:t>!</w:t>
+      </w:r>
+      <w:r>
+        <w:t xml:space="preserve"> Haku’s sparkling iris</w:t>
+      </w:r>
+      <w:r>
+        <w:t>es</w:t>
+      </w:r>
+      <w:r>
+        <w:t xml:space="preserve"> connect with Chihiro’s watery eyes as they floating in the air </w:t>
+      </w:r>
+      <w:r>
+        <w:t>is</w:t>
+      </w:r>
+      <w:r>
+        <w:t xml:space="preserve"> a superb illustration of their happiness and </w:t>
+      </w:r>
+      <w:r>
+        <w:t xml:space="preserve">inner </w:t>
+      </w:r>
+      <w:r>
+        <w:t>freedom.</w:t>
       </w:r>
     </w:p>
     <w:p>
-      <w:pPr>
-        <w:pStyle w:val="Quote"/>
-      </w:pPr>
-      <w:hyperlink r:id="rId18" w:history="1">
-        <w:r>
-          <w:rPr>
-            <w:rStyle w:val="character"/>
-            <w:rFonts w:ascii="Verdana" w:hAnsi="Verdana"/>
-            <w:b/>
-            <w:bCs/>
-            <w:color w:val="70579D"/>
-            <w:sz w:val="20"/>
-            <w:szCs w:val="20"/>
-          </w:rPr>
-          <w:t>Chihiro</w:t>
-        </w:r>
-      </w:hyperlink>
-      <w:r>
-        <w:t xml:space="preserve">: </w:t>
-      </w:r>
-      <w:r>
-        <w:rPr>
-          <w:shd w:val="clear" w:color="auto" w:fill="FCFAE7"/>
-        </w:rPr>
-        <w:t>I knew you were good!</w:t>
-      </w:r>
-    </w:p>
-    <w:p>
-      <w:r>
-        <w:t>In these few seconds every</w:t>
-      </w:r>
-      <w:r>
-        <w:t>thing</w:t>
-      </w:r>
-      <w:r>
-        <w:t xml:space="preserve"> fall together, Haku</w:t>
-      </w:r>
-      <w:r>
-        <w:t>’s</w:t>
-      </w:r>
-      <w:r>
-        <w:t xml:space="preserve"> nature was revealed, which explain</w:t>
-      </w:r>
-      <w:r>
-        <w:t>ed</w:t>
-      </w:r>
-      <w:r>
-        <w:t xml:space="preserve"> all the conflict</w:t>
-      </w:r>
-      <w:r>
-        <w:t>s</w:t>
-      </w:r>
-      <w:r>
-        <w:t xml:space="preserve">. </w:t>
-      </w:r>
-      <w:r>
-        <w:t>It is important to recall that t</w:t>
-      </w:r>
-      <w:r>
-        <w:t xml:space="preserve">hroughout his various forms and identities, both good and bad, the only thing that </w:t>
-      </w:r>
-      <w:r>
-        <w:t>has always been</w:t>
-      </w:r>
-      <w:r>
-        <w:t xml:space="preserve"> remained in him was his green iris, which </w:t>
-      </w:r>
-      <w:r>
-        <w:t>hint</w:t>
-      </w:r>
-      <w:r>
-        <w:t>s</w:t>
-      </w:r>
-      <w:r>
-        <w:t xml:space="preserve"> at</w:t>
-      </w:r>
-      <w:r>
-        <w:t xml:space="preserve"> his </w:t>
-      </w:r>
-      <w:r>
-        <w:t>core</w:t>
-      </w:r>
-      <w:r>
-        <w:t xml:space="preserve"> as a god of nature and a benevolent </w:t>
-      </w:r>
-      <w:r>
-        <w:t>deity</w:t>
-      </w:r>
-      <w:r>
-        <w:t xml:space="preserve">. His greed, violence and thirst for power, which eventually pushed him to Yubaba, was probably resulted from human act of draining all the fresh water </w:t>
-      </w:r>
-      <w:r>
-        <w:t>inside</w:t>
-      </w:r>
-      <w:r>
-        <w:t xml:space="preserve"> him </w:t>
-      </w:r>
-      <w:r>
-        <w:t xml:space="preserve">and fill </w:t>
-      </w:r>
-      <w:r>
-        <w:t xml:space="preserve">in </w:t>
-      </w:r>
-      <w:r>
-        <w:t>his river with their greedy projects. His feeling for Chihiro was complex as Chihiro was a reminder of his good side and his initial love and caring for human</w:t>
-      </w:r>
-      <w:r>
-        <w:t>, something belong to his essence that Yubaba‘s magic can’t repress</w:t>
-      </w:r>
-      <w:r>
-        <w:t>. However, he had an instinctive hatred and distrusted for human, especially when he is under dragon form, for what they have done to him. Although he already forgot his past, the feeling of being betrayed was still there, causing conflicts every time he see Chihiro, and so he repeatedly refuse</w:t>
-      </w:r>
-      <w:r>
-        <w:t>s her help, and thus puts</w:t>
-      </w:r>
-      <w:r>
-        <w:t xml:space="preserve"> his life and her life in danger. The worst part was that he </w:t>
-      </w:r>
-      <w:r>
-        <w:t>could not</w:t>
-      </w:r>
-      <w:r>
-        <w:t xml:space="preserve"> understand why he </w:t>
-      </w:r>
-      <w:r>
-        <w:t>was</w:t>
-      </w:r>
-      <w:r>
-        <w:t xml:space="preserve"> angry, which </w:t>
-      </w:r>
-      <w:r>
-        <w:t>drowned</w:t>
-      </w:r>
-      <w:r>
-        <w:t xml:space="preserve"> him further into crimes. However, as Chihiro explained to him the source of his hatred and reclaimed his ide</w:t>
-      </w:r>
-      <w:r>
-        <w:t>ntity, his internal struggle vanished</w:t>
-      </w:r>
-      <w:r>
-        <w:t>, and he was finally free</w:t>
-      </w:r>
-      <w:r>
-        <w:t>.</w:t>
-      </w:r>
-      <w:r>
-        <w:t xml:space="preserve"> </w:t>
-      </w:r>
-      <w:r>
-        <w:t>His dissolving</w:t>
-      </w:r>
-      <w:r>
-        <w:t xml:space="preserve"> into human form implied that he </w:t>
-      </w:r>
-      <w:r>
-        <w:t>is ready to leave</w:t>
-      </w:r>
-      <w:r>
-        <w:t xml:space="preserve"> the past behind, and build a</w:t>
-      </w:r>
-      <w:r>
-        <w:t xml:space="preserve"> new life around his new </w:t>
-      </w:r>
-      <w:r>
-        <w:t>wisdom</w:t>
-      </w:r>
-      <w:r>
-        <w:t>.</w:t>
-      </w:r>
-    </w:p>
-    <w:p>
-      <w:r>
-        <w:t xml:space="preserve">We can now see that Haku was a victim of human cruelty act to the very thing that nurtured them. Ghibi’s artists did it once when they portray the Unnamed River God under the shell of stink spirit, but by </w:t>
-      </w:r>
-      <w:r>
-        <w:t>illustrating</w:t>
-      </w:r>
-      <w:r>
-        <w:t xml:space="preserve"> Hak</w:t>
-      </w:r>
-      <w:r>
-        <w:t xml:space="preserve">u as a </w:t>
-      </w:r>
-      <w:r>
-        <w:t>person</w:t>
-      </w:r>
-      <w:r>
-        <w:t xml:space="preserve"> and introducing</w:t>
-      </w:r>
-      <w:r>
-        <w:t xml:space="preserve"> his conflict throughout the movie, they deepen this pain much further. His suffering now was the suffering of</w:t>
-      </w:r>
-      <w:r>
-        <w:t xml:space="preserve"> a</w:t>
-      </w:r>
-      <w:r>
-        <w:t xml:space="preserve"> human being, even bitterer, suffering of a juvenile child that had his home destroyed, had his blood</w:t>
-      </w:r>
-      <w:r>
-        <w:t xml:space="preserve"> </w:t>
-      </w:r>
-      <w:r>
-        <w:t>shed and almost lost his life for stealing.</w:t>
-      </w:r>
-    </w:p>
-    <w:p>
-      <w:r>
-        <w:t>About Chihiro</w:t>
-      </w:r>
-      <w:r>
-        <w:t>’s</w:t>
-      </w:r>
-      <w:r>
-        <w:t xml:space="preserve"> tears, these were tears of bliss. She has agonized about Haku’s true motives and character since the moment she met him, and she now remembers that he saved her from </w:t>
-      </w:r>
-      <w:r>
-        <w:lastRenderedPageBreak/>
-        <w:t>drowning when she was very young. Suddenly, all of her decisions are justified, and her doubts about her abilities disappear</w:t>
-      </w:r>
-      <w:r>
-        <w:t>ed</w:t>
-      </w:r>
-      <w:r>
-        <w:t>. She has trusted her instincts, and her instincts have proved trustworthy. That explained her final whisper “I knew you were good”.</w:t>
-      </w:r>
-    </w:p>
-    <w:p>
-      <w:r>
-        <w:t>Throughout the movie, Sen has doubts about Haku, but she nonetheless stands by him. Her loyalty reveals her understanding that a person’s character is multi-layered and that appearances can be deceiving. While the rest of the bathhouse workers seem to hold fast to the first impressions they hav</w:t>
-      </w:r>
-      <w:r>
-        <w:t>e of their customers, Sen treats</w:t>
-      </w:r>
-      <w:r>
-        <w:t xml:space="preserve"> everyone equally and </w:t>
-      </w:r>
-      <w:r>
-        <w:t>finds</w:t>
-      </w:r>
-      <w:r>
-        <w:t xml:space="preserve"> out what’s beneath the surface. </w:t>
-      </w:r>
-      <w:r>
-        <w:t>Chihiro</w:t>
-      </w:r>
-      <w:r>
-        <w:t xml:space="preserve"> gi</w:t>
-      </w:r>
-      <w:r>
-        <w:t>ve</w:t>
-      </w:r>
-      <w:r>
-        <w:t>s</w:t>
-      </w:r>
-      <w:r>
-        <w:t xml:space="preserve"> people and spirits a chance to prove their </w:t>
-      </w:r>
-      <w:r>
-        <w:t xml:space="preserve">goodness even if that goodness </w:t>
-      </w:r>
-      <w:r>
-        <w:t>is</w:t>
-      </w:r>
-      <w:r>
-        <w:t xml:space="preserve"> </w:t>
-      </w:r>
-      <w:r>
-        <w:t>h</w:t>
-      </w:r>
-      <w:r>
-        <w:t>idden, and her acceptance helps</w:t>
-      </w:r>
-      <w:r>
-        <w:t xml:space="preserve"> to free her.</w:t>
-      </w:r>
-    </w:p>
-    <w:p>
-      <w:pPr>
-        <w:rPr>
-          <w:lang w:val="en-US"/>
-        </w:rPr>
-      </w:pPr>
-      <w:r>
-        <w:t xml:space="preserve">The </w:t>
-      </w:r>
-      <w:r>
-        <w:t>marvellous</w:t>
-      </w:r>
-      <w:r>
-        <w:t xml:space="preserve"> disembodiment of Haku</w:t>
-      </w:r>
-      <w:r>
-        <w:t xml:space="preserve">, which </w:t>
-      </w:r>
-      <w:r>
-        <w:t>blasting</w:t>
-      </w:r>
-      <w:r>
-        <w:t xml:space="preserve"> his silver scales into</w:t>
-      </w:r>
-      <w:r>
-        <w:t xml:space="preserve"> vast</w:t>
-      </w:r>
-      <w:r>
-        <w:t xml:space="preserve"> blue sky was the most beautiful scene in “Spirited Away” to my personal view. It was just … magical, and liberating</w:t>
-      </w:r>
-      <w:r>
-        <w:t>!</w:t>
-      </w:r>
-      <w:r>
-        <w:t xml:space="preserve"> Haku’s sparkling iris</w:t>
-      </w:r>
-      <w:r>
-        <w:t>es</w:t>
-      </w:r>
-      <w:r>
-        <w:t xml:space="preserve"> connect with Chihiro’s watery eyes as they floating in the air </w:t>
-      </w:r>
-      <w:proofErr w:type="gramStart"/>
-      <w:r>
-        <w:t>is</w:t>
-      </w:r>
-      <w:proofErr w:type="gramEnd"/>
-      <w:r>
-        <w:t xml:space="preserve"> a superb illustration of their happiness and </w:t>
-      </w:r>
-      <w:r>
-        <w:t xml:space="preserve">inner </w:t>
-      </w:r>
-      <w:r>
-        <w:t>freedom.</w:t>
-      </w:r>
-    </w:p>
-    <w:p>
       <w:r>
         <w:t>Philosophically, t</w:t>
       </w:r>
@@ -10097,6 +9986,11 @@
       <w:r>
         <w:t>,</w:t>
       </w:r>
+      <w:r>
+        <w:t xml:space="preserve"> and</w:t>
+      </w:r>
+      <w:bookmarkStart w:id="0" w:name="_GoBack"/>
+      <w:bookmarkEnd w:id="0"/>
       <w:r>
         <w:t xml:space="preserve"> anger</w:t>
       </w:r>
@@ -10332,7 +10226,11 @@
         <w:t>for what is right</w:t>
       </w:r>
       <w:r>
-        <w:t>, even though it means Sen will become Chihiro again and leave him behind.</w:t>
+        <w:t xml:space="preserve">, even though it means Sen will become Chihiro again and leave </w:t>
+      </w:r>
+      <w:r>
+        <w:lastRenderedPageBreak/>
+        <w:t>him behind.</w:t>
       </w:r>
       <w:r>
         <w:t xml:space="preserve"> Boh </w:t>
@@ -10352,7 +10250,6 @@
     </w:p>
     <w:p>
       <w:r>
-        <w:lastRenderedPageBreak/>
         <w:t xml:space="preserve">Although Boh </w:t>
       </w:r>
       <w:r>
@@ -10380,18 +10277,10 @@
         <w:t xml:space="preserve"> action reflects her view</w:t>
       </w:r>
       <w:r>
-        <w:t xml:space="preserve"> that everyone is as sly and greedy as she </w:t>
-      </w:r>
-      <w:proofErr w:type="gramStart"/>
-      <w:r>
-        <w:t>is</w:t>
-      </w:r>
-      <w:r>
-        <w:t>,</w:t>
-      </w:r>
-      <w:proofErr w:type="gramEnd"/>
-      <w:r>
-        <w:t xml:space="preserve"> which is somewhat correct in many cases</w:t>
+        <w:t xml:space="preserve"> that everyone is as sly and greedy as she is</w:t>
+      </w:r>
+      <w:r>
+        <w:t>, which is somewhat correct in many cases</w:t>
       </w:r>
       <w:r>
         <w:t xml:space="preserve">. </w:t>
@@ -10547,21 +10436,7 @@
         <w:rPr>
           <w:b/>
         </w:rPr>
-        <w:t xml:space="preserve">“Sen to Chihiro no </w:t>
-      </w:r>
-      <w:proofErr w:type="spellStart"/>
-      <w:r>
-        <w:rPr>
-          <w:b/>
-        </w:rPr>
-        <w:t>Kamikakushi</w:t>
-      </w:r>
-      <w:proofErr w:type="spellEnd"/>
-      <w:r>
-        <w:rPr>
-          <w:b/>
-        </w:rPr>
-        <w:t>”</w:t>
+        <w:t>“Sen to Chihiro no Kamikakushi”</w:t>
       </w:r>
       <w:r>
         <w:rPr>
@@ -10650,7 +10525,11 @@
         <w:t>d</w:t>
       </w:r>
       <w:r>
-        <w:t xml:space="preserve"> the consumer to spit out anything in their stomach. This herbal cake, in my opinion, was a symbolic representation of self-impurity, which was difficult, bitter but in return help people getting rid of the </w:t>
+        <w:t xml:space="preserve"> the consumer to spit out anything in their stomach. This herbal cake, in my opinion, was a symbolic representation of self-impurity, which was difficult, bitter but in return help people </w:t>
+      </w:r>
+      <w:r>
+        <w:lastRenderedPageBreak/>
+        <w:t xml:space="preserve">getting rid of the </w:t>
       </w:r>
       <w:r>
         <w:t>poisonous elements</w:t>
@@ -10667,7 +10546,6 @@
         <w:rPr>
           <w:b/>
         </w:rPr>
-        <w:lastRenderedPageBreak/>
         <w:t>Water:</w:t>
       </w:r>
       <w:r>
@@ -10697,15 +10575,7 @@
         <w:t>has</w:t>
       </w:r>
       <w:r>
-        <w:t xml:space="preserve"> brown </w:t>
-      </w:r>
-      <w:proofErr w:type="spellStart"/>
-      <w:r>
-        <w:t>color</w:t>
-      </w:r>
-      <w:proofErr w:type="spellEnd"/>
-      <w:r>
-        <w:t xml:space="preserve"> of dirt, </w:t>
+        <w:t xml:space="preserve"> brown color of dirt, </w:t>
       </w:r>
       <w:r>
         <w:t>is</w:t>
@@ -10940,156 +10810,256 @@
         <w:rPr>
           <w:b/>
         </w:rPr>
+        <w:lastRenderedPageBreak/>
         <w:t xml:space="preserve">Haku: </w:t>
       </w:r>
       <w:r>
-        <w:t xml:space="preserve">Haku </w:t>
-      </w:r>
-      <w:r>
         <w:rPr>
           <w:lang w:val="en-US"/>
         </w:rPr>
-        <w:t>is probably representation of the anger and lost inside each of us, when we remove the role of nature out of our</w:t>
+        <w:t xml:space="preserve">Haku was a complicated figure and it is hard to say this character lean toward human or god. He assumed both form of human and dragon, and was apparently a spirit of nature, yet at the end of the movie he </w:t>
       </w:r>
       <w:r>
         <w:rPr>
           <w:lang w:val="en-US"/>
         </w:rPr>
-        <w:t xml:space="preserve"> life. This figure actually has</w:t>
+        <w:t>shredded</w:t>
       </w:r>
       <w:r>
         <w:rPr>
           <w:lang w:val="en-US"/>
         </w:rPr>
-        <w:t xml:space="preserve"> multi-</w:t>
+        <w:t xml:space="preserve"> off his dragon shell and became fully human. To my own opinion, Haku</w:t>
       </w:r>
       <w:r>
         <w:rPr>
           <w:lang w:val="en-US"/>
         </w:rPr>
-        <w:t>layer of</w:t>
+        <w:t xml:space="preserve"> – Chihiro relationship</w:t>
       </w:r>
       <w:r>
         <w:rPr>
           <w:lang w:val="en-US"/>
         </w:rPr>
-        <w:t xml:space="preserve"> meanings, as he also represent</w:t>
+        <w:t xml:space="preserve"> was a representation of </w:t>
       </w:r>
       <w:r>
         <w:rPr>
           <w:lang w:val="en-US"/>
         </w:rPr>
-        <w:t>s</w:t>
+        <w:t>the relationship between nature and mankind. As the science and technology prevail,</w:t>
       </w:r>
       <w:r>
         <w:rPr>
           <w:lang w:val="en-US"/>
         </w:rPr>
-        <w:t xml:space="preserve"> for the suffering of nature under human </w:t>
+        <w:t xml:space="preserve"> we </w:t>
       </w:r>
       <w:r>
         <w:rPr>
           <w:lang w:val="en-US"/>
         </w:rPr>
-        <w:t xml:space="preserve">invasion, the enduring caring of nature with </w:t>
+        <w:t xml:space="preserve">quickly </w:t>
       </w:r>
       <w:r>
         <w:rPr>
           <w:lang w:val="en-US"/>
         </w:rPr>
-        <w:lastRenderedPageBreak/>
-        <w:t xml:space="preserve">human being </w:t>
-      </w:r>
-      <w:proofErr w:type="gramStart"/>
+        <w:t>departed from our ancient identity as a part of nature</w:t>
+      </w:r>
       <w:r>
         <w:rPr>
           <w:lang w:val="en-US"/>
         </w:rPr>
-        <w:t xml:space="preserve">and </w:t>
+        <w:t>, to</w:t>
       </w:r>
       <w:r>
         <w:rPr>
           <w:lang w:val="en-US"/>
         </w:rPr>
-        <w:t>also</w:t>
-      </w:r>
-      <w:proofErr w:type="gramEnd"/>
+        <w:t xml:space="preserve"> assume the throne of master</w:t>
+      </w:r>
       <w:r>
         <w:rPr>
           <w:lang w:val="en-US"/>
         </w:rPr>
-        <w:t xml:space="preserve"> the indulgence</w:t>
+        <w:t>.</w:t>
       </w:r>
       <w:r>
         <w:rPr>
           <w:lang w:val="en-US"/>
         </w:rPr>
-        <w:t xml:space="preserve"> of love, that capable of bringing out the best in each individual.</w:t>
-      </w:r>
-    </w:p>
-    <w:p>
-      <w:r>
-        <w:rPr>
-          <w:b/>
-        </w:rPr>
-        <w:t>Rin:</w:t>
-      </w:r>
-      <w:r>
-        <w:rPr>
-          <w:b/>
-        </w:rPr>
-        <w:t xml:space="preserve"> </w:t>
-      </w:r>
-      <w:r>
-        <w:t xml:space="preserve">Rin was a big sister that taking care of Chihiro since day one. Although appeared at first to be harsh and selfish, she later revealed that she was a brave and warm person. From her instant affection to Chihiro and her feature, we can vaguely guess that she was once human too. But she has lost her identity to Yubaba and can’t free herself from the bath house. </w:t>
-      </w:r>
-      <w:r>
-        <w:t>Rin represent for the wis</w:t>
-      </w:r>
-      <w:r>
-        <w:t>tful dreams that human never do, and the friendship at workplaces you should develop, which can be tremendously helpful in your personal growth.</w:t>
+        <w:t xml:space="preserve"> A</w:t>
+      </w:r>
+      <w:r>
+        <w:rPr>
+          <w:lang w:val="en-US"/>
+        </w:rPr>
+        <w:t xml:space="preserve">s the love-hate relationship evolve in between Chihiro and Haku, and as of the fact that Haku was the first, and most important pivot in Chihiro’s survival and transformation, we can see that this </w:t>
+      </w:r>
+      <w:r>
+        <w:rPr>
+          <w:lang w:val="en-US"/>
+        </w:rPr>
+        <w:t>movie wanted to stress on the powerful relationship between mankind and nature</w:t>
+      </w:r>
+      <w:r>
+        <w:rPr>
+          <w:lang w:val="en-US"/>
+        </w:rPr>
+        <w:t xml:space="preserve">. </w:t>
+      </w:r>
+      <w:r>
+        <w:rPr>
+          <w:lang w:val="en-US"/>
+        </w:rPr>
+        <w:t xml:space="preserve">This relationship, under the human’s </w:t>
+      </w:r>
+      <w:r>
+        <w:rPr>
+          <w:lang w:val="en-US"/>
+        </w:rPr>
+        <w:t xml:space="preserve">forgetfulness </w:t>
+      </w:r>
+      <w:r>
+        <w:rPr>
+          <w:lang w:val="en-US"/>
+        </w:rPr>
+        <w:t>of</w:t>
+      </w:r>
+      <w:r>
+        <w:rPr>
+          <w:lang w:val="en-US"/>
+        </w:rPr>
+        <w:t xml:space="preserve"> the </w:t>
+      </w:r>
+      <w:r>
+        <w:rPr>
+          <w:lang w:val="en-US"/>
+        </w:rPr>
+        <w:t>Earth’s indulgence support</w:t>
+      </w:r>
+      <w:r>
+        <w:rPr>
+          <w:lang w:val="en-US"/>
+        </w:rPr>
+        <w:t xml:space="preserve">, and the </w:t>
+      </w:r>
+      <w:r>
+        <w:rPr>
+          <w:lang w:val="en-US"/>
+        </w:rPr>
+        <w:t>merciless</w:t>
+      </w:r>
+      <w:r>
+        <w:rPr>
+          <w:lang w:val="en-US"/>
+        </w:rPr>
+        <w:t xml:space="preserve">ness of natural catastrophes, has experienced up and down </w:t>
+      </w:r>
+      <w:r>
+        <w:rPr>
+          <w:lang w:val="en-US"/>
+        </w:rPr>
+        <w:t>throughout</w:t>
+      </w:r>
+      <w:r>
+        <w:rPr>
+          <w:lang w:val="en-US"/>
+        </w:rPr>
+        <w:t xml:space="preserve">. And to resolve the conflict, it was the human jobs to acknowledge their intrusion that ruthlessly thwarted the </w:t>
+      </w:r>
+      <w:r>
+        <w:rPr>
+          <w:lang w:val="en-US"/>
+        </w:rPr>
+        <w:t xml:space="preserve">existing </w:t>
+      </w:r>
+      <w:r>
+        <w:rPr>
+          <w:lang w:val="en-US"/>
+        </w:rPr>
+        <w:t xml:space="preserve">balance </w:t>
+      </w:r>
+      <w:r>
+        <w:rPr>
+          <w:lang w:val="en-US"/>
+        </w:rPr>
+        <w:t>of</w:t>
+      </w:r>
+      <w:r>
+        <w:rPr>
+          <w:lang w:val="en-US"/>
+        </w:rPr>
+        <w:t xml:space="preserve"> our living world. </w:t>
       </w:r>
     </w:p>
     <w:p>
       <w:pPr>
         <w:rPr>
-          <w:lang w:val="vi-VN"/>
+          <w:lang w:val="en-US"/>
         </w:rPr>
       </w:pPr>
       <w:r>
         <w:rPr>
-          <w:b/>
-        </w:rPr>
-        <w:t xml:space="preserve">Kamaji and sootballs: </w:t>
-      </w:r>
-      <w:r>
-        <w:t xml:space="preserve">They </w:t>
-      </w:r>
-      <w:r>
-        <w:rPr>
           <w:lang w:val="en-US"/>
         </w:rPr>
-        <w:t>are the representation of people at lowest level in working hierarchy - the employees who have to labor cheaply and intensively. Contrast to middle, collar workers represents by the frogs, Hayao Mizayaki seems to expresses affection for these people. Under the harsh outlook, they seem to have a warm heart.</w:t>
+        <w:t xml:space="preserve">However, as Haku mainly presented to us in human form, his anger and lost seems to have an intimate connection with our own anger and lost. I think this was Hayao Miyazaki’s way of saying that the anger of nature and the lost of mankind was actually one. And they </w:t>
+      </w:r>
+      <w:r>
+        <w:rPr>
+          <w:lang w:val="en-US"/>
+        </w:rPr>
+        <w:t>were</w:t>
+      </w:r>
+      <w:r>
+        <w:rPr>
+          <w:lang w:val="en-US"/>
+        </w:rPr>
+        <w:t xml:space="preserve"> all exist because of human irresponsible acts toward their own living habitat.</w:t>
       </w:r>
     </w:p>
     <w:p>
-      <w:r>
-        <w:rPr>
-          <w:b/>
-        </w:rPr>
-        <w:t>Car &amp; credit card:</w:t>
-      </w:r>
-      <w:r>
-        <w:rPr>
-          <w:b/>
-        </w:rPr>
-        <w:t xml:space="preserve"> </w:t>
-      </w:r>
-      <w:r>
-        <w:t>Card represent for the power of technology and credit card represent for the power of money, both are primary tools for human to obtain their domination in this planet. Humankind trusted on this kind of power, and believed it was the way to obtain everything. Apparently, this movie warned human about the invisible forces that they couldn’</w:t>
-      </w:r>
-      <w:r>
-        <w:t>t control.</w:t>
+      <w:pPr>
+        <w:rPr>
+          <w:lang w:val="en-US"/>
+        </w:rPr>
+      </w:pPr>
+      <w:r>
+        <w:rPr>
+          <w:lang w:val="en-US"/>
+        </w:rPr>
+        <w:t>The fact that Chihiro and Haku was about the same age and size, suggest a new position of human in this world, not as a helpless subordinate of nature as we used to be, nor the master of the planet as we assumed for ourselves, but equal partner</w:t>
+      </w:r>
+      <w:r>
+        <w:rPr>
+          <w:lang w:val="en-US"/>
+        </w:rPr>
+        <w:t xml:space="preserve"> with the E</w:t>
+      </w:r>
+      <w:r>
+        <w:rPr>
+          <w:lang w:val="en-US"/>
+        </w:rPr>
+        <w:t xml:space="preserve">arth. That we should take care of our world the way Chihiro take care of Haku, and in return nature will </w:t>
+      </w:r>
+      <w:r>
+        <w:rPr>
+          <w:lang w:val="en-US"/>
+        </w:rPr>
+        <w:t>protect and support us toward a brighter future</w:t>
+      </w:r>
+      <w:r>
+        <w:rPr>
+          <w:lang w:val="en-US"/>
+        </w:rPr>
+        <w:t>.</w:t>
+      </w:r>
+      <w:r>
+        <w:rPr>
+          <w:lang w:val="en-US"/>
+        </w:rPr>
+        <w:t xml:space="preserve"> </w:t>
       </w:r>
     </w:p>
     <w:p>
@@ -11097,6 +11067,72 @@
         <w:rPr>
           <w:b/>
         </w:rPr>
+        <w:t>Rin:</w:t>
+      </w:r>
+      <w:r>
+        <w:rPr>
+          <w:b/>
+        </w:rPr>
+        <w:t xml:space="preserve"> </w:t>
+      </w:r>
+      <w:r>
+        <w:t xml:space="preserve">Rin was a big sister that taking care of Chihiro since day one. Although appeared at first to be harsh and selfish, she later revealed that she was a brave and warm person. From her instant affection to Chihiro and her feature, we can vaguely guess that she was once human too. But she has lost her identity to Yubaba and can’t free herself from the bath house. </w:t>
+      </w:r>
+      <w:r>
+        <w:t>Rin represent for the wis</w:t>
+      </w:r>
+      <w:r>
+        <w:t>tful dreams that human never do, and the friendship at workplaces you should develop, which can be tremendously helpful in your personal growth.</w:t>
+      </w:r>
+    </w:p>
+    <w:p>
+      <w:pPr>
+        <w:rPr>
+          <w:lang w:val="vi-VN"/>
+        </w:rPr>
+      </w:pPr>
+      <w:r>
+        <w:rPr>
+          <w:b/>
+        </w:rPr>
+        <w:t xml:space="preserve">Kamaji and sootballs: </w:t>
+      </w:r>
+      <w:r>
+        <w:t xml:space="preserve">They </w:t>
+      </w:r>
+      <w:r>
+        <w:rPr>
+          <w:lang w:val="en-US"/>
+        </w:rPr>
+        <w:t>are the representation of people at lowest level in working hierarchy - the employees who have to labor cheaply and intensively. Contrast to middle, collar workers represents by the frogs, Hayao Mizayaki seems to expresses affection for these people. Under the harsh outlook, they seem to have a warm heart.</w:t>
+      </w:r>
+    </w:p>
+    <w:p>
+      <w:r>
+        <w:rPr>
+          <w:b/>
+        </w:rPr>
+        <w:t>Car &amp; credit card:</w:t>
+      </w:r>
+      <w:r>
+        <w:rPr>
+          <w:b/>
+        </w:rPr>
+        <w:t xml:space="preserve"> </w:t>
+      </w:r>
+      <w:r>
+        <w:t>Card represent for the power of technology and credit card represent for the power of money, both are primary tools for human to obtain their domination in this planet. Humankind trusted on this kind of power, and believed it was the way to obtain everything. Apparently, this movie warned human about the invisible forces that they couldn’</w:t>
+      </w:r>
+      <w:r>
+        <w:t>t control.</w:t>
+      </w:r>
+    </w:p>
+    <w:p>
+      <w:r>
+        <w:rPr>
+          <w:b/>
+        </w:rPr>
+        <w:lastRenderedPageBreak/>
         <w:t>Transparent figures at the train:</w:t>
       </w:r>
       <w:r>
@@ -11232,11 +11268,7 @@
         <w:t xml:space="preserve"> identity</w:t>
       </w:r>
       <w:r>
-        <w:t xml:space="preserve">. Excepting for No Face, </w:t>
-      </w:r>
-      <w:r>
-        <w:lastRenderedPageBreak/>
-        <w:t>everybody’s transformation in this movie was internal, and thus makes this anime so close to reality.</w:t>
+        <w:t>. Excepting for No Face, everybody’s transformation in this movie was internal, and thus makes this anime so close to reality.</w:t>
       </w:r>
     </w:p>
     <w:p>
@@ -11454,7 +11486,11 @@
         <w:t xml:space="preserve"> her shoes on, the way </w:t>
       </w:r>
       <w:r>
-        <w:t>shadow moves across</w:t>
+        <w:t xml:space="preserve">shadow moves </w:t>
+      </w:r>
+      <w:r>
+        <w:lastRenderedPageBreak/>
+        <w:t>across</w:t>
       </w:r>
       <w:r>
         <w:t xml:space="preserve"> on Yubaba’s wrinkle</w:t>
@@ -11734,11 +11770,7 @@
         <w:t>part</w:t>
       </w:r>
       <w:r>
-        <w:t xml:space="preserve">s. Eventually, it can become your ally on the journey of growing up. However, like a wise </w:t>
-      </w:r>
-      <w:r>
-        <w:lastRenderedPageBreak/>
-        <w:t xml:space="preserve">parent, you can’t pamper this child, satisfy all it demand and let it </w:t>
+        <w:t xml:space="preserve">s. Eventually, it can become your ally on the journey of growing up. However, like a wise parent, you can’t pamper this child, satisfy all it demand and let it </w:t>
       </w:r>
       <w:r>
         <w:t xml:space="preserve">run </w:t>
@@ -12008,6 +12040,7 @@
     </w:p>
     <w:p>
       <w:r>
+        <w:lastRenderedPageBreak/>
         <w:t xml:space="preserve">Finally, this movie put a hope in young generation who were born at midst of </w:t>
       </w:r>
       <w:r>
@@ -12044,13 +12077,8 @@
         <w:t>. Most important</w:t>
       </w:r>
       <w:r>
-        <w:t>, it gives them hope in ordeals, by saying “Yeah, this endeavour is difficult, but it is worth it, and it is ultimately joyful!</w:t>
-      </w:r>
-      <w:proofErr w:type="gramStart"/>
-      <w:r>
-        <w:t>”.</w:t>
-      </w:r>
-      <w:proofErr w:type="gramEnd"/>
+        <w:t>, it gives them hope in ordeals, by saying “Yeah, this endeavour is difficult, but it is worth it, and it is ultimately joyful!”.</w:t>
+      </w:r>
     </w:p>
     <w:sectPr>
       <w:pgSz w:w="11900" w:h="16840"/>
@@ -12065,7 +12093,7 @@
 </file>
 
 <file path=word/endnotes.xml><?xml version="1.0" encoding="utf-8"?>
-<w:endnotes xmlns:wpc="http://schemas.microsoft.com/office/word/2010/wordprocessingCanvas" xmlns:mc="http://schemas.openxmlformats.org/markup-compatibility/2006" xmlns:o="urn:schemas-microsoft-com:office:office" xmlns:r="http://schemas.openxmlformats.org/officeDocument/2006/relationships" xmlns:m="http://schemas.openxmlformats.org/officeDocument/2006/math" xmlns:v="urn:schemas-microsoft-com:vml" xmlns:wp14="http://schemas.microsoft.com/office/word/2010/wordprocessingDrawing" xmlns:wp="http://schemas.openxmlformats.org/drawingml/2006/wordprocessingDrawing" xmlns:w10="urn:schemas-microsoft-com:office:word" xmlns:w="http://schemas.openxmlformats.org/wordprocessingml/2006/main" xmlns:w14="http://schemas.microsoft.com/office/word/2010/wordml" xmlns:wpg="http://schemas.microsoft.com/office/word/2010/wordprocessingGroup" xmlns:wpi="http://schemas.microsoft.com/office/word/2010/wordprocessingInk" xmlns:wne="http://schemas.microsoft.com/office/word/2006/wordml" xmlns:wps="http://schemas.microsoft.com/office/word/2010/wordprocessingShape" mc:Ignorable="w14 wp14">
+<w:endnotes xmlns:wpc="http://schemas.microsoft.com/office/word/2010/wordprocessingCanvas" xmlns:mo="http://schemas.microsoft.com/office/mac/office/2008/main" xmlns:mc="http://schemas.openxmlformats.org/markup-compatibility/2006" xmlns:mv="urn:schemas-microsoft-com:mac:vml" xmlns:o="urn:schemas-microsoft-com:office:office" xmlns:r="http://schemas.openxmlformats.org/officeDocument/2006/relationships" xmlns:m="http://schemas.openxmlformats.org/officeDocument/2006/math" xmlns:v="urn:schemas-microsoft-com:vml" xmlns:wp14="http://schemas.microsoft.com/office/word/2010/wordprocessingDrawing" xmlns:wp="http://schemas.openxmlformats.org/drawingml/2006/wordprocessingDrawing" xmlns:w10="urn:schemas-microsoft-com:office:word" xmlns:w="http://schemas.openxmlformats.org/wordprocessingml/2006/main" xmlns:w14="http://schemas.microsoft.com/office/word/2010/wordml" xmlns:w15="http://schemas.microsoft.com/office/word/2012/wordml" xmlns:wpg="http://schemas.microsoft.com/office/word/2010/wordprocessingGroup" xmlns:wpi="http://schemas.microsoft.com/office/word/2010/wordprocessingInk" xmlns:wne="http://schemas.microsoft.com/office/word/2006/wordml" xmlns:wps="http://schemas.microsoft.com/office/word/2010/wordprocessingShape" mc:Ignorable="w14 w15 wp14">
   <w:endnote w:type="separator" w:id="-1">
     <w:p>
       <w:r>
@@ -12084,7 +12112,7 @@
 </file>
 
 <file path=word/footnotes.xml><?xml version="1.0" encoding="utf-8"?>
-<w:footnotes xmlns:wpc="http://schemas.microsoft.com/office/word/2010/wordprocessingCanvas" xmlns:mc="http://schemas.openxmlformats.org/markup-compatibility/2006" xmlns:o="urn:schemas-microsoft-com:office:office" xmlns:r="http://schemas.openxmlformats.org/officeDocument/2006/relationships" xmlns:m="http://schemas.openxmlformats.org/officeDocument/2006/math" xmlns:v="urn:schemas-microsoft-com:vml" xmlns:wp14="http://schemas.microsoft.com/office/word/2010/wordprocessingDrawing" xmlns:wp="http://schemas.openxmlformats.org/drawingml/2006/wordprocessingDrawing" xmlns:w10="urn:schemas-microsoft-com:office:word" xmlns:w="http://schemas.openxmlformats.org/wordprocessingml/2006/main" xmlns:w14="http://schemas.microsoft.com/office/word/2010/wordml" xmlns:wpg="http://schemas.microsoft.com/office/word/2010/wordprocessingGroup" xmlns:wpi="http://schemas.microsoft.com/office/word/2010/wordprocessingInk" xmlns:wne="http://schemas.microsoft.com/office/word/2006/wordml" xmlns:wps="http://schemas.microsoft.com/office/word/2010/wordprocessingShape" mc:Ignorable="w14 wp14">
+<w:footnotes xmlns:wpc="http://schemas.microsoft.com/office/word/2010/wordprocessingCanvas" xmlns:mo="http://schemas.microsoft.com/office/mac/office/2008/main" xmlns:mc="http://schemas.openxmlformats.org/markup-compatibility/2006" xmlns:mv="urn:schemas-microsoft-com:mac:vml" xmlns:o="urn:schemas-microsoft-com:office:office" xmlns:r="http://schemas.openxmlformats.org/officeDocument/2006/relationships" xmlns:m="http://schemas.openxmlformats.org/officeDocument/2006/math" xmlns:v="urn:schemas-microsoft-com:vml" xmlns:wp14="http://schemas.microsoft.com/office/word/2010/wordprocessingDrawing" xmlns:wp="http://schemas.openxmlformats.org/drawingml/2006/wordprocessingDrawing" xmlns:w10="urn:schemas-microsoft-com:office:word" xmlns:w="http://schemas.openxmlformats.org/wordprocessingml/2006/main" xmlns:w14="http://schemas.microsoft.com/office/word/2010/wordml" xmlns:w15="http://schemas.microsoft.com/office/word/2012/wordml" xmlns:wpg="http://schemas.microsoft.com/office/word/2010/wordprocessingGroup" xmlns:wpi="http://schemas.microsoft.com/office/word/2010/wordprocessingInk" xmlns:wne="http://schemas.microsoft.com/office/word/2006/wordml" xmlns:wps="http://schemas.microsoft.com/office/word/2010/wordprocessingShape" mc:Ignorable="w14 w15 wp14">
   <w:footnote w:type="separator" w:id="-1">
     <w:p>
       <w:r>
@@ -12103,7 +12131,7 @@
 </file>
 
 <file path=word/numbering.xml><?xml version="1.0" encoding="utf-8"?>
-<w:numbering xmlns:wpc="http://schemas.microsoft.com/office/word/2010/wordprocessingCanvas" xmlns:mc="http://schemas.openxmlformats.org/markup-compatibility/2006" xmlns:o="urn:schemas-microsoft-com:office:office" xmlns:r="http://schemas.openxmlformats.org/officeDocument/2006/relationships" xmlns:m="http://schemas.openxmlformats.org/officeDocument/2006/math" xmlns:v="urn:schemas-microsoft-com:vml" xmlns:wp14="http://schemas.microsoft.com/office/word/2010/wordprocessingDrawing" xmlns:wp="http://schemas.openxmlformats.org/drawingml/2006/wordprocessingDrawing" xmlns:w10="urn:schemas-microsoft-com:office:word" xmlns:w="http://schemas.openxmlformats.org/wordprocessingml/2006/main" xmlns:w14="http://schemas.microsoft.com/office/word/2010/wordml" xmlns:wpg="http://schemas.microsoft.com/office/word/2010/wordprocessingGroup" xmlns:wpi="http://schemas.microsoft.com/office/word/2010/wordprocessingInk" xmlns:wne="http://schemas.microsoft.com/office/word/2006/wordml" xmlns:wps="http://schemas.microsoft.com/office/word/2010/wordprocessingShape" mc:Ignorable="w14 wp14">
+<w:numbering xmlns:wpc="http://schemas.microsoft.com/office/word/2010/wordprocessingCanvas" xmlns:mo="http://schemas.microsoft.com/office/mac/office/2008/main" xmlns:mc="http://schemas.openxmlformats.org/markup-compatibility/2006" xmlns:mv="urn:schemas-microsoft-com:mac:vml" xmlns:o="urn:schemas-microsoft-com:office:office" xmlns:r="http://schemas.openxmlformats.org/officeDocument/2006/relationships" xmlns:m="http://schemas.openxmlformats.org/officeDocument/2006/math" xmlns:v="urn:schemas-microsoft-com:vml" xmlns:wp14="http://schemas.microsoft.com/office/word/2010/wordprocessingDrawing" xmlns:wp="http://schemas.openxmlformats.org/drawingml/2006/wordprocessingDrawing" xmlns:w10="urn:schemas-microsoft-com:office:word" xmlns:w="http://schemas.openxmlformats.org/wordprocessingml/2006/main" xmlns:w14="http://schemas.microsoft.com/office/word/2010/wordml" xmlns:w15="http://schemas.microsoft.com/office/word/2012/wordml" xmlns:wpg="http://schemas.microsoft.com/office/word/2010/wordprocessingGroup" xmlns:wpi="http://schemas.microsoft.com/office/word/2010/wordprocessingInk" xmlns:wne="http://schemas.microsoft.com/office/word/2006/wordml" xmlns:wps="http://schemas.microsoft.com/office/word/2010/wordprocessingShape" mc:Ignorable="w14 w15 wp14">
   <w:abstractNum w:abstractNumId="0">
     <w:nsid w:val="30B13411"/>
     <w:multiLevelType w:val="hybridMultilevel"/>
@@ -12569,7 +12597,7 @@
 </file>
 
 <file path=word/styles.xml><?xml version="1.0" encoding="utf-8"?>
-<w:styles xmlns:mc="http://schemas.openxmlformats.org/markup-compatibility/2006" xmlns:r="http://schemas.openxmlformats.org/officeDocument/2006/relationships" xmlns:w="http://schemas.openxmlformats.org/wordprocessingml/2006/main" xmlns:w14="http://schemas.microsoft.com/office/word/2010/wordml" mc:Ignorable="w14">
+<w:styles xmlns:mc="http://schemas.openxmlformats.org/markup-compatibility/2006" xmlns:r="http://schemas.openxmlformats.org/officeDocument/2006/relationships" xmlns:w="http://schemas.openxmlformats.org/wordprocessingml/2006/main" xmlns:w14="http://schemas.microsoft.com/office/word/2010/wordml" xmlns:w15="http://schemas.microsoft.com/office/word/2012/wordml" mc:Ignorable="w14 w15">
   <w:docDefaults>
     <w:rPrDefault>
       <w:rPr>
@@ -12581,1108 +12609,387 @@
     </w:rPrDefault>
     <w:pPrDefault/>
   </w:docDefaults>
-  <w:latentStyles w:defLockedState="0" w:defUIPriority="99" w:defSemiHidden="1" w:defUnhideWhenUsed="1" w:defQFormat="0" w:count="267">
-    <w:lsdException w:name="Normal" w:semiHidden="0" w:uiPriority="0" w:unhideWhenUsed="0" w:qFormat="1"/>
-    <w:lsdException w:name="heading 1" w:semiHidden="0" w:uiPriority="9" w:unhideWhenUsed="0" w:qFormat="1"/>
-    <w:lsdException w:name="heading 2" w:uiPriority="9" w:qFormat="1"/>
-    <w:lsdException w:name="heading 3" w:uiPriority="9" w:qFormat="1"/>
-    <w:lsdException w:name="heading 4" w:uiPriority="9" w:qFormat="1"/>
-    <w:lsdException w:name="heading 5" w:uiPriority="9" w:qFormat="1"/>
-    <w:lsdException w:name="heading 6" w:uiPriority="9" w:qFormat="1"/>
-    <w:lsdException w:name="heading 7" w:uiPriority="9" w:qFormat="1"/>
-    <w:lsdException w:name="heading 8" w:uiPriority="9" w:qFormat="1"/>
-    <w:lsdException w:name="heading 9" w:uiPriority="9" w:qFormat="1"/>
-    <w:lsdException w:name="toc 1" w:uiPriority="39"/>
-    <w:lsdException w:name="toc 2" w:uiPriority="39"/>
-    <w:lsdException w:name="toc 3" w:uiPriority="39"/>
-    <w:lsdException w:name="toc 4" w:uiPriority="39"/>
-    <w:lsdException w:name="toc 5" w:uiPriority="39"/>
-    <w:lsdException w:name="toc 6" w:uiPriority="39"/>
-    <w:lsdException w:name="toc 7" w:uiPriority="39"/>
-    <w:lsdException w:name="toc 8" w:uiPriority="39"/>
-    <w:lsdException w:name="toc 9" w:uiPriority="39"/>
-    <w:lsdException w:name="caption" w:uiPriority="35" w:qFormat="1"/>
-    <w:lsdException w:name="Title" w:semiHidden="0" w:uiPriority="10" w:unhideWhenUsed="0" w:qFormat="1"/>
-    <w:lsdException w:name="Default Paragraph Font" w:uiPriority="1"/>
-    <w:lsdException w:name="Subtitle" w:semiHidden="0" w:uiPriority="11" w:unhideWhenUsed="0" w:qFormat="1"/>
-    <w:lsdException w:name="Strong" w:semiHidden="0" w:uiPriority="22" w:unhideWhenUsed="0" w:qFormat="1"/>
-    <w:lsdException w:name="Emphasis" w:semiHidden="0" w:uiPriority="20" w:unhideWhenUsed="0" w:qFormat="1"/>
-    <w:lsdException w:name="Table Grid" w:semiHidden="0" w:uiPriority="39" w:unhideWhenUsed="0"/>
-    <w:lsdException w:name="Placeholder Text" w:unhideWhenUsed="0"/>
-    <w:lsdException w:name="No Spacing" w:semiHidden="0" w:uiPriority="1" w:unhideWhenUsed="0" w:qFormat="1"/>
-    <w:lsdException w:name="Light Shading" w:semiHidden="0" w:uiPriority="60" w:unhideWhenUsed="0"/>
-    <w:lsdException w:name="Light List" w:semiHidden="0" w:uiPriority="61" w:unhideWhenUsed="0"/>
-    <w:lsdException w:name="Light Grid" w:semiHidden="0" w:uiPriority="62" w:unhideWhenUsed="0"/>
-    <w:lsdException w:name="Medium Shading 1" w:semiHidden="0" w:uiPriority="63" w:unhideWhenUsed="0"/>
-    <w:lsdException w:name="Medium Shading 2" w:semiHidden="0" w:uiPriority="64" w:unhideWhenUsed="0"/>
-    <w:lsdException w:name="Medium List 1" w:semiHidden="0" w:uiPriority="65" w:unhideWhenUsed="0"/>
-    <w:lsdException w:name="Medium List 2" w:semiHidden="0" w:uiPriority="66" w:unhideWhenUsed="0"/>
-    <w:lsdException w:name="Medium Grid 1" w:semiHidden="0" w:uiPriority="67" w:unhideWhenUsed="0"/>
-    <w:lsdException w:name="Medium Grid 2" w:semiHidden="0" w:uiPriority="68" w:unhideWhenUsed="0"/>
-    <w:lsdException w:name="Medium Grid 3" w:semiHidden="0" w:uiPriority="69" w:unhideWhenUsed="0"/>
-    <w:lsdException w:name="Dark List" w:semiHidden="0" w:uiPriority="70" w:unhideWhenUsed="0"/>
-    <w:lsdException w:name="Colorful Shading" w:semiHidden="0" w:uiPriority="71" w:unhideWhenUsed="0"/>
-    <w:lsdException w:name="Colorful List" w:semiHidden="0" w:uiPriority="72" w:unhideWhenUsed="0"/>
-    <w:lsdException w:name="Colorful Grid" w:semiHidden="0" w:uiPriority="73" w:unhideWhenUsed="0"/>
-    <w:lsdException w:name="Light Shading Accent 1" w:semiHidden="0" w:uiPriority="60" w:unhideWhenUsed="0"/>
-    <w:lsdException w:name="Light List Accent 1" w:semiHidden="0" w:uiPriority="61" w:unhideWhenUsed="0"/>
-    <w:lsdException w:name="Light Grid Accent 1" w:semiHidden="0" w:uiPriority="62" w:unhideWhenUsed="0"/>
-    <w:lsdException w:name="Medium Shading 1 Accent 1" w:semiHidden="0" w:uiPriority="63" w:unhideWhenUsed="0"/>
-    <w:lsdException w:name="Medium Shading 2 Accent 1" w:semiHidden="0" w:uiPriority="64" w:unhideWhenUsed="0"/>
-    <w:lsdException w:name="Medium List 1 Accent 1" w:semiHidden="0" w:uiPriority="65" w:unhideWhenUsed="0"/>
-    <w:lsdException w:name="Revision" w:unhideWhenUsed="0"/>
-    <w:lsdException w:name="List Paragraph" w:semiHidden="0" w:uiPriority="34" w:unhideWhenUsed="0" w:qFormat="1"/>
-    <w:lsdException w:name="Quote" w:semiHidden="0" w:uiPriority="29" w:unhideWhenUsed="0" w:qFormat="1"/>
-    <w:lsdException w:name="Intense Quote" w:semiHidden="0" w:uiPriority="30" w:unhideWhenUsed="0" w:qFormat="1"/>
-    <w:lsdException w:name="Medium List 2 Accent 1" w:semiHidden="0" w:uiPriority="66" w:unhideWhenUsed="0"/>
-    <w:lsdException w:name="Medium Grid 1 Accent 1" w:semiHidden="0" w:uiPriority="67" w:unhideWhenUsed="0"/>
-    <w:lsdException w:name="Medium Grid 2 Accent 1" w:semiHidden="0" w:uiPriority="68" w:unhideWhenUsed="0"/>
-    <w:lsdException w:name="Medium Grid 3 Accent 1" w:semiHidden="0" w:uiPriority="69" w:unhideWhenUsed="0"/>
-    <w:lsdException w:name="Dark List Accent 1" w:semiHidden="0" w:uiPriority="70" w:unhideWhenUsed="0"/>
-    <w:lsdException w:name="Colorful Shading Accent 1" w:semiHidden="0" w:uiPriority="71" w:unhideWhenUsed="0"/>
-    <w:lsdException w:name="Colorful List Accent 1" w:semiHidden="0" w:uiPriority="72" w:unhideWhenUsed="0"/>
-    <w:lsdException w:name="Colorful Grid Accent 1" w:semiHidden="0" w:uiPriority="73" w:unhideWhenUsed="0"/>
-    <w:lsdException w:name="Light Shading Accent 2" w:semiHidden="0" w:uiPriority="60" w:unhideWhenUsed="0"/>
-    <w:lsdException w:name="Light List Accent 2" w:semiHidden="0" w:uiPriority="61" w:unhideWhenUsed="0"/>
-    <w:lsdException w:name="Light Grid Accent 2" w:semiHidden="0" w:uiPriority="62" w:unhideWhenUsed="0"/>
-    <w:lsdException w:name="Medium Shading 1 Accent 2" w:semiHidden="0" w:uiPriority="63" w:unhideWhenUsed="0"/>
-    <w:lsdException w:name="Medium Shading 2 Accent 2" w:semiHidden="0" w:uiPriority="64" w:unhideWhenUsed="0"/>
-    <w:lsdException w:name="Medium List 1 Accent 2" w:semiHidden="0" w:uiPriority="65" w:unhideWhenUsed="0"/>
-    <w:lsdException w:name="Medium List 2 Accent 2" w:semiHidden="0" w:uiPriority="66" w:unhideWhenUsed="0"/>
-    <w:lsdException w:name="Medium Grid 1 Accent 2" w:semiHidden="0" w:uiPriority="67" w:unhideWhenUsed="0"/>
-    <w:lsdException w:name="Medium Grid 2 Accent 2" w:semiHidden="0" w:uiPriority="68" w:unhideWhenUsed="0"/>
-    <w:lsdException w:name="Medium Grid 3 Accent 2" w:semiHidden="0" w:uiPriority="69" w:unhideWhenUsed="0"/>
-    <w:lsdException w:name="Dark List Accent 2" w:semiHidden="0" w:uiPriority="70" w:unhideWhenUsed="0"/>
-    <w:lsdException w:name="Colorful Shading Accent 2" w:semiHidden="0" w:uiPriority="71" w:unhideWhenUsed="0"/>
-    <w:lsdException w:name="Colorful List Accent 2" w:semiHidden="0" w:uiPriority="72" w:unhideWhenUsed="0"/>
-    <w:lsdException w:name="Colorful Grid Accent 2" w:semiHidden="0" w:uiPriority="73" w:unhideWhenUsed="0"/>
-    <w:lsdException w:name="Light Shading Accent 3" w:semiHidden="0" w:uiPriority="60" w:unhideWhenUsed="0"/>
-    <w:lsdException w:name="Light List Accent 3" w:semiHidden="0" w:uiPriority="61" w:unhideWhenUsed="0"/>
-    <w:lsdException w:name="Light Grid Accent 3" w:semiHidden="0" w:uiPriority="62" w:unhideWhenUsed="0"/>
-    <w:lsdException w:name="Medium Shading 1 Accent 3" w:semiHidden="0" w:uiPriority="63" w:unhideWhenUsed="0"/>
-    <w:lsdException w:name="Medium Shading 2 Accent 3" w:semiHidden="0" w:uiPriority="64" w:unhideWhenUsed="0"/>
-    <w:lsdException w:name="Medium List 1 Accent 3" w:semiHidden="0" w:uiPriority="65" w:unhideWhenUsed="0"/>
-    <w:lsdException w:name="Medium List 2 Accent 3" w:semiHidden="0" w:uiPriority="66" w:unhideWhenUsed="0"/>
-    <w:lsdException w:name="Medium Grid 1 Accent 3" w:semiHidden="0" w:uiPriority="67" w:unhideWhenUsed="0"/>
-    <w:lsdException w:name="Medium Grid 2 Accent 3" w:semiHidden="0" w:uiPriority="68" w:unhideWhenUsed="0"/>
-    <w:lsdException w:name="Medium Grid 3 Accent 3" w:semiHidden="0" w:uiPriority="69" w:unhideWhenUsed="0"/>
-    <w:lsdException w:name="Dark List Accent 3" w:semiHidden="0" w:uiPriority="70" w:unhideWhenUsed="0"/>
-    <w:lsdException w:name="Colorful Shading Accent 3" w:semiHidden="0" w:uiPriority="71" w:unhideWhenUsed="0"/>
-    <w:lsdException w:name="Colorful List Accent 3" w:semiHidden="0" w:uiPriority="72" w:unhideWhenUsed="0"/>
-    <w:lsdException w:name="Colorful Grid Accent 3" w:semiHidden="0" w:uiPriority="73" w:unhideWhenUsed="0"/>
-    <w:lsdException w:name="Light Shading Accent 4" w:semiHidden="0" w:uiPriority="60" w:unhideWhenUsed="0"/>
-    <w:lsdException w:name="Light List Accent 4" w:semiHidden="0" w:uiPriority="61" w:unhideWhenUsed="0"/>
-    <w:lsdException w:name="Light Grid Accent 4" w:semiHidden="0" w:uiPriority="62" w:unhideWhenUsed="0"/>
-    <w:lsdException w:name="Medium Shading 1 Accent 4" w:semiHidden="0" w:uiPriority="63" w:unhideWhenUsed="0"/>
-    <w:lsdException w:name="Medium Shading 2 Accent 4" w:semiHidden="0" w:uiPriority="64" w:unhideWhenUsed="0"/>
-    <w:lsdException w:name="Medium List 1 Accent 4" w:semiHidden="0" w:uiPriority="65" w:unhideWhenUsed="0"/>
-    <w:lsdException w:name="Medium List 2 Accent 4" w:semiHidden="0" w:uiPriority="66" w:unhideWhenUsed="0"/>
-    <w:lsdException w:name="Medium Grid 1 Accent 4" w:semiHidden="0" w:uiPriority="67" w:unhideWhenUsed="0"/>
-    <w:lsdException w:name="Medium Grid 2 Accent 4" w:semiHidden="0" w:uiPriority="68" w:unhideWhenUsed="0"/>
-    <w:lsdException w:name="Medium Grid 3 Accent 4" w:semiHidden="0" w:uiPriority="69" w:unhideWhenUsed="0"/>
-    <w:lsdException w:name="Dark List Accent 4" w:semiHidden="0" w:uiPriority="70" w:unhideWhenUsed="0"/>
-    <w:lsdException w:name="Colorful Shading Accent 4" w:semiHidden="0" w:uiPriority="71" w:unhideWhenUsed="0"/>
-    <w:lsdException w:name="Colorful List Accent 4" w:semiHidden="0" w:uiPriority="72" w:unhideWhenUsed="0"/>
-    <w:lsdException w:name="Colorful Grid Accent 4" w:semiHidden="0" w:uiPriority="73" w:unhideWhenUsed="0"/>
-    <w:lsdException w:name="Light Shading Accent 5" w:semiHidden="0" w:uiPriority="60" w:unhideWhenUsed="0"/>
-    <w:lsdException w:name="Light List Accent 5" w:semiHidden="0" w:uiPriority="61" w:unhideWhenUsed="0"/>
-    <w:lsdException w:name="Light Grid Accent 5" w:semiHidden="0" w:uiPriority="62" w:unhideWhenUsed="0"/>
-    <w:lsdException w:name="Medium Shading 1 Accent 5" w:semiHidden="0" w:uiPriority="63" w:unhideWhenUsed="0"/>
-    <w:lsdException w:name="Medium Shading 2 Accent 5" w:semiHidden="0" w:uiPriority="64" w:unhideWhenUsed="0"/>
-    <w:lsdException w:name="Medium List 1 Accent 5" w:semiHidden="0" w:uiPriority="65" w:unhideWhenUsed="0"/>
-    <w:lsdException w:name="Medium List 2 Accent 5" w:semiHidden="0" w:uiPriority="66" w:unhideWhenUsed="0"/>
-    <w:lsdException w:name="Medium Grid 1 Accent 5" w:semiHidden="0" w:uiPriority="67" w:unhideWhenUsed="0"/>
-    <w:lsdException w:name="Medium Grid 2 Accent 5" w:semiHidden="0" w:uiPriority="68" w:unhideWhenUsed="0"/>
-    <w:lsdException w:name="Medium Grid 3 Accent 5" w:semiHidden="0" w:uiPriority="69" w:unhideWhenUsed="0"/>
-    <w:lsdException w:name="Dark List Accent 5" w:semiHidden="0" w:uiPriority="70" w:unhideWhenUsed="0"/>
-    <w:lsdException w:name="Colorful Shading Accent 5" w:semiHidden="0" w:uiPriority="71" w:unhideWhenUsed="0"/>
-    <w:lsdException w:name="Colorful List Accent 5" w:semiHidden="0" w:uiPriority="72" w:unhideWhenUsed="0"/>
-    <w:lsdException w:name="Colorful Grid Accent 5" w:semiHidden="0" w:uiPriority="73" w:unhideWhenUsed="0"/>
-    <w:lsdException w:name="Light Shading Accent 6" w:semiHidden="0" w:uiPriority="60" w:unhideWhenUsed="0"/>
-    <w:lsdException w:name="Light List Accent 6" w:semiHidden="0" w:uiPriority="61" w:unhideWhenUsed="0"/>
-    <w:lsdException w:name="Light Grid Accent 6" w:semiHidden="0" w:uiPriority="62" w:unhideWhenUsed="0"/>
-    <w:lsdException w:name="Medium Shading 1 Accent 6" w:semiHidden="0" w:uiPriority="63" w:unhideWhenUsed="0"/>
-    <w:lsdException w:name="Medium Shading 2 Accent 6" w:semiHidden="0" w:uiPriority="64" w:unhideWhenUsed="0"/>
-    <w:lsdException w:name="Medium List 1 Accent 6" w:semiHidden="0" w:uiPriority="65" w:unhideWhenUsed="0"/>
-    <w:lsdException w:name="Medium List 2 Accent 6" w:semiHidden="0" w:uiPriority="66" w:unhideWhenUsed="0"/>
-    <w:lsdException w:name="Medium Grid 1 Accent 6" w:semiHidden="0" w:uiPriority="67" w:unhideWhenUsed="0"/>
-    <w:lsdException w:name="Medium Grid 2 Accent 6" w:semiHidden="0" w:uiPriority="68" w:unhideWhenUsed="0"/>
-    <w:lsdException w:name="Medium Grid 3 Accent 6" w:semiHidden="0" w:uiPriority="69" w:unhideWhenUsed="0"/>
-    <w:lsdException w:name="Dark List Accent 6" w:semiHidden="0" w:uiPriority="70" w:unhideWhenUsed="0"/>
-    <w:lsdException w:name="Colorful Shading Accent 6" w:semiHidden="0" w:uiPriority="71" w:unhideWhenUsed="0"/>
-    <w:lsdException w:name="Colorful List Accent 6" w:semiHidden="0" w:uiPriority="72" w:unhideWhenUsed="0"/>
-    <w:lsdException w:name="Colorful Grid Accent 6" w:semiHidden="0" w:uiPriority="73" w:unhideWhenUsed="0"/>
-    <w:lsdException w:name="Subtle Emphasis" w:semiHidden="0" w:uiPriority="19" w:unhideWhenUsed="0" w:qFormat="1"/>
-    <w:lsdException w:name="Intense Emphasis" w:semiHidden="0" w:uiPriority="21" w:unhideWhenUsed="0" w:qFormat="1"/>
-    <w:lsdException w:name="Subtle Reference" w:semiHidden="0" w:uiPriority="31" w:unhideWhenUsed="0" w:qFormat="1"/>
-    <w:lsdException w:name="Intense Reference" w:semiHidden="0" w:uiPriority="32" w:unhideWhenUsed="0" w:qFormat="1"/>
-    <w:lsdException w:name="Book Title" w:semiHidden="0" w:uiPriority="33" w:unhideWhenUsed="0" w:qFormat="1"/>
-    <w:lsdException w:name="Bibliography" w:uiPriority="37"/>
-    <w:lsdException w:name="TOC Heading" w:uiPriority="39" w:qFormat="1"/>
-  </w:latentStyles>
-  <w:style w:type="paragraph" w:default="1" w:styleId="Normal">
-    <w:name w:val="Normal"/>
-    <w:qFormat/>
-    <w:rsid w:val="00A05296"/>
-    <w:pPr>
-      <w:spacing w:before="120" w:after="120" w:line="312" w:lineRule="auto"/>
-      <w:jc w:val="both"/>
-    </w:pPr>
-    <w:rPr>
-      <w:rFonts w:ascii="Calibri" w:hAnsi="Calibri"/>
-    </w:rPr>
-  </w:style>
-  <w:style w:type="paragraph" w:styleId="Heading1">
-    <w:name w:val="heading 1"/>
-    <w:basedOn w:val="Normal"/>
-    <w:next w:val="Normal"/>
-    <w:link w:val="Heading1Char"/>
-    <w:uiPriority w:val="9"/>
-    <w:qFormat/>
-    <w:rsid w:val="00AE7CC2"/>
-    <w:pPr>
-      <w:keepNext/>
-      <w:keepLines/>
-      <w:spacing w:before="240" w:after="240"/>
-      <w:outlineLvl w:val="0"/>
-    </w:pPr>
-    <w:rPr>
-      <w:rFonts w:asciiTheme="majorHAnsi" w:eastAsiaTheme="majorEastAsia" w:hAnsiTheme="majorHAnsi" w:cstheme="majorBidi"/>
-      <w:b/>
-      <w:sz w:val="32"/>
-      <w:szCs w:val="32"/>
-    </w:rPr>
-  </w:style>
-  <w:style w:type="paragraph" w:styleId="Heading2">
-    <w:name w:val="heading 2"/>
-    <w:basedOn w:val="Normal"/>
-    <w:next w:val="Normal"/>
-    <w:link w:val="Heading2Char"/>
-    <w:uiPriority w:val="9"/>
-    <w:unhideWhenUsed/>
-    <w:qFormat/>
-    <w:rsid w:val="00AE7CC2"/>
-    <w:pPr>
-      <w:keepNext/>
-      <w:keepLines/>
-      <w:spacing w:before="40" w:after="240"/>
-      <w:outlineLvl w:val="1"/>
-    </w:pPr>
-    <w:rPr>
-      <w:rFonts w:asciiTheme="majorHAnsi" w:eastAsiaTheme="majorEastAsia" w:hAnsiTheme="majorHAnsi" w:cstheme="majorBidi"/>
-      <w:b/>
-      <w:sz w:val="26"/>
-      <w:szCs w:val="26"/>
-    </w:rPr>
-  </w:style>
-  <w:style w:type="paragraph" w:styleId="Heading3">
-    <w:name w:val="heading 3"/>
-    <w:basedOn w:val="Normal"/>
-    <w:next w:val="Normal"/>
-    <w:link w:val="Heading3Char"/>
-    <w:uiPriority w:val="9"/>
-    <w:semiHidden/>
-    <w:unhideWhenUsed/>
-    <w:qFormat/>
-    <w:rsid w:val="00C86428"/>
-    <w:pPr>
-      <w:keepNext/>
-      <w:keepLines/>
-      <w:spacing w:before="40"/>
-      <w:outlineLvl w:val="2"/>
-    </w:pPr>
-    <w:rPr>
-      <w:rFonts w:asciiTheme="majorHAnsi" w:eastAsiaTheme="majorEastAsia" w:hAnsiTheme="majorHAnsi" w:cstheme="majorBidi"/>
-      <w:color w:val="1F4D78" w:themeColor="accent1" w:themeShade="7F"/>
-    </w:rPr>
-  </w:style>
-  <w:style w:type="paragraph" w:styleId="Heading4">
-    <w:name w:val="heading 4"/>
-    <w:basedOn w:val="Normal"/>
-    <w:next w:val="Normal"/>
-    <w:link w:val="Heading4Char"/>
-    <w:uiPriority w:val="9"/>
-    <w:semiHidden/>
-    <w:unhideWhenUsed/>
-    <w:qFormat/>
-    <w:rsid w:val="00C86428"/>
-    <w:pPr>
-      <w:keepNext/>
-      <w:keepLines/>
-      <w:spacing w:before="40"/>
-      <w:outlineLvl w:val="3"/>
-    </w:pPr>
-    <w:rPr>
-      <w:rFonts w:asciiTheme="majorHAnsi" w:eastAsiaTheme="majorEastAsia" w:hAnsiTheme="majorHAnsi" w:cstheme="majorBidi"/>
-      <w:i/>
-      <w:iCs/>
-      <w:color w:val="2E74B5" w:themeColor="accent1" w:themeShade="BF"/>
-    </w:rPr>
-  </w:style>
-  <w:style w:type="paragraph" w:styleId="Heading5">
-    <w:name w:val="heading 5"/>
-    <w:basedOn w:val="Normal"/>
-    <w:next w:val="Normal"/>
-    <w:link w:val="Heading5Char"/>
-    <w:uiPriority w:val="9"/>
-    <w:semiHidden/>
-    <w:unhideWhenUsed/>
-    <w:qFormat/>
-    <w:rsid w:val="00C86428"/>
-    <w:pPr>
-      <w:keepNext/>
-      <w:keepLines/>
-      <w:spacing w:before="40"/>
-      <w:outlineLvl w:val="4"/>
-    </w:pPr>
-    <w:rPr>
-      <w:rFonts w:asciiTheme="majorHAnsi" w:eastAsiaTheme="majorEastAsia" w:hAnsiTheme="majorHAnsi" w:cstheme="majorBidi"/>
-      <w:color w:val="2E74B5" w:themeColor="accent1" w:themeShade="BF"/>
-    </w:rPr>
-  </w:style>
-  <w:style w:type="paragraph" w:styleId="Heading6">
-    <w:name w:val="heading 6"/>
-    <w:basedOn w:val="Normal"/>
-    <w:next w:val="Normal"/>
-    <w:link w:val="Heading6Char"/>
-    <w:uiPriority w:val="9"/>
-    <w:semiHidden/>
-    <w:unhideWhenUsed/>
-    <w:qFormat/>
-    <w:rsid w:val="00C86428"/>
-    <w:pPr>
-      <w:keepNext/>
-      <w:keepLines/>
-      <w:spacing w:before="40"/>
-      <w:outlineLvl w:val="5"/>
-    </w:pPr>
-    <w:rPr>
-      <w:rFonts w:asciiTheme="majorHAnsi" w:eastAsiaTheme="majorEastAsia" w:hAnsiTheme="majorHAnsi" w:cstheme="majorBidi"/>
-      <w:color w:val="1F4D78" w:themeColor="accent1" w:themeShade="7F"/>
-    </w:rPr>
-  </w:style>
-  <w:style w:type="paragraph" w:styleId="Heading7">
-    <w:name w:val="heading 7"/>
-    <w:basedOn w:val="Normal"/>
-    <w:next w:val="Normal"/>
-    <w:link w:val="Heading7Char"/>
-    <w:uiPriority w:val="9"/>
-    <w:semiHidden/>
-    <w:unhideWhenUsed/>
-    <w:qFormat/>
-    <w:rsid w:val="00C86428"/>
-    <w:pPr>
-      <w:keepNext/>
-      <w:keepLines/>
-      <w:spacing w:before="40"/>
-      <w:outlineLvl w:val="6"/>
-    </w:pPr>
-    <w:rPr>
-      <w:rFonts w:asciiTheme="majorHAnsi" w:eastAsiaTheme="majorEastAsia" w:hAnsiTheme="majorHAnsi" w:cstheme="majorBidi"/>
-      <w:i/>
-      <w:iCs/>
-      <w:color w:val="1F4D78" w:themeColor="accent1" w:themeShade="7F"/>
-    </w:rPr>
-  </w:style>
-  <w:style w:type="paragraph" w:styleId="Heading8">
-    <w:name w:val="heading 8"/>
-    <w:basedOn w:val="Normal"/>
-    <w:next w:val="Normal"/>
-    <w:link w:val="Heading8Char"/>
-    <w:uiPriority w:val="9"/>
-    <w:semiHidden/>
-    <w:unhideWhenUsed/>
-    <w:qFormat/>
-    <w:rsid w:val="00C86428"/>
-    <w:pPr>
-      <w:keepNext/>
-      <w:keepLines/>
-      <w:spacing w:before="40"/>
-      <w:outlineLvl w:val="7"/>
-    </w:pPr>
-    <w:rPr>
-      <w:rFonts w:asciiTheme="majorHAnsi" w:eastAsiaTheme="majorEastAsia" w:hAnsiTheme="majorHAnsi" w:cstheme="majorBidi"/>
-      <w:color w:val="272727" w:themeColor="text1" w:themeTint="D8"/>
-      <w:sz w:val="21"/>
-      <w:szCs w:val="21"/>
-    </w:rPr>
-  </w:style>
-  <w:style w:type="paragraph" w:styleId="Heading9">
-    <w:name w:val="heading 9"/>
-    <w:basedOn w:val="Normal"/>
-    <w:next w:val="Normal"/>
-    <w:link w:val="Heading9Char"/>
-    <w:uiPriority w:val="9"/>
-    <w:semiHidden/>
-    <w:unhideWhenUsed/>
-    <w:qFormat/>
-    <w:rsid w:val="00C86428"/>
-    <w:pPr>
-      <w:keepNext/>
-      <w:keepLines/>
-      <w:spacing w:before="40"/>
-      <w:outlineLvl w:val="8"/>
-    </w:pPr>
-    <w:rPr>
-      <w:rFonts w:asciiTheme="majorHAnsi" w:eastAsiaTheme="majorEastAsia" w:hAnsiTheme="majorHAnsi" w:cstheme="majorBidi"/>
-      <w:i/>
-      <w:iCs/>
-      <w:color w:val="272727" w:themeColor="text1" w:themeTint="D8"/>
-      <w:sz w:val="21"/>
-      <w:szCs w:val="21"/>
-    </w:rPr>
-  </w:style>
-  <w:style w:type="character" w:default="1" w:styleId="DefaultParagraphFont">
-    <w:name w:val="Default Paragraph Font"/>
-    <w:uiPriority w:val="1"/>
-    <w:semiHidden/>
-    <w:unhideWhenUsed/>
-  </w:style>
-  <w:style w:type="table" w:default="1" w:styleId="TableNormal">
-    <w:name w:val="Normal Table"/>
-    <w:uiPriority w:val="99"/>
-    <w:semiHidden/>
-    <w:unhideWhenUsed/>
-    <w:tblPr>
-      <w:tblInd w:w="0" w:type="dxa"/>
-      <w:tblCellMar>
-        <w:top w:w="0" w:type="dxa"/>
-        <w:left w:w="108" w:type="dxa"/>
-        <w:bottom w:w="0" w:type="dxa"/>
-        <w:right w:w="108" w:type="dxa"/>
-      </w:tblCellMar>
-    </w:tblPr>
-  </w:style>
-  <w:style w:type="numbering" w:default="1" w:styleId="NoList">
-    <w:name w:val="No List"/>
-    <w:uiPriority w:val="99"/>
-    <w:semiHidden/>
-    <w:unhideWhenUsed/>
-  </w:style>
-  <w:style w:type="character" w:styleId="Hyperlink">
-    <w:name w:val="Hyperlink"/>
-    <w:rPr>
-      <w:u w:val="single"/>
-    </w:rPr>
-  </w:style>
-  <w:style w:type="paragraph" w:customStyle="1" w:styleId="HeaderFooter">
-    <w:name w:val="Header &amp; Footer"/>
-    <w:pPr>
-      <w:tabs>
-        <w:tab w:val="right" w:pos="9020"/>
-      </w:tabs>
-    </w:pPr>
-    <w:rPr>
-      <w:rFonts w:ascii="Helvetica" w:hAnsi="Arial Unicode MS" w:cs="Arial Unicode MS"/>
-      <w:color w:val="000000"/>
-    </w:rPr>
-  </w:style>
-  <w:style w:type="paragraph" w:styleId="Title">
-    <w:name w:val="Title"/>
-    <w:basedOn w:val="Normal"/>
-    <w:next w:val="Normal"/>
-    <w:link w:val="TitleChar"/>
-    <w:uiPriority w:val="10"/>
-    <w:qFormat/>
-    <w:rsid w:val="00C86428"/>
-    <w:pPr>
-      <w:spacing w:after="600"/>
-      <w:contextualSpacing/>
-    </w:pPr>
-    <w:rPr>
-      <w:rFonts w:asciiTheme="majorHAnsi" w:eastAsiaTheme="majorEastAsia" w:hAnsiTheme="majorHAnsi" w:cstheme="majorBidi"/>
-      <w:spacing w:val="-10"/>
-      <w:kern w:val="28"/>
-      <w:sz w:val="56"/>
-      <w:szCs w:val="56"/>
-    </w:rPr>
-  </w:style>
-  <w:style w:type="paragraph" w:customStyle="1" w:styleId="BodyA">
-    <w:name w:val="Body A"/>
-    <w:rsid w:val="00A05296"/>
-    <w:pPr>
-      <w:spacing w:before="120" w:after="200"/>
-      <w:jc w:val="both"/>
-    </w:pPr>
-    <w:rPr>
-      <w:rFonts w:ascii="Calibri" w:hAnsi="Arial Unicode MS" w:cs="Arial Unicode MS"/>
-      <w:color w:val="000000"/>
-      <w:u w:color="000000"/>
-      <w:lang w:val="en-US"/>
-    </w:rPr>
-  </w:style>
-  <w:style w:type="paragraph" w:customStyle="1" w:styleId="Heading">
-    <w:name w:val="Heading"/>
-    <w:next w:val="Body"/>
-    <w:pPr>
-      <w:keepNext/>
-      <w:keepLines/>
-      <w:spacing w:before="480" w:after="240"/>
-      <w:outlineLvl w:val="0"/>
-    </w:pPr>
-    <w:rPr>
-      <w:rFonts w:ascii="Helvetica" w:hAnsi="Arial Unicode MS" w:cs="Arial Unicode MS"/>
-      <w:b/>
-      <w:bCs/>
-      <w:color w:val="2F759E"/>
-      <w:sz w:val="28"/>
-      <w:szCs w:val="28"/>
-      <w:u w:color="2F759E"/>
-      <w:lang w:val="en-US"/>
-    </w:rPr>
-  </w:style>
-  <w:style w:type="paragraph" w:customStyle="1" w:styleId="Body">
-    <w:name w:val="Body"/>
-    <w:rPr>
-      <w:rFonts w:hAnsi="Arial Unicode MS" w:cs="Arial Unicode MS"/>
-      <w:color w:val="000000"/>
-      <w:u w:color="000000"/>
-      <w:lang w:val="en-US"/>
-    </w:rPr>
-  </w:style>
-  <w:style w:type="paragraph" w:styleId="DocumentMap">
-    <w:name w:val="Document Map"/>
-    <w:basedOn w:val="Normal"/>
-    <w:link w:val="DocumentMapChar"/>
-    <w:uiPriority w:val="99"/>
-    <w:semiHidden/>
-    <w:unhideWhenUsed/>
-    <w:rsid w:val="00A35B23"/>
-    <w:rPr>
-      <w:rFonts w:ascii="Helvetica" w:hAnsi="Helvetica"/>
-    </w:rPr>
-  </w:style>
-  <w:style w:type="character" w:customStyle="1" w:styleId="DocumentMapChar">
-    <w:name w:val="Document Map Char"/>
-    <w:basedOn w:val="DefaultParagraphFont"/>
-    <w:link w:val="DocumentMap"/>
-    <w:uiPriority w:val="99"/>
-    <w:semiHidden/>
-    <w:rsid w:val="00A35B23"/>
-    <w:rPr>
-      <w:rFonts w:ascii="Helvetica" w:hAnsi="Helvetica"/>
-      <w:sz w:val="24"/>
-      <w:szCs w:val="24"/>
-      <w:lang w:val="en-US"/>
-    </w:rPr>
-  </w:style>
-  <w:style w:type="character" w:customStyle="1" w:styleId="Heading1Char">
-    <w:name w:val="Heading 1 Char"/>
-    <w:basedOn w:val="DefaultParagraphFont"/>
-    <w:link w:val="Heading1"/>
-    <w:uiPriority w:val="9"/>
-    <w:rsid w:val="00AE7CC2"/>
-    <w:rPr>
-      <w:rFonts w:asciiTheme="majorHAnsi" w:eastAsiaTheme="majorEastAsia" w:hAnsiTheme="majorHAnsi" w:cstheme="majorBidi"/>
-      <w:b/>
-      <w:sz w:val="32"/>
-      <w:szCs w:val="32"/>
-    </w:rPr>
-  </w:style>
-  <w:style w:type="paragraph" w:customStyle="1" w:styleId="StyleBodyALinespacingsingle">
-    <w:name w:val="Style Body A + Line spacing:  single"/>
-    <w:basedOn w:val="BodyA"/>
-    <w:rsid w:val="00E934C3"/>
-    <w:pPr>
-      <w:spacing w:line="288" w:lineRule="auto"/>
-    </w:pPr>
-    <w:rPr>
-      <w:rFonts w:eastAsia="Times New Roman" w:cs="Times New Roman"/>
-      <w:szCs w:val="20"/>
-    </w:rPr>
-  </w:style>
-  <w:style w:type="paragraph" w:styleId="NormalWeb">
-    <w:name w:val="Normal (Web)"/>
-    <w:basedOn w:val="Normal"/>
-    <w:uiPriority w:val="99"/>
-    <w:unhideWhenUsed/>
-    <w:rsid w:val="00944AA1"/>
-    <w:pPr>
-      <w:spacing w:before="100" w:beforeAutospacing="1" w:after="100" w:afterAutospacing="1"/>
-    </w:pPr>
-    <w:rPr>
-      <w:rFonts w:eastAsia="Times New Roman"/>
-    </w:rPr>
-  </w:style>
-  <w:style w:type="character" w:customStyle="1" w:styleId="character">
-    <w:name w:val="character"/>
-    <w:basedOn w:val="DefaultParagraphFont"/>
-    <w:rsid w:val="00944AA1"/>
-  </w:style>
-  <w:style w:type="character" w:customStyle="1" w:styleId="fine">
-    <w:name w:val="fine"/>
-    <w:basedOn w:val="DefaultParagraphFont"/>
-    <w:rsid w:val="00944AA1"/>
-  </w:style>
-  <w:style w:type="character" w:customStyle="1" w:styleId="Heading2Char">
-    <w:name w:val="Heading 2 Char"/>
-    <w:basedOn w:val="DefaultParagraphFont"/>
-    <w:link w:val="Heading2"/>
-    <w:uiPriority w:val="9"/>
-    <w:rsid w:val="00AE7CC2"/>
-    <w:rPr>
-      <w:rFonts w:asciiTheme="majorHAnsi" w:eastAsiaTheme="majorEastAsia" w:hAnsiTheme="majorHAnsi" w:cstheme="majorBidi"/>
-      <w:b/>
-      <w:sz w:val="26"/>
-      <w:szCs w:val="26"/>
-    </w:rPr>
-  </w:style>
-  <w:style w:type="character" w:customStyle="1" w:styleId="Heading3Char">
-    <w:name w:val="Heading 3 Char"/>
-    <w:basedOn w:val="DefaultParagraphFont"/>
-    <w:link w:val="Heading3"/>
-    <w:uiPriority w:val="9"/>
-    <w:semiHidden/>
-    <w:rsid w:val="00C86428"/>
-    <w:rPr>
-      <w:rFonts w:asciiTheme="majorHAnsi" w:eastAsiaTheme="majorEastAsia" w:hAnsiTheme="majorHAnsi" w:cstheme="majorBidi"/>
-      <w:color w:val="1F4D78" w:themeColor="accent1" w:themeShade="7F"/>
-    </w:rPr>
-  </w:style>
-  <w:style w:type="character" w:customStyle="1" w:styleId="Heading4Char">
-    <w:name w:val="Heading 4 Char"/>
-    <w:basedOn w:val="DefaultParagraphFont"/>
-    <w:link w:val="Heading4"/>
-    <w:uiPriority w:val="9"/>
-    <w:semiHidden/>
-    <w:rsid w:val="00C86428"/>
-    <w:rPr>
-      <w:rFonts w:asciiTheme="majorHAnsi" w:eastAsiaTheme="majorEastAsia" w:hAnsiTheme="majorHAnsi" w:cstheme="majorBidi"/>
-      <w:i/>
-      <w:iCs/>
-      <w:color w:val="2E74B5" w:themeColor="accent1" w:themeShade="BF"/>
-    </w:rPr>
-  </w:style>
-  <w:style w:type="character" w:customStyle="1" w:styleId="Heading5Char">
-    <w:name w:val="Heading 5 Char"/>
-    <w:basedOn w:val="DefaultParagraphFont"/>
-    <w:link w:val="Heading5"/>
-    <w:uiPriority w:val="9"/>
-    <w:semiHidden/>
-    <w:rsid w:val="00C86428"/>
-    <w:rPr>
-      <w:rFonts w:asciiTheme="majorHAnsi" w:eastAsiaTheme="majorEastAsia" w:hAnsiTheme="majorHAnsi" w:cstheme="majorBidi"/>
-      <w:color w:val="2E74B5" w:themeColor="accent1" w:themeShade="BF"/>
-    </w:rPr>
-  </w:style>
-  <w:style w:type="character" w:customStyle="1" w:styleId="Heading6Char">
-    <w:name w:val="Heading 6 Char"/>
-    <w:basedOn w:val="DefaultParagraphFont"/>
-    <w:link w:val="Heading6"/>
-    <w:uiPriority w:val="9"/>
-    <w:semiHidden/>
-    <w:rsid w:val="00C86428"/>
-    <w:rPr>
-      <w:rFonts w:asciiTheme="majorHAnsi" w:eastAsiaTheme="majorEastAsia" w:hAnsiTheme="majorHAnsi" w:cstheme="majorBidi"/>
-      <w:color w:val="1F4D78" w:themeColor="accent1" w:themeShade="7F"/>
-    </w:rPr>
-  </w:style>
-  <w:style w:type="character" w:customStyle="1" w:styleId="Heading7Char">
-    <w:name w:val="Heading 7 Char"/>
-    <w:basedOn w:val="DefaultParagraphFont"/>
-    <w:link w:val="Heading7"/>
-    <w:uiPriority w:val="9"/>
-    <w:semiHidden/>
-    <w:rsid w:val="00C86428"/>
-    <w:rPr>
-      <w:rFonts w:asciiTheme="majorHAnsi" w:eastAsiaTheme="majorEastAsia" w:hAnsiTheme="majorHAnsi" w:cstheme="majorBidi"/>
-      <w:i/>
-      <w:iCs/>
-      <w:color w:val="1F4D78" w:themeColor="accent1" w:themeShade="7F"/>
-    </w:rPr>
-  </w:style>
-  <w:style w:type="character" w:customStyle="1" w:styleId="Heading8Char">
-    <w:name w:val="Heading 8 Char"/>
-    <w:basedOn w:val="DefaultParagraphFont"/>
-    <w:link w:val="Heading8"/>
-    <w:uiPriority w:val="9"/>
-    <w:semiHidden/>
-    <w:rsid w:val="00C86428"/>
-    <w:rPr>
-      <w:rFonts w:asciiTheme="majorHAnsi" w:eastAsiaTheme="majorEastAsia" w:hAnsiTheme="majorHAnsi" w:cstheme="majorBidi"/>
-      <w:color w:val="272727" w:themeColor="text1" w:themeTint="D8"/>
-      <w:sz w:val="21"/>
-      <w:szCs w:val="21"/>
-    </w:rPr>
-  </w:style>
-  <w:style w:type="character" w:customStyle="1" w:styleId="Heading9Char">
-    <w:name w:val="Heading 9 Char"/>
-    <w:basedOn w:val="DefaultParagraphFont"/>
-    <w:link w:val="Heading9"/>
-    <w:uiPriority w:val="9"/>
-    <w:semiHidden/>
-    <w:rsid w:val="00C86428"/>
-    <w:rPr>
-      <w:rFonts w:asciiTheme="majorHAnsi" w:eastAsiaTheme="majorEastAsia" w:hAnsiTheme="majorHAnsi" w:cstheme="majorBidi"/>
-      <w:i/>
-      <w:iCs/>
-      <w:color w:val="272727" w:themeColor="text1" w:themeTint="D8"/>
-      <w:sz w:val="21"/>
-      <w:szCs w:val="21"/>
-    </w:rPr>
-  </w:style>
-  <w:style w:type="paragraph" w:styleId="Caption">
-    <w:name w:val="caption"/>
-    <w:basedOn w:val="Normal"/>
-    <w:next w:val="Normal"/>
-    <w:uiPriority w:val="35"/>
-    <w:semiHidden/>
-    <w:unhideWhenUsed/>
-    <w:qFormat/>
-    <w:rsid w:val="00C86428"/>
-    <w:pPr>
-      <w:spacing w:after="200"/>
-    </w:pPr>
-    <w:rPr>
-      <w:i/>
-      <w:iCs/>
-      <w:color w:val="44546A" w:themeColor="text2"/>
-      <w:sz w:val="18"/>
-      <w:szCs w:val="18"/>
-    </w:rPr>
-  </w:style>
-  <w:style w:type="character" w:customStyle="1" w:styleId="TitleChar">
-    <w:name w:val="Title Char"/>
-    <w:basedOn w:val="DefaultParagraphFont"/>
-    <w:link w:val="Title"/>
-    <w:uiPriority w:val="10"/>
-    <w:rsid w:val="00C86428"/>
-    <w:rPr>
-      <w:rFonts w:asciiTheme="majorHAnsi" w:eastAsiaTheme="majorEastAsia" w:hAnsiTheme="majorHAnsi" w:cstheme="majorBidi"/>
-      <w:spacing w:val="-10"/>
-      <w:kern w:val="28"/>
-      <w:sz w:val="56"/>
-      <w:szCs w:val="56"/>
-    </w:rPr>
-  </w:style>
-  <w:style w:type="paragraph" w:styleId="Subtitle">
-    <w:name w:val="Subtitle"/>
-    <w:basedOn w:val="Normal"/>
-    <w:next w:val="Normal"/>
-    <w:link w:val="SubtitleChar"/>
-    <w:uiPriority w:val="11"/>
-    <w:qFormat/>
-    <w:rsid w:val="00C86428"/>
-    <w:pPr>
-      <w:numPr>
-        <w:ilvl w:val="1"/>
-      </w:numPr>
-      <w:spacing w:after="160"/>
-    </w:pPr>
-    <w:rPr>
-      <w:color w:val="5A5A5A" w:themeColor="text1" w:themeTint="A5"/>
-      <w:spacing w:val="15"/>
-      <w:sz w:val="22"/>
-      <w:szCs w:val="22"/>
-    </w:rPr>
-  </w:style>
-  <w:style w:type="character" w:customStyle="1" w:styleId="SubtitleChar">
-    <w:name w:val="Subtitle Char"/>
-    <w:basedOn w:val="DefaultParagraphFont"/>
-    <w:link w:val="Subtitle"/>
-    <w:uiPriority w:val="11"/>
-    <w:rsid w:val="00C86428"/>
-    <w:rPr>
-      <w:color w:val="5A5A5A" w:themeColor="text1" w:themeTint="A5"/>
-      <w:spacing w:val="15"/>
-      <w:sz w:val="22"/>
-      <w:szCs w:val="22"/>
-    </w:rPr>
-  </w:style>
-  <w:style w:type="character" w:styleId="Strong">
-    <w:name w:val="Strong"/>
-    <w:basedOn w:val="DefaultParagraphFont"/>
-    <w:uiPriority w:val="22"/>
-    <w:qFormat/>
-    <w:rsid w:val="00C86428"/>
-    <w:rPr>
-      <w:b/>
-      <w:bCs/>
-    </w:rPr>
-  </w:style>
-  <w:style w:type="character" w:styleId="Emphasis">
-    <w:name w:val="Emphasis"/>
-    <w:basedOn w:val="DefaultParagraphFont"/>
-    <w:uiPriority w:val="20"/>
-    <w:qFormat/>
-    <w:rsid w:val="00C86428"/>
-    <w:rPr>
-      <w:i/>
-      <w:iCs/>
-    </w:rPr>
-  </w:style>
-  <w:style w:type="paragraph" w:styleId="NoSpacing">
-    <w:name w:val="No Spacing"/>
-    <w:link w:val="NoSpacingChar"/>
-    <w:uiPriority w:val="1"/>
-    <w:qFormat/>
-    <w:rsid w:val="00C86428"/>
-  </w:style>
-  <w:style w:type="character" w:customStyle="1" w:styleId="NoSpacingChar">
-    <w:name w:val="No Spacing Char"/>
-    <w:basedOn w:val="DefaultParagraphFont"/>
-    <w:link w:val="NoSpacing"/>
-    <w:uiPriority w:val="1"/>
-    <w:rsid w:val="00C86428"/>
-  </w:style>
-  <w:style w:type="paragraph" w:styleId="ListParagraph">
-    <w:name w:val="List Paragraph"/>
-    <w:basedOn w:val="Normal"/>
-    <w:uiPriority w:val="34"/>
-    <w:qFormat/>
-    <w:rsid w:val="00C86428"/>
-    <w:pPr>
-      <w:ind w:left="720"/>
-      <w:contextualSpacing/>
-    </w:pPr>
-  </w:style>
-  <w:style w:type="paragraph" w:styleId="Quote">
-    <w:name w:val="Quote"/>
-    <w:basedOn w:val="Normal"/>
-    <w:next w:val="Normal"/>
-    <w:link w:val="QuoteChar"/>
-    <w:uiPriority w:val="29"/>
-    <w:qFormat/>
-    <w:rsid w:val="001B55E6"/>
-    <w:pPr>
-      <w:spacing w:before="240" w:after="240"/>
-      <w:ind w:left="864" w:right="864"/>
-      <w:contextualSpacing/>
-      <w:jc w:val="left"/>
-    </w:pPr>
-    <w:rPr>
-      <w:i/>
-      <w:iCs/>
-      <w:color w:val="404040" w:themeColor="text1" w:themeTint="BF"/>
-    </w:rPr>
-  </w:style>
-  <w:style w:type="character" w:customStyle="1" w:styleId="QuoteChar">
-    <w:name w:val="Quote Char"/>
-    <w:basedOn w:val="DefaultParagraphFont"/>
-    <w:link w:val="Quote"/>
-    <w:uiPriority w:val="29"/>
-    <w:rsid w:val="001B55E6"/>
-    <w:rPr>
-      <w:rFonts w:ascii="Calibri" w:hAnsi="Calibri"/>
-      <w:i/>
-      <w:iCs/>
-      <w:color w:val="404040" w:themeColor="text1" w:themeTint="BF"/>
-    </w:rPr>
-  </w:style>
-  <w:style w:type="paragraph" w:styleId="IntenseQuote">
-    <w:name w:val="Intense Quote"/>
-    <w:basedOn w:val="Normal"/>
-    <w:next w:val="Normal"/>
-    <w:link w:val="IntenseQuoteChar"/>
-    <w:uiPriority w:val="30"/>
-    <w:qFormat/>
-    <w:rsid w:val="00C86428"/>
-    <w:pPr>
-      <w:pBdr>
-        <w:top w:val="single" w:sz="4" w:space="10" w:color="5B9BD5" w:themeColor="accent1"/>
-        <w:bottom w:val="single" w:sz="4" w:space="10" w:color="5B9BD5" w:themeColor="accent1"/>
-      </w:pBdr>
-      <w:spacing w:before="360" w:after="360"/>
-      <w:ind w:left="864" w:right="864"/>
-      <w:jc w:val="center"/>
-    </w:pPr>
-    <w:rPr>
-      <w:i/>
-      <w:iCs/>
-      <w:color w:val="5B9BD5" w:themeColor="accent1"/>
-    </w:rPr>
-  </w:style>
-  <w:style w:type="character" w:customStyle="1" w:styleId="IntenseQuoteChar">
-    <w:name w:val="Intense Quote Char"/>
-    <w:basedOn w:val="DefaultParagraphFont"/>
-    <w:link w:val="IntenseQuote"/>
-    <w:uiPriority w:val="30"/>
-    <w:rsid w:val="00C86428"/>
-    <w:rPr>
-      <w:i/>
-      <w:iCs/>
-      <w:color w:val="5B9BD5" w:themeColor="accent1"/>
-    </w:rPr>
-  </w:style>
-  <w:style w:type="character" w:styleId="SubtleEmphasis">
-    <w:name w:val="Subtle Emphasis"/>
-    <w:basedOn w:val="DefaultParagraphFont"/>
-    <w:uiPriority w:val="19"/>
-    <w:qFormat/>
-    <w:rsid w:val="00C86428"/>
-    <w:rPr>
-      <w:i/>
-      <w:iCs/>
-      <w:color w:val="404040" w:themeColor="text1" w:themeTint="BF"/>
-    </w:rPr>
-  </w:style>
-  <w:style w:type="character" w:styleId="IntenseEmphasis">
-    <w:name w:val="Intense Emphasis"/>
-    <w:basedOn w:val="DefaultParagraphFont"/>
-    <w:uiPriority w:val="21"/>
-    <w:qFormat/>
-    <w:rsid w:val="00C86428"/>
-    <w:rPr>
-      <w:i/>
-      <w:iCs/>
-      <w:color w:val="5B9BD5" w:themeColor="accent1"/>
-    </w:rPr>
-  </w:style>
-  <w:style w:type="character" w:styleId="SubtleReference">
-    <w:name w:val="Subtle Reference"/>
-    <w:basedOn w:val="DefaultParagraphFont"/>
-    <w:uiPriority w:val="31"/>
-    <w:qFormat/>
-    <w:rsid w:val="00C86428"/>
-    <w:rPr>
-      <w:smallCaps/>
-      <w:color w:val="5A5A5A" w:themeColor="text1" w:themeTint="A5"/>
-    </w:rPr>
-  </w:style>
-  <w:style w:type="character" w:styleId="IntenseReference">
-    <w:name w:val="Intense Reference"/>
-    <w:basedOn w:val="DefaultParagraphFont"/>
-    <w:uiPriority w:val="32"/>
-    <w:qFormat/>
-    <w:rsid w:val="00C86428"/>
-    <w:rPr>
-      <w:b/>
-      <w:bCs/>
-      <w:smallCaps/>
-      <w:color w:val="5B9BD5" w:themeColor="accent1"/>
-      <w:spacing w:val="5"/>
-    </w:rPr>
-  </w:style>
-  <w:style w:type="character" w:styleId="BookTitle">
-    <w:name w:val="Book Title"/>
-    <w:basedOn w:val="DefaultParagraphFont"/>
-    <w:uiPriority w:val="33"/>
-    <w:qFormat/>
-    <w:rsid w:val="00C86428"/>
-    <w:rPr>
-      <w:b/>
-      <w:bCs/>
-      <w:i/>
-      <w:iCs/>
-      <w:spacing w:val="5"/>
-    </w:rPr>
-  </w:style>
-  <w:style w:type="paragraph" w:styleId="TOCHeading">
-    <w:name w:val="TOC Heading"/>
-    <w:basedOn w:val="Heading1"/>
-    <w:next w:val="Normal"/>
-    <w:uiPriority w:val="39"/>
-    <w:semiHidden/>
-    <w:unhideWhenUsed/>
-    <w:qFormat/>
-    <w:rsid w:val="00C86428"/>
-    <w:pPr>
-      <w:outlineLvl w:val="9"/>
-    </w:pPr>
-  </w:style>
-  <w:style w:type="paragraph" w:customStyle="1" w:styleId="PersonalName">
-    <w:name w:val="Personal Name"/>
-    <w:basedOn w:val="Title"/>
-    <w:rsid w:val="00C86428"/>
-    <w:rPr>
-      <w:b/>
-      <w:caps/>
-      <w:color w:val="000000"/>
-      <w:sz w:val="28"/>
-      <w:szCs w:val="28"/>
-    </w:rPr>
-  </w:style>
-  <w:style w:type="paragraph" w:styleId="Revision">
-    <w:name w:val="Revision"/>
-    <w:hidden/>
-    <w:uiPriority w:val="99"/>
-    <w:semiHidden/>
-    <w:rsid w:val="00C86428"/>
-  </w:style>
-  <w:style w:type="paragraph" w:styleId="BalloonText">
-    <w:name w:val="Balloon Text"/>
-    <w:basedOn w:val="Normal"/>
-    <w:link w:val="BalloonTextChar"/>
-    <w:uiPriority w:val="99"/>
-    <w:semiHidden/>
-    <w:unhideWhenUsed/>
-    <w:rsid w:val="002F369A"/>
-    <w:pPr>
-      <w:spacing w:before="0" w:after="0" w:line="240" w:lineRule="auto"/>
-    </w:pPr>
-    <w:rPr>
-      <w:rFonts w:ascii="Tahoma" w:hAnsi="Tahoma" w:cs="Tahoma"/>
-      <w:sz w:val="16"/>
-      <w:szCs w:val="16"/>
-    </w:rPr>
-  </w:style>
-  <w:style w:type="character" w:customStyle="1" w:styleId="BalloonTextChar">
-    <w:name w:val="Balloon Text Char"/>
-    <w:basedOn w:val="DefaultParagraphFont"/>
-    <w:link w:val="BalloonText"/>
-    <w:uiPriority w:val="99"/>
-    <w:semiHidden/>
-    <w:rsid w:val="002F369A"/>
-    <w:rPr>
-      <w:rFonts w:ascii="Tahoma" w:hAnsi="Tahoma" w:cs="Tahoma"/>
-      <w:sz w:val="16"/>
-      <w:szCs w:val="16"/>
-    </w:rPr>
-  </w:style>
-</w:styles>
-</file>
-
-<file path=word/stylesWithEffects.xml><?xml version="1.0" encoding="utf-8"?>
-<w:styles xmlns:wpc="http://schemas.microsoft.com/office/word/2010/wordprocessingCanvas" xmlns:mc="http://schemas.openxmlformats.org/markup-compatibility/2006" xmlns:o="urn:schemas-microsoft-com:office:office" xmlns:r="http://schemas.openxmlformats.org/officeDocument/2006/relationships" xmlns:m="http://schemas.openxmlformats.org/officeDocument/2006/math" xmlns:v="urn:schemas-microsoft-com:vml" xmlns:wp14="http://schemas.microsoft.com/office/word/2010/wordprocessingDrawing" xmlns:wp="http://schemas.openxmlformats.org/drawingml/2006/wordprocessingDrawing" xmlns:w10="urn:schemas-microsoft-com:office:word" xmlns:w="http://schemas.openxmlformats.org/wordprocessingml/2006/main" xmlns:w14="http://schemas.microsoft.com/office/word/2010/wordml" xmlns:wpg="http://schemas.microsoft.com/office/word/2010/wordprocessingGroup" xmlns:wpi="http://schemas.microsoft.com/office/word/2010/wordprocessingInk" xmlns:wne="http://schemas.microsoft.com/office/word/2006/wordml" xmlns:wps="http://schemas.microsoft.com/office/word/2010/wordprocessingShape" mc:Ignorable="w14 wp14">
-  <w:docDefaults>
-    <w:rPrDefault>
-      <w:rPr>
-        <w:rFonts w:asciiTheme="minorHAnsi" w:eastAsiaTheme="minorEastAsia" w:hAnsiTheme="minorHAnsi" w:cstheme="minorBidi"/>
-        <w:sz w:val="24"/>
-        <w:szCs w:val="24"/>
-        <w:lang w:val="en-SG" w:eastAsia="en-US" w:bidi="ar-SA"/>
-      </w:rPr>
-    </w:rPrDefault>
-    <w:pPrDefault/>
-  </w:docDefaults>
-  <w:latentStyles w:defLockedState="0" w:defUIPriority="99" w:defSemiHidden="1" w:defUnhideWhenUsed="1" w:defQFormat="0" w:count="267">
-    <w:lsdException w:name="Normal" w:semiHidden="0" w:uiPriority="0" w:unhideWhenUsed="0" w:qFormat="1"/>
-    <w:lsdException w:name="heading 1" w:semiHidden="0" w:uiPriority="9" w:unhideWhenUsed="0" w:qFormat="1"/>
-    <w:lsdException w:name="heading 2" w:uiPriority="9" w:qFormat="1"/>
-    <w:lsdException w:name="heading 3" w:uiPriority="9" w:qFormat="1"/>
-    <w:lsdException w:name="heading 4" w:uiPriority="9" w:qFormat="1"/>
-    <w:lsdException w:name="heading 5" w:uiPriority="9" w:qFormat="1"/>
-    <w:lsdException w:name="heading 6" w:uiPriority="9" w:qFormat="1"/>
-    <w:lsdException w:name="heading 7" w:uiPriority="9" w:qFormat="1"/>
-    <w:lsdException w:name="heading 8" w:uiPriority="9" w:qFormat="1"/>
-    <w:lsdException w:name="heading 9" w:uiPriority="9" w:qFormat="1"/>
-    <w:lsdException w:name="toc 1" w:uiPriority="39"/>
-    <w:lsdException w:name="toc 2" w:uiPriority="39"/>
-    <w:lsdException w:name="toc 3" w:uiPriority="39"/>
-    <w:lsdException w:name="toc 4" w:uiPriority="39"/>
-    <w:lsdException w:name="toc 5" w:uiPriority="39"/>
-    <w:lsdException w:name="toc 6" w:uiPriority="39"/>
-    <w:lsdException w:name="toc 7" w:uiPriority="39"/>
-    <w:lsdException w:name="toc 8" w:uiPriority="39"/>
-    <w:lsdException w:name="toc 9" w:uiPriority="39"/>
-    <w:lsdException w:name="caption" w:uiPriority="35" w:qFormat="1"/>
-    <w:lsdException w:name="Title" w:semiHidden="0" w:uiPriority="10" w:unhideWhenUsed="0" w:qFormat="1"/>
-    <w:lsdException w:name="Default Paragraph Font" w:uiPriority="1"/>
-    <w:lsdException w:name="Subtitle" w:semiHidden="0" w:uiPriority="11" w:unhideWhenUsed="0" w:qFormat="1"/>
-    <w:lsdException w:name="Strong" w:semiHidden="0" w:uiPriority="22" w:unhideWhenUsed="0" w:qFormat="1"/>
-    <w:lsdException w:name="Emphasis" w:semiHidden="0" w:uiPriority="20" w:unhideWhenUsed="0" w:qFormat="1"/>
-    <w:lsdException w:name="Table Grid" w:semiHidden="0" w:uiPriority="39" w:unhideWhenUsed="0"/>
-    <w:lsdException w:name="Placeholder Text" w:unhideWhenUsed="0"/>
-    <w:lsdException w:name="No Spacing" w:semiHidden="0" w:uiPriority="1" w:unhideWhenUsed="0" w:qFormat="1"/>
-    <w:lsdException w:name="Light Shading" w:semiHidden="0" w:uiPriority="60" w:unhideWhenUsed="0"/>
-    <w:lsdException w:name="Light List" w:semiHidden="0" w:uiPriority="61" w:unhideWhenUsed="0"/>
-    <w:lsdException w:name="Light Grid" w:semiHidden="0" w:uiPriority="62" w:unhideWhenUsed="0"/>
-    <w:lsdException w:name="Medium Shading 1" w:semiHidden="0" w:uiPriority="63" w:unhideWhenUsed="0"/>
-    <w:lsdException w:name="Medium Shading 2" w:semiHidden="0" w:uiPriority="64" w:unhideWhenUsed="0"/>
-    <w:lsdException w:name="Medium List 1" w:semiHidden="0" w:uiPriority="65" w:unhideWhenUsed="0"/>
-    <w:lsdException w:name="Medium List 2" w:semiHidden="0" w:uiPriority="66" w:unhideWhenUsed="0"/>
-    <w:lsdException w:name="Medium Grid 1" w:semiHidden="0" w:uiPriority="67" w:unhideWhenUsed="0"/>
-    <w:lsdException w:name="Medium Grid 2" w:semiHidden="0" w:uiPriority="68" w:unhideWhenUsed="0"/>
-    <w:lsdException w:name="Medium Grid 3" w:semiHidden="0" w:uiPriority="69" w:unhideWhenUsed="0"/>
-    <w:lsdException w:name="Dark List" w:semiHidden="0" w:uiPriority="70" w:unhideWhenUsed="0"/>
-    <w:lsdException w:name="Colorful Shading" w:semiHidden="0" w:uiPriority="71" w:unhideWhenUsed="0"/>
-    <w:lsdException w:name="Colorful List" w:semiHidden="0" w:uiPriority="72" w:unhideWhenUsed="0"/>
-    <w:lsdException w:name="Colorful Grid" w:semiHidden="0" w:uiPriority="73" w:unhideWhenUsed="0"/>
-    <w:lsdException w:name="Light Shading Accent 1" w:semiHidden="0" w:uiPriority="60" w:unhideWhenUsed="0"/>
-    <w:lsdException w:name="Light List Accent 1" w:semiHidden="0" w:uiPriority="61" w:unhideWhenUsed="0"/>
-    <w:lsdException w:name="Light Grid Accent 1" w:semiHidden="0" w:uiPriority="62" w:unhideWhenUsed="0"/>
-    <w:lsdException w:name="Medium Shading 1 Accent 1" w:semiHidden="0" w:uiPriority="63" w:unhideWhenUsed="0"/>
-    <w:lsdException w:name="Medium Shading 2 Accent 1" w:semiHidden="0" w:uiPriority="64" w:unhideWhenUsed="0"/>
-    <w:lsdException w:name="Medium List 1 Accent 1" w:semiHidden="0" w:uiPriority="65" w:unhideWhenUsed="0"/>
-    <w:lsdException w:name="Revision" w:unhideWhenUsed="0"/>
-    <w:lsdException w:name="List Paragraph" w:semiHidden="0" w:uiPriority="34" w:unhideWhenUsed="0" w:qFormat="1"/>
-    <w:lsdException w:name="Quote" w:semiHidden="0" w:uiPriority="29" w:unhideWhenUsed="0" w:qFormat="1"/>
-    <w:lsdException w:name="Intense Quote" w:semiHidden="0" w:uiPriority="30" w:unhideWhenUsed="0" w:qFormat="1"/>
-    <w:lsdException w:name="Medium List 2 Accent 1" w:semiHidden="0" w:uiPriority="66" w:unhideWhenUsed="0"/>
-    <w:lsdException w:name="Medium Grid 1 Accent 1" w:semiHidden="0" w:uiPriority="67" w:unhideWhenUsed="0"/>
-    <w:lsdException w:name="Medium Grid 2 Accent 1" w:semiHidden="0" w:uiPriority="68" w:unhideWhenUsed="0"/>
-    <w:lsdException w:name="Medium Grid 3 Accent 1" w:semiHidden="0" w:uiPriority="69" w:unhideWhenUsed="0"/>
-    <w:lsdException w:name="Dark List Accent 1" w:semiHidden="0" w:uiPriority="70" w:unhideWhenUsed="0"/>
-    <w:lsdException w:name="Colorful Shading Accent 1" w:semiHidden="0" w:uiPriority="71" w:unhideWhenUsed="0"/>
-    <w:lsdException w:name="Colorful List Accent 1" w:semiHidden="0" w:uiPriority="72" w:unhideWhenUsed="0"/>
-    <w:lsdException w:name="Colorful Grid Accent 1" w:semiHidden="0" w:uiPriority="73" w:unhideWhenUsed="0"/>
-    <w:lsdException w:name="Light Shading Accent 2" w:semiHidden="0" w:uiPriority="60" w:unhideWhenUsed="0"/>
-    <w:lsdException w:name="Light List Accent 2" w:semiHidden="0" w:uiPriority="61" w:unhideWhenUsed="0"/>
-    <w:lsdException w:name="Light Grid Accent 2" w:semiHidden="0" w:uiPriority="62" w:unhideWhenUsed="0"/>
-    <w:lsdException w:name="Medium Shading 1 Accent 2" w:semiHidden="0" w:uiPriority="63" w:unhideWhenUsed="0"/>
-    <w:lsdException w:name="Medium Shading 2 Accent 2" w:semiHidden="0" w:uiPriority="64" w:unhideWhenUsed="0"/>
-    <w:lsdException w:name="Medium List 1 Accent 2" w:semiHidden="0" w:uiPriority="65" w:unhideWhenUsed="0"/>
-    <w:lsdException w:name="Medium List 2 Accent 2" w:semiHidden="0" w:uiPriority="66" w:unhideWhenUsed="0"/>
-    <w:lsdException w:name="Medium Grid 1 Accent 2" w:semiHidden="0" w:uiPriority="67" w:unhideWhenUsed="0"/>
-    <w:lsdException w:name="Medium Grid 2 Accent 2" w:semiHidden="0" w:uiPriority="68" w:unhideWhenUsed="0"/>
-    <w:lsdException w:name="Medium Grid 3 Accent 2" w:semiHidden="0" w:uiPriority="69" w:unhideWhenUsed="0"/>
-    <w:lsdException w:name="Dark List Accent 2" w:semiHidden="0" w:uiPriority="70" w:unhideWhenUsed="0"/>
-    <w:lsdException w:name="Colorful Shading Accent 2" w:semiHidden="0" w:uiPriority="71" w:unhideWhenUsed="0"/>
-    <w:lsdException w:name="Colorful List Accent 2" w:semiHidden="0" w:uiPriority="72" w:unhideWhenUsed="0"/>
-    <w:lsdException w:name="Colorful Grid Accent 2" w:semiHidden="0" w:uiPriority="73" w:unhideWhenUsed="0"/>
-    <w:lsdException w:name="Light Shading Accent 3" w:semiHidden="0" w:uiPriority="60" w:unhideWhenUsed="0"/>
-    <w:lsdException w:name="Light List Accent 3" w:semiHidden="0" w:uiPriority="61" w:unhideWhenUsed="0"/>
-    <w:lsdException w:name="Light Grid Accent 3" w:semiHidden="0" w:uiPriority="62" w:unhideWhenUsed="0"/>
-    <w:lsdException w:name="Medium Shading 1 Accent 3" w:semiHidden="0" w:uiPriority="63" w:unhideWhenUsed="0"/>
-    <w:lsdException w:name="Medium Shading 2 Accent 3" w:semiHidden="0" w:uiPriority="64" w:unhideWhenUsed="0"/>
-    <w:lsdException w:name="Medium List 1 Accent 3" w:semiHidden="0" w:uiPriority="65" w:unhideWhenUsed="0"/>
-    <w:lsdException w:name="Medium List 2 Accent 3" w:semiHidden="0" w:uiPriority="66" w:unhideWhenUsed="0"/>
-    <w:lsdException w:name="Medium Grid 1 Accent 3" w:semiHidden="0" w:uiPriority="67" w:unhideWhenUsed="0"/>
-    <w:lsdException w:name="Medium Grid 2 Accent 3" w:semiHidden="0" w:uiPriority="68" w:unhideWhenUsed="0"/>
-    <w:lsdException w:name="Medium Grid 3 Accent 3" w:semiHidden="0" w:uiPriority="69" w:unhideWhenUsed="0"/>
-    <w:lsdException w:name="Dark List Accent 3" w:semiHidden="0" w:uiPriority="70" w:unhideWhenUsed="0"/>
-    <w:lsdException w:name="Colorful Shading Accent 3" w:semiHidden="0" w:uiPriority="71" w:unhideWhenUsed="0"/>
-    <w:lsdException w:name="Colorful List Accent 3" w:semiHidden="0" w:uiPriority="72" w:unhideWhenUsed="0"/>
-    <w:lsdException w:name="Colorful Grid Accent 3" w:semiHidden="0" w:uiPriority="73" w:unhideWhenUsed="0"/>
-    <w:lsdException w:name="Light Shading Accent 4" w:semiHidden="0" w:uiPriority="60" w:unhideWhenUsed="0"/>
-    <w:lsdException w:name="Light List Accent 4" w:semiHidden="0" w:uiPriority="61" w:unhideWhenUsed="0"/>
-    <w:lsdException w:name="Light Grid Accent 4" w:semiHidden="0" w:uiPriority="62" w:unhideWhenUsed="0"/>
-    <w:lsdException w:name="Medium Shading 1 Accent 4" w:semiHidden="0" w:uiPriority="63" w:unhideWhenUsed="0"/>
-    <w:lsdException w:name="Medium Shading 2 Accent 4" w:semiHidden="0" w:uiPriority="64" w:unhideWhenUsed="0"/>
-    <w:lsdException w:name="Medium List 1 Accent 4" w:semiHidden="0" w:uiPriority="65" w:unhideWhenUsed="0"/>
-    <w:lsdException w:name="Medium List 2 Accent 4" w:semiHidden="0" w:uiPriority="66" w:unhideWhenUsed="0"/>
-    <w:lsdException w:name="Medium Grid 1 Accent 4" w:semiHidden="0" w:uiPriority="67" w:unhideWhenUsed="0"/>
-    <w:lsdException w:name="Medium Grid 2 Accent 4" w:semiHidden="0" w:uiPriority="68" w:unhideWhenUsed="0"/>
-    <w:lsdException w:name="Medium Grid 3 Accent 4" w:semiHidden="0" w:uiPriority="69" w:unhideWhenUsed="0"/>
-    <w:lsdException w:name="Dark List Accent 4" w:semiHidden="0" w:uiPriority="70" w:unhideWhenUsed="0"/>
-    <w:lsdException w:name="Colorful Shading Accent 4" w:semiHidden="0" w:uiPriority="71" w:unhideWhenUsed="0"/>
-    <w:lsdException w:name="Colorful List Accent 4" w:semiHidden="0" w:uiPriority="72" w:unhideWhenUsed="0"/>
-    <w:lsdException w:name="Colorful Grid Accent 4" w:semiHidden="0" w:uiPriority="73" w:unhideWhenUsed="0"/>
-    <w:lsdException w:name="Light Shading Accent 5" w:semiHidden="0" w:uiPriority="60" w:unhideWhenUsed="0"/>
-    <w:lsdException w:name="Light List Accent 5" w:semiHidden="0" w:uiPriority="61" w:unhideWhenUsed="0"/>
-    <w:lsdException w:name="Light Grid Accent 5" w:semiHidden="0" w:uiPriority="62" w:unhideWhenUsed="0"/>
-    <w:lsdException w:name="Medium Shading 1 Accent 5" w:semiHidden="0" w:uiPriority="63" w:unhideWhenUsed="0"/>
-    <w:lsdException w:name="Medium Shading 2 Accent 5" w:semiHidden="0" w:uiPriority="64" w:unhideWhenUsed="0"/>
-    <w:lsdException w:name="Medium List 1 Accent 5" w:semiHidden="0" w:uiPriority="65" w:unhideWhenUsed="0"/>
-    <w:lsdException w:name="Medium List 2 Accent 5" w:semiHidden="0" w:uiPriority="66" w:unhideWhenUsed="0"/>
-    <w:lsdException w:name="Medium Grid 1 Accent 5" w:semiHidden="0" w:uiPriority="67" w:unhideWhenUsed="0"/>
-    <w:lsdException w:name="Medium Grid 2 Accent 5" w:semiHidden="0" w:uiPriority="68" w:unhideWhenUsed="0"/>
-    <w:lsdException w:name="Medium Grid 3 Accent 5" w:semiHidden="0" w:uiPriority="69" w:unhideWhenUsed="0"/>
-    <w:lsdException w:name="Dark List Accent 5" w:semiHidden="0" w:uiPriority="70" w:unhideWhenUsed="0"/>
-    <w:lsdException w:name="Colorful Shading Accent 5" w:semiHidden="0" w:uiPriority="71" w:unhideWhenUsed="0"/>
-    <w:lsdException w:name="Colorful List Accent 5" w:semiHidden="0" w:uiPriority="72" w:unhideWhenUsed="0"/>
-    <w:lsdException w:name="Colorful Grid Accent 5" w:semiHidden="0" w:uiPriority="73" w:unhideWhenUsed="0"/>
-    <w:lsdException w:name="Light Shading Accent 6" w:semiHidden="0" w:uiPriority="60" w:unhideWhenUsed="0"/>
-    <w:lsdException w:name="Light List Accent 6" w:semiHidden="0" w:uiPriority="61" w:unhideWhenUsed="0"/>
-    <w:lsdException w:name="Light Grid Accent 6" w:semiHidden="0" w:uiPriority="62" w:unhideWhenUsed="0"/>
-    <w:lsdException w:name="Medium Shading 1 Accent 6" w:semiHidden="0" w:uiPriority="63" w:unhideWhenUsed="0"/>
-    <w:lsdException w:name="Medium Shading 2 Accent 6" w:semiHidden="0" w:uiPriority="64" w:unhideWhenUsed="0"/>
-    <w:lsdException w:name="Medium List 1 Accent 6" w:semiHidden="0" w:uiPriority="65" w:unhideWhenUsed="0"/>
-    <w:lsdException w:name="Medium List 2 Accent 6" w:semiHidden="0" w:uiPriority="66" w:unhideWhenUsed="0"/>
-    <w:lsdException w:name="Medium Grid 1 Accent 6" w:semiHidden="0" w:uiPriority="67" w:unhideWhenUsed="0"/>
-    <w:lsdException w:name="Medium Grid 2 Accent 6" w:semiHidden="0" w:uiPriority="68" w:unhideWhenUsed="0"/>
-    <w:lsdException w:name="Medium Grid 3 Accent 6" w:semiHidden="0" w:uiPriority="69" w:unhideWhenUsed="0"/>
-    <w:lsdException w:name="Dark List Accent 6" w:semiHidden="0" w:uiPriority="70" w:unhideWhenUsed="0"/>
-    <w:lsdException w:name="Colorful Shading Accent 6" w:semiHidden="0" w:uiPriority="71" w:unhideWhenUsed="0"/>
-    <w:lsdException w:name="Colorful List Accent 6" w:semiHidden="0" w:uiPriority="72" w:unhideWhenUsed="0"/>
-    <w:lsdException w:name="Colorful Grid Accent 6" w:semiHidden="0" w:uiPriority="73" w:unhideWhenUsed="0"/>
-    <w:lsdException w:name="Subtle Emphasis" w:semiHidden="0" w:uiPriority="19" w:unhideWhenUsed="0" w:qFormat="1"/>
-    <w:lsdException w:name="Intense Emphasis" w:semiHidden="0" w:uiPriority="21" w:unhideWhenUsed="0" w:qFormat="1"/>
-    <w:lsdException w:name="Subtle Reference" w:semiHidden="0" w:uiPriority="31" w:unhideWhenUsed="0" w:qFormat="1"/>
-    <w:lsdException w:name="Intense Reference" w:semiHidden="0" w:uiPriority="32" w:unhideWhenUsed="0" w:qFormat="1"/>
-    <w:lsdException w:name="Book Title" w:semiHidden="0" w:uiPriority="33" w:unhideWhenUsed="0" w:qFormat="1"/>
-    <w:lsdException w:name="Bibliography" w:uiPriority="37"/>
-    <w:lsdException w:name="TOC Heading" w:uiPriority="39" w:qFormat="1"/>
+  <w:latentStyles w:defLockedState="0" w:defUIPriority="99" w:defSemiHidden="0" w:defUnhideWhenUsed="0" w:defQFormat="0" w:count="380">
+    <w:lsdException w:name="Normal" w:uiPriority="0" w:qFormat="1"/>
+    <w:lsdException w:name="heading 1" w:uiPriority="9" w:qFormat="1"/>
+    <w:lsdException w:name="heading 2" w:semiHidden="1" w:uiPriority="9" w:unhideWhenUsed="1" w:qFormat="1"/>
+    <w:lsdException w:name="heading 3" w:semiHidden="1" w:uiPriority="9" w:unhideWhenUsed="1" w:qFormat="1"/>
+    <w:lsdException w:name="heading 4" w:semiHidden="1" w:uiPriority="9" w:unhideWhenUsed="1" w:qFormat="1"/>
+    <w:lsdException w:name="heading 5" w:semiHidden="1" w:uiPriority="9" w:unhideWhenUsed="1" w:qFormat="1"/>
+    <w:lsdException w:name="heading 6" w:semiHidden="1" w:uiPriority="9" w:unhideWhenUsed="1" w:qFormat="1"/>
+    <w:lsdException w:name="heading 7" w:semiHidden="1" w:uiPriority="9" w:unhideWhenUsed="1" w:qFormat="1"/>
+    <w:lsdException w:name="heading 8" w:semiHidden="1" w:uiPriority="9" w:unhideWhenUsed="1" w:qFormat="1"/>
+    <w:lsdException w:name="heading 9" w:semiHidden="1" w:uiPriority="9" w:unhideWhenUsed="1" w:qFormat="1"/>
+    <w:lsdException w:name="index 1" w:semiHidden="1" w:unhideWhenUsed="1"/>
+    <w:lsdException w:name="index 2" w:semiHidden="1" w:unhideWhenUsed="1"/>
+    <w:lsdException w:name="index 3" w:semiHidden="1" w:unhideWhenUsed="1"/>
+    <w:lsdException w:name="index 4" w:semiHidden="1" w:unhideWhenUsed="1"/>
+    <w:lsdException w:name="index 5" w:semiHidden="1" w:unhideWhenUsed="1"/>
+    <w:lsdException w:name="index 6" w:semiHidden="1" w:unhideWhenUsed="1"/>
+    <w:lsdException w:name="index 7" w:semiHidden="1" w:unhideWhenUsed="1"/>
+    <w:lsdException w:name="index 8" w:semiHidden="1" w:unhideWhenUsed="1"/>
+    <w:lsdException w:name="index 9" w:semiHidden="1" w:unhideWhenUsed="1"/>
+    <w:lsdException w:name="toc 1" w:semiHidden="1" w:uiPriority="39" w:unhideWhenUsed="1"/>
+    <w:lsdException w:name="toc 2" w:semiHidden="1" w:uiPriority="39" w:unhideWhenUsed="1"/>
+    <w:lsdException w:name="toc 3" w:semiHidden="1" w:uiPriority="39" w:unhideWhenUsed="1"/>
+    <w:lsdException w:name="toc 4" w:semiHidden="1" w:uiPriority="39" w:unhideWhenUsed="1"/>
+    <w:lsdException w:name="toc 5" w:semiHidden="1" w:uiPriority="39" w:unhideWhenUsed="1"/>
+    <w:lsdException w:name="toc 6" w:semiHidden="1" w:uiPriority="39" w:unhideWhenUsed="1"/>
+    <w:lsdException w:name="toc 7" w:semiHidden="1" w:uiPriority="39" w:unhideWhenUsed="1"/>
+    <w:lsdException w:name="toc 8" w:semiHidden="1" w:uiPriority="39" w:unhideWhenUsed="1"/>
+    <w:lsdException w:name="toc 9" w:semiHidden="1" w:uiPriority="39" w:unhideWhenUsed="1"/>
+    <w:lsdException w:name="Normal Indent" w:semiHidden="1" w:unhideWhenUsed="1"/>
+    <w:lsdException w:name="footnote text" w:semiHidden="1" w:unhideWhenUsed="1"/>
+    <w:lsdException w:name="annotation text" w:semiHidden="1" w:unhideWhenUsed="1"/>
+    <w:lsdException w:name="header" w:semiHidden="1" w:unhideWhenUsed="1"/>
+    <w:lsdException w:name="footer" w:semiHidden="1" w:unhideWhenUsed="1"/>
+    <w:lsdException w:name="index heading" w:semiHidden="1" w:unhideWhenUsed="1"/>
+    <w:lsdException w:name="caption" w:semiHidden="1" w:uiPriority="35" w:unhideWhenUsed="1" w:qFormat="1"/>
+    <w:lsdException w:name="table of figures" w:semiHidden="1" w:unhideWhenUsed="1"/>
+    <w:lsdException w:name="envelope address" w:semiHidden="1" w:unhideWhenUsed="1"/>
+    <w:lsdException w:name="envelope return" w:semiHidden="1" w:unhideWhenUsed="1"/>
+    <w:lsdException w:name="footnote reference" w:semiHidden="1" w:unhideWhenUsed="1"/>
+    <w:lsdException w:name="annotation reference" w:semiHidden="1" w:unhideWhenUsed="1"/>
+    <w:lsdException w:name="line number" w:semiHidden="1" w:unhideWhenUsed="1"/>
+    <w:lsdException w:name="page number" w:semiHidden="1" w:unhideWhenUsed="1"/>
+    <w:lsdException w:name="endnote reference" w:semiHidden="1" w:unhideWhenUsed="1"/>
+    <w:lsdException w:name="endnote text" w:semiHidden="1" w:unhideWhenUsed="1"/>
+    <w:lsdException w:name="table of authorities" w:semiHidden="1" w:unhideWhenUsed="1"/>
+    <w:lsdException w:name="macro" w:semiHidden="1" w:unhideWhenUsed="1"/>
+    <w:lsdException w:name="toa heading" w:semiHidden="1" w:unhideWhenUsed="1"/>
+    <w:lsdException w:name="List" w:semiHidden="1" w:unhideWhenUsed="1"/>
+    <w:lsdException w:name="List Bullet" w:semiHidden="1" w:unhideWhenUsed="1"/>
+    <w:lsdException w:name="List Number" w:semiHidden="1" w:unhideWhenUsed="1"/>
+    <w:lsdException w:name="List 2" w:semiHidden="1" w:unhideWhenUsed="1"/>
+    <w:lsdException w:name="List 3" w:semiHidden="1" w:unhideWhenUsed="1"/>
+    <w:lsdException w:name="List 4" w:semiHidden="1" w:unhideWhenUsed="1"/>
+    <w:lsdException w:name="List 5" w:semiHidden="1" w:unhideWhenUsed="1"/>
+    <w:lsdException w:name="List Bullet 2" w:semiHidden="1" w:unhideWhenUsed="1"/>
+    <w:lsdException w:name="List Bullet 3" w:semiHidden="1" w:unhideWhenUsed="1"/>
+    <w:lsdException w:name="List Bullet 4" w:semiHidden="1" w:unhideWhenUsed="1"/>
+    <w:lsdException w:name="List Bullet 5" w:semiHidden="1" w:unhideWhenUsed="1"/>
+    <w:lsdException w:name="List Number 2" w:semiHidden="1" w:unhideWhenUsed="1"/>
+    <w:lsdException w:name="List Number 3" w:semiHidden="1" w:unhideWhenUsed="1"/>
+    <w:lsdException w:name="List Number 4" w:semiHidden="1" w:unhideWhenUsed="1"/>
+    <w:lsdException w:name="List Number 5" w:semiHidden="1" w:unhideWhenUsed="1"/>
+    <w:lsdException w:name="Title" w:uiPriority="10" w:qFormat="1"/>
+    <w:lsdException w:name="Closing" w:semiHidden="1" w:unhideWhenUsed="1"/>
+    <w:lsdException w:name="Signature" w:semiHidden="1" w:unhideWhenUsed="1"/>
+    <w:lsdException w:name="Default Paragraph Font" w:semiHidden="1" w:uiPriority="1" w:unhideWhenUsed="1"/>
+    <w:lsdException w:name="Body Text" w:semiHidden="1" w:unhideWhenUsed="1"/>
+    <w:lsdException w:name="Body Text Indent" w:semiHidden="1" w:unhideWhenUsed="1"/>
+    <w:lsdException w:name="List Continue" w:semiHidden="1" w:unhideWhenUsed="1"/>
+    <w:lsdException w:name="List Continue 2" w:semiHidden="1" w:unhideWhenUsed="1"/>
+    <w:lsdException w:name="List Continue 3" w:semiHidden="1" w:unhideWhenUsed="1"/>
+    <w:lsdException w:name="List Continue 4" w:semiHidden="1" w:unhideWhenUsed="1"/>
+    <w:lsdException w:name="List Continue 5" w:semiHidden="1" w:unhideWhenUsed="1"/>
+    <w:lsdException w:name="Message Header" w:semiHidden="1" w:unhideWhenUsed="1"/>
+    <w:lsdException w:name="Subtitle" w:uiPriority="11" w:qFormat="1"/>
+    <w:lsdException w:name="Salutation" w:semiHidden="1" w:unhideWhenUsed="1"/>
+    <w:lsdException w:name="Date" w:semiHidden="1" w:unhideWhenUsed="1"/>
+    <w:lsdException w:name="Body Text First Indent" w:semiHidden="1" w:unhideWhenUsed="1"/>
+    <w:lsdException w:name="Body Text First Indent 2" w:semiHidden="1" w:unhideWhenUsed="1"/>
+    <w:lsdException w:name="Note Heading" w:semiHidden="1" w:unhideWhenUsed="1"/>
+    <w:lsdException w:name="Body Text 2" w:semiHidden="1" w:unhideWhenUsed="1"/>
+    <w:lsdException w:name="Body Text 3" w:semiHidden="1" w:unhideWhenUsed="1"/>
+    <w:lsdException w:name="Body Text Indent 2" w:semiHidden="1" w:unhideWhenUsed="1"/>
+    <w:lsdException w:name="Body Text Indent 3" w:semiHidden="1" w:unhideWhenUsed="1"/>
+    <w:lsdException w:name="Block Text" w:semiHidden="1" w:unhideWhenUsed="1"/>
+    <w:lsdException w:name="Hyperlink" w:semiHidden="1" w:unhideWhenUsed="1"/>
+    <w:lsdException w:name="FollowedHyperlink" w:semiHidden="1" w:unhideWhenUsed="1"/>
+    <w:lsdException w:name="Strong" w:uiPriority="22" w:qFormat="1"/>
+    <w:lsdException w:name="Emphasis" w:uiPriority="20" w:qFormat="1"/>
+    <w:lsdException w:name="Document Map" w:semiHidden="1" w:unhideWhenUsed="1"/>
+    <w:lsdException w:name="Plain Text" w:semiHidden="1" w:unhideWhenUsed="1"/>
+    <w:lsdException w:name="E-mail Signature" w:semiHidden="1" w:unhideWhenUsed="1"/>
+    <w:lsdException w:name="HTML Top of Form" w:semiHidden="1" w:unhideWhenUsed="1"/>
+    <w:lsdException w:name="HTML Bottom of Form" w:semiHidden="1" w:unhideWhenUsed="1"/>
+    <w:lsdException w:name="Normal (Web)" w:semiHidden="1" w:unhideWhenUsed="1"/>
+    <w:lsdException w:name="HTML Acronym" w:semiHidden="1" w:unhideWhenUsed="1"/>
+    <w:lsdException w:name="HTML Address" w:semiHidden="1" w:unhideWhenUsed="1"/>
+    <w:lsdException w:name="HTML Cite" w:semiHidden="1" w:unhideWhenUsed="1"/>
+    <w:lsdException w:name="HTML Code" w:semiHidden="1" w:unhideWhenUsed="1"/>
+    <w:lsdException w:name="HTML Definition" w:semiHidden="1" w:unhideWhenUsed="1"/>
+    <w:lsdException w:name="HTML Keyboard" w:semiHidden="1" w:unhideWhenUsed="1"/>
+    <w:lsdException w:name="HTML Preformatted" w:semiHidden="1" w:unhideWhenUsed="1"/>
+    <w:lsdException w:name="HTML Sample" w:semiHidden="1" w:unhideWhenUsed="1"/>
+    <w:lsdException w:name="HTML Typewriter" w:semiHidden="1" w:unhideWhenUsed="1"/>
+    <w:lsdException w:name="HTML Variable" w:semiHidden="1" w:unhideWhenUsed="1"/>
+    <w:lsdException w:name="Normal Table" w:semiHidden="1" w:unhideWhenUsed="1"/>
+    <w:lsdException w:name="annotation subject" w:semiHidden="1" w:unhideWhenUsed="1"/>
+    <w:lsdException w:name="No List" w:semiHidden="1" w:unhideWhenUsed="1"/>
+    <w:lsdException w:name="Outline List 1" w:semiHidden="1" w:unhideWhenUsed="1"/>
+    <w:lsdException w:name="Outline List 2" w:semiHidden="1" w:unhideWhenUsed="1"/>
+    <w:lsdException w:name="Outline List 3" w:semiHidden="1" w:unhideWhenUsed="1"/>
+    <w:lsdException w:name="Table Simple 1" w:semiHidden="1" w:unhideWhenUsed="1"/>
+    <w:lsdException w:name="Table Simple 2" w:semiHidden="1" w:unhideWhenUsed="1"/>
+    <w:lsdException w:name="Table Simple 3" w:semiHidden="1" w:unhideWhenUsed="1"/>
+    <w:lsdException w:name="Table Classic 1" w:semiHidden="1" w:unhideWhenUsed="1"/>
+    <w:lsdException w:name="Table Classic 2" w:semiHidden="1" w:unhideWhenUsed="1"/>
+    <w:lsdException w:name="Table Classic 3" w:semiHidden="1" w:unhideWhenUsed="1"/>
+    <w:lsdException w:name="Table Classic 4" w:semiHidden="1" w:unhideWhenUsed="1"/>
+    <w:lsdException w:name="Table Colorful 1" w:semiHidden="1" w:unhideWhenUsed="1"/>
+    <w:lsdException w:name="Table Colorful 2" w:semiHidden="1" w:unhideWhenUsed="1"/>
+    <w:lsdException w:name="Table Colorful 3" w:semiHidden="1" w:unhideWhenUsed="1"/>
+    <w:lsdException w:name="Table Columns 1" w:semiHidden="1" w:unhideWhenUsed="1"/>
+    <w:lsdException w:name="Table Columns 2" w:semiHidden="1" w:unhideWhenUsed="1"/>
+    <w:lsdException w:name="Table Columns 3" w:semiHidden="1" w:unhideWhenUsed="1"/>
+    <w:lsdException w:name="Table Columns 4" w:semiHidden="1" w:unhideWhenUsed="1"/>
+    <w:lsdException w:name="Table Columns 5" w:semiHidden="1" w:unhideWhenUsed="1"/>
+    <w:lsdException w:name="Table Grid 1" w:semiHidden="1" w:unhideWhenUsed="1"/>
+    <w:lsdException w:name="Table Grid 2" w:semiHidden="1" w:unhideWhenUsed="1"/>
+    <w:lsdException w:name="Table Grid 3" w:semiHidden="1" w:unhideWhenUsed="1"/>
+    <w:lsdException w:name="Table Grid 4" w:semiHidden="1" w:unhideWhenUsed="1"/>
+    <w:lsdException w:name="Table Grid 5" w:semiHidden="1" w:unhideWhenUsed="1"/>
+    <w:lsdException w:name="Table Grid 6" w:semiHidden="1" w:unhideWhenUsed="1"/>
+    <w:lsdException w:name="Table Grid 7" w:semiHidden="1" w:unhideWhenUsed="1"/>
+    <w:lsdException w:name="Table Grid 8" w:semiHidden="1" w:unhideWhenUsed="1"/>
+    <w:lsdException w:name="Table List 1" w:semiHidden="1" w:unhideWhenUsed="1"/>
+    <w:lsdException w:name="Table List 2" w:semiHidden="1" w:unhideWhenUsed="1"/>
+    <w:lsdException w:name="Table List 3" w:semiHidden="1" w:unhideWhenUsed="1"/>
+    <w:lsdException w:name="Table List 4" w:semiHidden="1" w:unhideWhenUsed="1"/>
+    <w:lsdException w:name="Table List 5" w:semiHidden="1" w:unhideWhenUsed="1"/>
+    <w:lsdException w:name="Table List 6" w:semiHidden="1" w:unhideWhenUsed="1"/>
+    <w:lsdException w:name="Table List 7" w:semiHidden="1" w:unhideWhenUsed="1"/>
+    <w:lsdException w:name="Table List 8" w:semiHidden="1" w:unhideWhenUsed="1"/>
+    <w:lsdException w:name="Table 3D effects 1" w:semiHidden="1" w:unhideWhenUsed="1"/>
+    <w:lsdException w:name="Table 3D effects 2" w:semiHidden="1" w:unhideWhenUsed="1"/>
+    <w:lsdException w:name="Table 3D effects 3" w:semiHidden="1" w:unhideWhenUsed="1"/>
+    <w:lsdException w:name="Table Contemporary" w:semiHidden="1" w:unhideWhenUsed="1"/>
+    <w:lsdException w:name="Table Elegant" w:semiHidden="1" w:unhideWhenUsed="1"/>
+    <w:lsdException w:name="Table Professional" w:semiHidden="1" w:unhideWhenUsed="1"/>
+    <w:lsdException w:name="Table Subtle 1" w:semiHidden="1" w:unhideWhenUsed="1"/>
+    <w:lsdException w:name="Table Subtle 2" w:semiHidden="1" w:unhideWhenUsed="1"/>
+    <w:lsdException w:name="Table Web 1" w:semiHidden="1" w:unhideWhenUsed="1"/>
+    <w:lsdException w:name="Table Web 2" w:semiHidden="1" w:unhideWhenUsed="1"/>
+    <w:lsdException w:name="Table Web 3" w:semiHidden="1" w:unhideWhenUsed="1"/>
+    <w:lsdException w:name="Balloon Text" w:semiHidden="1" w:unhideWhenUsed="1"/>
+    <w:lsdException w:name="Table Grid" w:uiPriority="39"/>
+    <w:lsdException w:name="Table Theme" w:semiHidden="1" w:unhideWhenUsed="1"/>
+    <w:lsdException w:name="Note Level 1" w:semiHidden="1" w:unhideWhenUsed="1"/>
+    <w:lsdException w:name="Note Level 2" w:semiHidden="1" w:unhideWhenUsed="1"/>
+    <w:lsdException w:name="Note Level 3" w:semiHidden="1" w:unhideWhenUsed="1"/>
+    <w:lsdException w:name="Note Level 4" w:semiHidden="1" w:unhideWhenUsed="1"/>
+    <w:lsdException w:name="Note Level 5" w:semiHidden="1" w:unhideWhenUsed="1"/>
+    <w:lsdException w:name="Note Level 6" w:semiHidden="1" w:unhideWhenUsed="1"/>
+    <w:lsdException w:name="Note Level 7" w:semiHidden="1" w:unhideWhenUsed="1"/>
+    <w:lsdException w:name="Note Level 8" w:semiHidden="1" w:unhideWhenUsed="1"/>
+    <w:lsdException w:name="Note Level 9" w:semiHidden="1" w:unhideWhenUsed="1"/>
+    <w:lsdException w:name="Placeholder Text" w:semiHidden="1"/>
+    <w:lsdException w:name="No Spacing" w:uiPriority="1" w:qFormat="1"/>
+    <w:lsdException w:name="Light Shading" w:uiPriority="60"/>
+    <w:lsdException w:name="Light List" w:uiPriority="61"/>
+    <w:lsdException w:name="Light Grid" w:uiPriority="62"/>
+    <w:lsdException w:name="Medium Shading 1" w:uiPriority="63"/>
+    <w:lsdException w:name="Medium Shading 2" w:uiPriority="64"/>
+    <w:lsdException w:name="Medium List 1" w:uiPriority="65"/>
+    <w:lsdException w:name="Medium List 2" w:uiPriority="66"/>
+    <w:lsdException w:name="Medium Grid 1" w:uiPriority="67"/>
+    <w:lsdException w:name="Medium Grid 2" w:uiPriority="68"/>
+    <w:lsdException w:name="Medium Grid 3" w:uiPriority="69"/>
+    <w:lsdException w:name="Dark List" w:uiPriority="70"/>
+    <w:lsdException w:name="Colorful Shading" w:uiPriority="71"/>
+    <w:lsdException w:name="Colorful List" w:uiPriority="72"/>
+    <w:lsdException w:name="Colorful Grid" w:uiPriority="73"/>
+    <w:lsdException w:name="Light Shading Accent 1" w:uiPriority="60"/>
+    <w:lsdException w:name="Light List Accent 1" w:uiPriority="61"/>
+    <w:lsdException w:name="Light Grid Accent 1" w:uiPriority="62"/>
+    <w:lsdException w:name="Medium Shading 1 Accent 1" w:uiPriority="63"/>
+    <w:lsdException w:name="Medium Shading 2 Accent 1" w:uiPriority="64"/>
+    <w:lsdException w:name="Medium List 1 Accent 1" w:uiPriority="65"/>
+    <w:lsdException w:name="Revision" w:semiHidden="1"/>
+    <w:lsdException w:name="List Paragraph" w:uiPriority="34" w:qFormat="1"/>
+    <w:lsdException w:name="Quote" w:uiPriority="29" w:qFormat="1"/>
+    <w:lsdException w:name="Intense Quote" w:uiPriority="30" w:qFormat="1"/>
+    <w:lsdException w:name="Medium List 2 Accent 1" w:uiPriority="66"/>
+    <w:lsdException w:name="Medium Grid 1 Accent 1" w:uiPriority="67"/>
+    <w:lsdException w:name="Medium Grid 2 Accent 1" w:uiPriority="68"/>
+    <w:lsdException w:name="Medium Grid 3 Accent 1" w:uiPriority="69"/>
+    <w:lsdException w:name="Dark List Accent 1" w:uiPriority="70"/>
+    <w:lsdException w:name="Colorful Shading Accent 1" w:uiPriority="71"/>
+    <w:lsdException w:name="Colorful List Accent 1" w:uiPriority="72"/>
+    <w:lsdException w:name="Colorful Grid Accent 1" w:uiPriority="73"/>
+    <w:lsdException w:name="Light Shading Accent 2" w:uiPriority="60"/>
+    <w:lsdException w:name="Light List Accent 2" w:uiPriority="61"/>
+    <w:lsdException w:name="Light Grid Accent 2" w:uiPriority="62"/>
+    <w:lsdException w:name="Medium Shading 1 Accent 2" w:uiPriority="63"/>
+    <w:lsdException w:name="Medium Shading 2 Accent 2" w:uiPriority="64"/>
+    <w:lsdException w:name="Medium List 1 Accent 2" w:uiPriority="65"/>
+    <w:lsdException w:name="Medium List 2 Accent 2" w:uiPriority="66"/>
+    <w:lsdException w:name="Medium Grid 1 Accent 2" w:uiPriority="67"/>
+    <w:lsdException w:name="Medium Grid 2 Accent 2" w:uiPriority="68"/>
+    <w:lsdException w:name="Medium Grid 3 Accent 2" w:uiPriority="69"/>
+    <w:lsdException w:name="Dark List Accent 2" w:uiPriority="70"/>
+    <w:lsdException w:name="Colorful Shading Accent 2" w:uiPriority="71"/>
+    <w:lsdException w:name="Colorful List Accent 2" w:uiPriority="72"/>
+    <w:lsdException w:name="Colorful Grid Accent 2" w:uiPriority="73"/>
+    <w:lsdException w:name="Light Shading Accent 3" w:uiPriority="60"/>
+    <w:lsdException w:name="Light List Accent 3" w:uiPriority="61"/>
+    <w:lsdException w:name="Light Grid Accent 3" w:uiPriority="62"/>
+    <w:lsdException w:name="Medium Shading 1 Accent 3" w:uiPriority="63"/>
+    <w:lsdException w:name="Medium Shading 2 Accent 3" w:uiPriority="64"/>
+    <w:lsdException w:name="Medium List 1 Accent 3" w:uiPriority="65"/>
+    <w:lsdException w:name="Medium List 2 Accent 3" w:uiPriority="66"/>
+    <w:lsdException w:name="Medium Grid 1 Accent 3" w:uiPriority="67"/>
+    <w:lsdException w:name="Medium Grid 2 Accent 3" w:uiPriority="68"/>
+    <w:lsdException w:name="Medium Grid 3 Accent 3" w:uiPriority="69"/>
+    <w:lsdException w:name="Dark List Accent 3" w:uiPriority="70"/>
+    <w:lsdException w:name="Colorful Shading Accent 3" w:uiPriority="71"/>
+    <w:lsdException w:name="Colorful List Accent 3" w:uiPriority="72"/>
+    <w:lsdException w:name="Colorful Grid Accent 3" w:uiPriority="73"/>
+    <w:lsdException w:name="Light Shading Accent 4" w:uiPriority="60"/>
+    <w:lsdException w:name="Light List Accent 4" w:uiPriority="61"/>
+    <w:lsdException w:name="Light Grid Accent 4" w:uiPriority="62"/>
+    <w:lsdException w:name="Medium Shading 1 Accent 4" w:uiPriority="63"/>
+    <w:lsdException w:name="Medium Shading 2 Accent 4" w:uiPriority="64"/>
+    <w:lsdException w:name="Medium List 1 Accent 4" w:uiPriority="65"/>
+    <w:lsdException w:name="Medium List 2 Accent 4" w:uiPriority="66"/>
+    <w:lsdException w:name="Medium Grid 1 Accent 4" w:uiPriority="67"/>
+    <w:lsdException w:name="Medium Grid 2 Accent 4" w:uiPriority="68"/>
+    <w:lsdException w:name="Medium Grid 3 Accent 4" w:uiPriority="69"/>
+    <w:lsdException w:name="Dark List Accent 4" w:uiPriority="70"/>
+    <w:lsdException w:name="Colorful Shading Accent 4" w:uiPriority="71"/>
+    <w:lsdException w:name="Colorful List Accent 4" w:uiPriority="72"/>
+    <w:lsdException w:name="Colorful Grid Accent 4" w:uiPriority="73"/>
+    <w:lsdException w:name="Light Shading Accent 5" w:uiPriority="60"/>
+    <w:lsdException w:name="Light List Accent 5" w:uiPriority="61"/>
+    <w:lsdException w:name="Light Grid Accent 5" w:uiPriority="62"/>
+    <w:lsdException w:name="Medium Shading 1 Accent 5" w:uiPriority="63"/>
+    <w:lsdException w:name="Medium Shading 2 Accent 5" w:uiPriority="64"/>
+    <w:lsdException w:name="Medium List 1 Accent 5" w:uiPriority="65"/>
+    <w:lsdException w:name="Medium List 2 Accent 5" w:uiPriority="66"/>
+    <w:lsdException w:name="Medium Grid 1 Accent 5" w:uiPriority="67"/>
+    <w:lsdException w:name="Medium Grid 2 Accent 5" w:uiPriority="68"/>
+    <w:lsdException w:name="Medium Grid 3 Accent 5" w:uiPriority="69"/>
+    <w:lsdException w:name="Dark List Accent 5" w:uiPriority="70"/>
+    <w:lsdException w:name="Colorful Shading Accent 5" w:uiPriority="71"/>
+    <w:lsdException w:name="Colorful List Accent 5" w:uiPriority="72"/>
+    <w:lsdException w:name="Colorful Grid Accent 5" w:uiPriority="73"/>
+    <w:lsdException w:name="Light Shading Accent 6" w:uiPriority="60"/>
+    <w:lsdException w:name="Light List Accent 6" w:uiPriority="61"/>
+    <w:lsdException w:name="Light Grid Accent 6" w:uiPriority="62"/>
+    <w:lsdException w:name="Medium Shading 1 Accent 6" w:uiPriority="63"/>
+    <w:lsdException w:name="Medium Shading 2 Accent 6" w:uiPriority="64"/>
+    <w:lsdException w:name="Medium List 1 Accent 6" w:uiPriority="65"/>
+    <w:lsdException w:name="Medium List 2 Accent 6" w:uiPriority="66"/>
+    <w:lsdException w:name="Medium Grid 1 Accent 6" w:uiPriority="67"/>
+    <w:lsdException w:name="Medium Grid 2 Accent 6" w:uiPriority="68"/>
+    <w:lsdException w:name="Medium Grid 3 Accent 6" w:uiPriority="69"/>
+    <w:lsdException w:name="Dark List Accent 6" w:uiPriority="70"/>
+    <w:lsdException w:name="Colorful Shading Accent 6" w:uiPriority="71"/>
+    <w:lsdException w:name="Colorful List Accent 6" w:uiPriority="72"/>
+    <w:lsdException w:name="Colorful Grid Accent 6" w:uiPriority="73"/>
+    <w:lsdException w:name="Subtle Emphasis" w:uiPriority="19" w:qFormat="1"/>
+    <w:lsdException w:name="Intense Emphasis" w:uiPriority="21" w:qFormat="1"/>
+    <w:lsdException w:name="Subtle Reference" w:uiPriority="31" w:qFormat="1"/>
+    <w:lsdException w:name="Intense Reference" w:uiPriority="32" w:qFormat="1"/>
+    <w:lsdException w:name="Book Title" w:uiPriority="33" w:qFormat="1"/>
+    <w:lsdException w:name="Bibliography" w:semiHidden="1" w:uiPriority="37" w:unhideWhenUsed="1"/>
+    <w:lsdException w:name="TOC Heading" w:semiHidden="1" w:uiPriority="39" w:unhideWhenUsed="1" w:qFormat="1"/>
+    <w:lsdException w:name="Plain Table 1" w:uiPriority="41"/>
+    <w:lsdException w:name="Plain Table 2" w:uiPriority="42"/>
+    <w:lsdException w:name="Plain Table 3" w:uiPriority="43"/>
+    <w:lsdException w:name="Plain Table 4" w:uiPriority="44"/>
+    <w:lsdException w:name="Plain Table 5" w:uiPriority="45"/>
+    <w:lsdException w:name="Grid Table Light" w:uiPriority="40"/>
+    <w:lsdException w:name="Grid Table 1 Light" w:uiPriority="46"/>
+    <w:lsdException w:name="Grid Table 2" w:uiPriority="47"/>
+    <w:lsdException w:name="Grid Table 3" w:uiPriority="48"/>
+    <w:lsdException w:name="Grid Table 4" w:uiPriority="49"/>
+    <w:lsdException w:name="Grid Table 5 Dark" w:uiPriority="50"/>
+    <w:lsdException w:name="Grid Table 6 Colorful" w:uiPriority="51"/>
+    <w:lsdException w:name="Grid Table 7 Colorful" w:uiPriority="52"/>
+    <w:lsdException w:name="Grid Table 1 Light Accent 1" w:uiPriority="46"/>
+    <w:lsdException w:name="Grid Table 2 Accent 1" w:uiPriority="47"/>
+    <w:lsdException w:name="Grid Table 3 Accent 1" w:uiPriority="48"/>
+    <w:lsdException w:name="Grid Table 4 Accent 1" w:uiPriority="49"/>
+    <w:lsdException w:name="Grid Table 5 Dark Accent 1" w:uiPriority="50"/>
+    <w:lsdException w:name="Grid Table 6 Colorful Accent 1" w:uiPriority="51"/>
+    <w:lsdException w:name="Grid Table 7 Colorful Accent 1" w:uiPriority="52"/>
+    <w:lsdException w:name="Grid Table 1 Light Accent 2" w:uiPriority="46"/>
+    <w:lsdException w:name="Grid Table 2 Accent 2" w:uiPriority="47"/>
+    <w:lsdException w:name="Grid Table 3 Accent 2" w:uiPriority="48"/>
+    <w:lsdException w:name="Grid Table 4 Accent 2" w:uiPriority="49"/>
+    <w:lsdException w:name="Grid Table 5 Dark Accent 2" w:uiPriority="50"/>
+    <w:lsdException w:name="Grid Table 6 Colorful Accent 2" w:uiPriority="51"/>
+    <w:lsdException w:name="Grid Table 7 Colorful Accent 2" w:uiPriority="52"/>
+    <w:lsdException w:name="Grid Table 1 Light Accent 3" w:uiPriority="46"/>
+    <w:lsdException w:name="Grid Table 2 Accent 3" w:uiPriority="47"/>
+    <w:lsdException w:name="Grid Table 3 Accent 3" w:uiPriority="48"/>
+    <w:lsdException w:name="Grid Table 4 Accent 3" w:uiPriority="49"/>
+    <w:lsdException w:name="Grid Table 5 Dark Accent 3" w:uiPriority="50"/>
+    <w:lsdException w:name="Grid Table 6 Colorful Accent 3" w:uiPriority="51"/>
+    <w:lsdException w:name="Grid Table 7 Colorful Accent 3" w:uiPriority="52"/>
+    <w:lsdException w:name="Grid Table 1 Light Accent 4" w:uiPriority="46"/>
+    <w:lsdException w:name="Grid Table 2 Accent 4" w:uiPriority="47"/>
+    <w:lsdException w:name="Grid Table 3 Accent 4" w:uiPriority="48"/>
+    <w:lsdException w:name="Grid Table 4 Accent 4" w:uiPriority="49"/>
+    <w:lsdException w:name="Grid Table 5 Dark Accent 4" w:uiPriority="50"/>
+    <w:lsdException w:name="Grid Table 6 Colorful Accent 4" w:uiPriority="51"/>
+    <w:lsdException w:name="Grid Table 7 Colorful Accent 4" w:uiPriority="52"/>
+    <w:lsdException w:name="Grid Table 1 Light Accent 5" w:uiPriority="46"/>
+    <w:lsdException w:name="Grid Table 2 Accent 5" w:uiPriority="47"/>
+    <w:lsdException w:name="Grid Table 3 Accent 5" w:uiPriority="48"/>
+    <w:lsdException w:name="Grid Table 4 Accent 5" w:uiPriority="49"/>
+    <w:lsdException w:name="Grid Table 5 Dark Accent 5" w:uiPriority="50"/>
+    <w:lsdException w:name="Grid Table 6 Colorful Accent 5" w:uiPriority="51"/>
+    <w:lsdException w:name="Grid Table 7 Colorful Accent 5" w:uiPriority="52"/>
+    <w:lsdException w:name="Grid Table 1 Light Accent 6" w:uiPriority="46"/>
+    <w:lsdException w:name="Grid Table 2 Accent 6" w:uiPriority="47"/>
+    <w:lsdException w:name="Grid Table 3 Accent 6" w:uiPriority="48"/>
+    <w:lsdException w:name="Grid Table 4 Accent 6" w:uiPriority="49"/>
+    <w:lsdException w:name="Grid Table 5 Dark Accent 6" w:uiPriority="50"/>
+    <w:lsdException w:name="Grid Table 6 Colorful Accent 6" w:uiPriority="51"/>
+    <w:lsdException w:name="Grid Table 7 Colorful Accent 6" w:uiPriority="52"/>
+    <w:lsdException w:name="List Table 1 Light" w:uiPriority="46"/>
+    <w:lsdException w:name="List Table 2" w:uiPriority="47"/>
+    <w:lsdException w:name="List Table 3" w:uiPriority="48"/>
+    <w:lsdException w:name="List Table 4" w:uiPriority="49"/>
+    <w:lsdException w:name="List Table 5 Dark" w:uiPriority="50"/>
+    <w:lsdException w:name="List Table 6 Colorful" w:uiPriority="51"/>
+    <w:lsdException w:name="List Table 7 Colorful" w:uiPriority="52"/>
+    <w:lsdException w:name="List Table 1 Light Accent 1" w:uiPriority="46"/>
+    <w:lsdException w:name="List Table 2 Accent 1" w:uiPriority="47"/>
+    <w:lsdException w:name="List Table 3 Accent 1" w:uiPriority="48"/>
+    <w:lsdException w:name="List Table 4 Accent 1" w:uiPriority="49"/>
+    <w:lsdException w:name="List Table 5 Dark Accent 1" w:uiPriority="50"/>
+    <w:lsdException w:name="List Table 6 Colorful Accent 1" w:uiPriority="51"/>
+    <w:lsdException w:name="List Table 7 Colorful Accent 1" w:uiPriority="52"/>
+    <w:lsdException w:name="List Table 1 Light Accent 2" w:uiPriority="46"/>
+    <w:lsdException w:name="List Table 2 Accent 2" w:uiPriority="47"/>
+    <w:lsdException w:name="List Table 3 Accent 2" w:uiPriority="48"/>
+    <w:lsdException w:name="List Table 4 Accent 2" w:uiPriority="49"/>
+    <w:lsdException w:name="List Table 5 Dark Accent 2" w:uiPriority="50"/>
+    <w:lsdException w:name="List Table 6 Colorful Accent 2" w:uiPriority="51"/>
+    <w:lsdException w:name="List Table 7 Colorful Accent 2" w:uiPriority="52"/>
+    <w:lsdException w:name="List Table 1 Light Accent 3" w:uiPriority="46"/>
+    <w:lsdException w:name="List Table 2 Accent 3" w:uiPriority="47"/>
+    <w:lsdException w:name="List Table 3 Accent 3" w:uiPriority="48"/>
+    <w:lsdException w:name="List Table 4 Accent 3" w:uiPriority="49"/>
+    <w:lsdException w:name="List Table 5 Dark Accent 3" w:uiPriority="50"/>
+    <w:lsdException w:name="List Table 6 Colorful Accent 3" w:uiPriority="51"/>
+    <w:lsdException w:name="List Table 7 Colorful Accent 3" w:uiPriority="52"/>
+    <w:lsdException w:name="List Table 1 Light Accent 4" w:uiPriority="46"/>
+    <w:lsdException w:name="List Table 2 Accent 4" w:uiPriority="47"/>
+    <w:lsdException w:name="List Table 3 Accent 4" w:uiPriority="48"/>
+    <w:lsdException w:name="List Table 4 Accent 4" w:uiPriority="49"/>
+    <w:lsdException w:name="List Table 5 Dark Accent 4" w:uiPriority="50"/>
+    <w:lsdException w:name="List Table 6 Colorful Accent 4" w:uiPriority="51"/>
+    <w:lsdException w:name="List Table 7 Colorful Accent 4" w:uiPriority="52"/>
+    <w:lsdException w:name="List Table 1 Light Accent 5" w:uiPriority="46"/>
+    <w:lsdException w:name="List Table 2 Accent 5" w:uiPriority="47"/>
+    <w:lsdException w:name="List Table 3 Accent 5" w:uiPriority="48"/>
+    <w:lsdException w:name="List Table 4 Accent 5" w:uiPriority="49"/>
+    <w:lsdException w:name="List Table 5 Dark Accent 5" w:uiPriority="50"/>
+    <w:lsdException w:name="List Table 6 Colorful Accent 5" w:uiPriority="51"/>
+    <w:lsdException w:name="List Table 7 Colorful Accent 5" w:uiPriority="52"/>
+    <w:lsdException w:name="List Table 1 Light Accent 6" w:uiPriority="46"/>
+    <w:lsdException w:name="List Table 2 Accent 6" w:uiPriority="47"/>
+    <w:lsdException w:name="List Table 3 Accent 6" w:uiPriority="48"/>
+    <w:lsdException w:name="List Table 4 Accent 6" w:uiPriority="49"/>
+    <w:lsdException w:name="List Table 5 Dark Accent 6" w:uiPriority="50"/>
+    <w:lsdException w:name="List Table 6 Colorful Accent 6" w:uiPriority="51"/>
+    <w:lsdException w:name="List Table 7 Colorful Accent 6" w:uiPriority="52"/>
   </w:latentStyles>
   <w:style w:type="paragraph" w:default="1" w:styleId="Normal">
     <w:name w:val="Normal"/>
@@ -15764,7 +15071,7 @@
 </file>
 
 <file path=customXml/itemProps2.xml><?xml version="1.0" encoding="utf-8"?>
-<ds:datastoreItem xmlns:ds="http://schemas.openxmlformats.org/officeDocument/2006/customXml" ds:itemID="{883CB2E4-8A33-4C76-95E9-CA4F59DCA4DC}">
+<ds:datastoreItem xmlns:ds="http://schemas.openxmlformats.org/officeDocument/2006/customXml" ds:itemID="{19E52C3F-301F-6041-B750-B4C38C2A01BF}">
   <ds:schemaRefs>
     <ds:schemaRef ds:uri="http://schemas.openxmlformats.org/officeDocument/2006/bibliography"/>
   </ds:schemaRefs>

</xml_diff>